<commit_message>
after change lastName variable and also change size of PROJECTIS COLUMN size as 50 commit by aalam
</commit_message>
<xml_diff>
--- a/docs/databaseDocument.docx
+++ b/docs/databaseDocument.docx
@@ -3119,7 +3119,6 @@
           <w:szCs w:val="24"/>
           <w:u w:val="single"/>
         </w:rPr>
-        <w:lastRenderedPageBreak/>
         <w:t>DATABASE DESIGN DOCUMENT</w:t>
       </w:r>
       <w:bookmarkEnd w:id="0"/>
@@ -3894,7 +3893,7 @@
           <v:shape id="_x0000_i1025" type="#_x0000_t75" style="width:68.25pt;height:50.25pt" o:ole="">
             <v:imagedata r:id="rId8" o:title=""/>
           </v:shape>
-          <o:OLEObject Type="Embed" ProgID="Excel.Sheet.8" ShapeID="_x0000_i1025" DrawAspect="Icon" ObjectID="_1684238417" r:id="rId9"/>
+          <o:OLEObject Type="Embed" ProgID="Excel.Sheet.8" ShapeID="_x0000_i1025" DrawAspect="Icon" ObjectID="_1684339076" r:id="rId9"/>
         </w:object>
       </w:r>
     </w:p>
@@ -4199,7 +4198,6 @@
           <w:szCs w:val="20"/>
           <w:u w:val="single"/>
         </w:rPr>
-        <w:lastRenderedPageBreak/>
         <w:t xml:space="preserve"> </w:t>
       </w:r>
       <w:bookmarkStart w:id="8" w:name="_Toc72221905"/>
@@ -8104,7 +8102,6 @@
           <w:szCs w:val="18"/>
           <w:u w:val="single"/>
         </w:rPr>
-        <w:lastRenderedPageBreak/>
         <w:t>DATA FILE OF EMPLOYEE</w:t>
       </w:r>
       <w:bookmarkEnd w:id="9"/>
@@ -8148,9 +8145,9 @@
         </w:rPr>
         <w:t xml:space="preserve">     </w:t>
       </w:r>
-      <w:bookmarkStart w:id="10" w:name="_MON_1682603907"/>
+      <w:bookmarkStart w:id="10" w:name="_MON_1682604149"/>
       <w:bookmarkEnd w:id="10"/>
-      <w:bookmarkStart w:id="11" w:name="_MON_1682604149"/>
+      <w:bookmarkStart w:id="11" w:name="_MON_1682603907"/>
       <w:bookmarkEnd w:id="11"/>
       <w:r>
         <w:rPr>
@@ -8163,7 +8160,7 @@
           <v:shape id="_x0000_i1026" type="#_x0000_t75" style="width:78pt;height:50.25pt" o:ole="">
             <v:imagedata r:id="rId10" o:title=""/>
           </v:shape>
-          <o:OLEObject Type="Embed" ProgID="Excel.SheetMacroEnabled.12" ShapeID="_x0000_i1026" DrawAspect="Icon" ObjectID="_1684238418" r:id="rId11"/>
+          <o:OLEObject Type="Embed" ProgID="Excel.SheetMacroEnabled.12" ShapeID="_x0000_i1026" DrawAspect="Icon" ObjectID="_1684339077" r:id="rId11"/>
         </w:object>
       </w:r>
     </w:p>
@@ -9008,14 +9005,12 @@
         </w:rPr>
         <w:t xml:space="preserve">EMPLOYEE </w:t>
       </w:r>
-      <w:proofErr w:type="gramStart"/>
       <w:r>
         <w:rPr>
           <w:rFonts w:ascii="Courier New" w:hAnsi="Courier New" w:cs="Courier New"/>
         </w:rPr>
         <w:t>ADD(</w:t>
       </w:r>
-      <w:proofErr w:type="gramEnd"/>
       <w:r>
         <w:rPr>
           <w:rFonts w:ascii="Courier New" w:hAnsi="Courier New" w:cs="Courier New"/>
@@ -9260,7 +9255,7 @@
         <w:rPr>
           <w:rFonts w:ascii="Courier New" w:hAnsi="Courier New" w:cs="Courier New"/>
         </w:rPr>
-        <w:t>(16</w:t>
+        <w:t>(50</w:t>
       </w:r>
       <w:r>
         <w:rPr>
@@ -10209,7 +10204,7 @@
           <v:shape id="_x0000_i1027" type="#_x0000_t75" style="width:77.25pt;height:50.25pt" o:ole="">
             <v:imagedata r:id="rId12" o:title=""/>
           </v:shape>
-          <o:OLEObject Type="Embed" ProgID="Excel.Sheet.8" ShapeID="_x0000_i1027" DrawAspect="Icon" ObjectID="_1684238419" r:id="rId13"/>
+          <o:OLEObject Type="Embed" ProgID="Excel.Sheet.8" ShapeID="_x0000_i1027" DrawAspect="Icon" ObjectID="_1684339078" r:id="rId13"/>
         </w:object>
       </w:r>
     </w:p>
@@ -11893,7 +11888,6 @@
           <w:szCs w:val="18"/>
           <w:u w:val="single"/>
         </w:rPr>
-        <w:lastRenderedPageBreak/>
         <w:t>DATA FILE OF PERSONAL_INFORMATIONS TABLE</w:t>
       </w:r>
       <w:bookmarkEnd w:id="22"/>
@@ -11919,7 +11913,7 @@
           <v:shape id="_x0000_i1028" type="#_x0000_t75" style="width:65.25pt;height:42pt" o:ole="">
             <v:imagedata r:id="rId14" o:title=""/>
           </v:shape>
-          <o:OLEObject Type="Embed" ProgID="Excel.SheetMacroEnabled.12" ShapeID="_x0000_i1028" DrawAspect="Icon" ObjectID="_1684238420" r:id="rId15"/>
+          <o:OLEObject Type="Embed" ProgID="Excel.SheetMacroEnabled.12" ShapeID="_x0000_i1028" DrawAspect="Icon" ObjectID="_1684339079" r:id="rId15"/>
         </w:object>
       </w:r>
     </w:p>
@@ -13538,7 +13532,7 @@
           <v:shape id="_x0000_i1029" type="#_x0000_t75" style="width:76.5pt;height:49.5pt" o:ole="">
             <v:imagedata r:id="rId16" o:title=""/>
           </v:shape>
-          <o:OLEObject Type="Embed" ProgID="Excel.Sheet.12" ShapeID="_x0000_i1029" DrawAspect="Icon" ObjectID="_1684238421" r:id="rId17"/>
+          <o:OLEObject Type="Embed" ProgID="Excel.Sheet.12" ShapeID="_x0000_i1029" DrawAspect="Icon" ObjectID="_1684339080" r:id="rId17"/>
         </w:object>
       </w:r>
     </w:p>
@@ -14869,7 +14863,7 @@
           <v:shape id="_x0000_i1030" type="#_x0000_t75" style="width:79.5pt;height:50.25pt" o:ole="">
             <v:imagedata r:id="rId18" o:title=""/>
           </v:shape>
-          <o:OLEObject Type="Embed" ProgID="Excel.Sheet.12" ShapeID="_x0000_i1030" DrawAspect="Icon" ObjectID="_1684238422" r:id="rId19"/>
+          <o:OLEObject Type="Embed" ProgID="Excel.Sheet.12" ShapeID="_x0000_i1030" DrawAspect="Icon" ObjectID="_1684339081" r:id="rId19"/>
         </w:object>
       </w:r>
     </w:p>
@@ -15204,8 +15198,6 @@
           <w:szCs w:val="18"/>
         </w:rPr>
       </w:pPr>
-      <w:bookmarkStart w:id="39" w:name="_GoBack"/>
-      <w:bookmarkEnd w:id="39"/>
     </w:p>
     <w:p>
       <w:pPr>
@@ -15363,7 +15355,7 @@
             <w:b/>
             <w:noProof/>
           </w:rPr>
-          <w:t>11</w:t>
+          <w:t>5</w:t>
         </w:r>
         <w:r>
           <w:rPr>
@@ -16809,7 +16801,7 @@
 </file>
 
 <file path=customXml/itemProps1.xml><?xml version="1.0" encoding="utf-8"?>
-<ds:datastoreItem xmlns:ds="http://schemas.openxmlformats.org/officeDocument/2006/customXml" ds:itemID="{48CC028A-B261-473E-8D97-DB39FB9D672D}">
+<ds:datastoreItem xmlns:ds="http://schemas.openxmlformats.org/officeDocument/2006/customXml" ds:itemID="{58F388C9-0F18-4BE8-864D-519D44283DBF}">
   <ds:schemaRefs>
     <ds:schemaRef ds:uri="http://schemas.openxmlformats.org/officeDocument/2006/bibliography"/>
   </ds:schemaRefs>

</xml_diff>

<commit_message>
after add Manager table in database commit by aalam
</commit_message>
<xml_diff>
--- a/docs/databaseDocument.docx
+++ b/docs/databaseDocument.docx
@@ -3893,7 +3893,7 @@
           <v:shape id="_x0000_i1025" type="#_x0000_t75" style="width:68.25pt;height:50.25pt" o:ole="">
             <v:imagedata r:id="rId8" o:title=""/>
           </v:shape>
-          <o:OLEObject Type="Embed" ProgID="Excel.Sheet.8" ShapeID="_x0000_i1025" DrawAspect="Icon" ObjectID="_1684339076" r:id="rId9"/>
+          <o:OLEObject Type="Embed" ProgID="Excel.Sheet.8" ShapeID="_x0000_i1025" DrawAspect="Icon" ObjectID="_1684912911" r:id="rId9"/>
         </w:object>
       </w:r>
     </w:p>
@@ -8145,9 +8145,9 @@
         </w:rPr>
         <w:t xml:space="preserve">     </w:t>
       </w:r>
-      <w:bookmarkStart w:id="10" w:name="_MON_1682604149"/>
+      <w:bookmarkStart w:id="10" w:name="_MON_1682603907"/>
       <w:bookmarkEnd w:id="10"/>
-      <w:bookmarkStart w:id="11" w:name="_MON_1682603907"/>
+      <w:bookmarkStart w:id="11" w:name="_MON_1682604149"/>
       <w:bookmarkEnd w:id="11"/>
       <w:r>
         <w:rPr>
@@ -8160,7 +8160,7 @@
           <v:shape id="_x0000_i1026" type="#_x0000_t75" style="width:78pt;height:50.25pt" o:ole="">
             <v:imagedata r:id="rId10" o:title=""/>
           </v:shape>
-          <o:OLEObject Type="Embed" ProgID="Excel.SheetMacroEnabled.12" ShapeID="_x0000_i1026" DrawAspect="Icon" ObjectID="_1684339077" r:id="rId11"/>
+          <o:OLEObject Type="Embed" ProgID="Excel.SheetMacroEnabled.12" ShapeID="_x0000_i1026" DrawAspect="Icon" ObjectID="_1684912912" r:id="rId11"/>
         </w:object>
       </w:r>
     </w:p>
@@ -9005,12 +9005,14 @@
         </w:rPr>
         <w:t xml:space="preserve">EMPLOYEE </w:t>
       </w:r>
+      <w:proofErr w:type="gramStart"/>
       <w:r>
         <w:rPr>
           <w:rFonts w:ascii="Courier New" w:hAnsi="Courier New" w:cs="Courier New"/>
         </w:rPr>
         <w:t>ADD(</w:t>
       </w:r>
+      <w:proofErr w:type="gramEnd"/>
       <w:r>
         <w:rPr>
           <w:rFonts w:ascii="Courier New" w:hAnsi="Courier New" w:cs="Courier New"/>
@@ -9054,16 +9056,13 @@
         <w:t>,</w:t>
       </w:r>
       <w:r>
-        <w:rPr>
-          <w:rFonts w:ascii="Courier New" w:hAnsi="Courier New" w:cs="Courier New"/>
-        </w:rPr>
-        <w:t>LASTMODIFYID_</w:t>
-      </w:r>
-      <w:r>
-        <w:rPr>
-          <w:rFonts w:ascii="Courier New" w:hAnsi="Courier New" w:cs="Courier New"/>
-        </w:rPr>
-        <w:t>DATE</w:t>
+        <w:t xml:space="preserve"> </w:t>
+      </w:r>
+      <w:r>
+        <w:rPr>
+          <w:rFonts w:ascii="Courier New" w:hAnsi="Courier New" w:cs="Courier New"/>
+        </w:rPr>
+        <w:t>LASTMODIFIED_DATE</w:t>
       </w:r>
       <w:r>
         <w:rPr>
@@ -10204,7 +10203,7 @@
           <v:shape id="_x0000_i1027" type="#_x0000_t75" style="width:77.25pt;height:50.25pt" o:ole="">
             <v:imagedata r:id="rId12" o:title=""/>
           </v:shape>
-          <o:OLEObject Type="Embed" ProgID="Excel.Sheet.8" ShapeID="_x0000_i1027" DrawAspect="Icon" ObjectID="_1684339078" r:id="rId13"/>
+          <o:OLEObject Type="Embed" ProgID="Excel.Sheet.8" ShapeID="_x0000_i1027" DrawAspect="Icon" ObjectID="_1684912913" r:id="rId13"/>
         </w:object>
       </w:r>
     </w:p>
@@ -10520,21 +10519,7 @@
         <w:rPr>
           <w:rFonts w:ascii="Courier New" w:hAnsi="Courier New" w:cs="Courier New"/>
         </w:rPr>
-        <w:t>INSERT INTO FAMILY VALUES (FAMILYSEQUENCE.NEXTVAL,'MOHAN','SAVITA'</w:t>
-      </w:r>
-      <w:proofErr w:type="gramStart"/>
-      <w:r>
-        <w:rPr>
-          <w:rFonts w:ascii="Courier New" w:hAnsi="Courier New" w:cs="Courier New"/>
-        </w:rPr>
-        <w:t>,'RASHMI'</w:t>
-      </w:r>
-      <w:proofErr w:type="gramEnd"/>
-      <w:r>
-        <w:rPr>
-          <w:rFonts w:ascii="Courier New" w:hAnsi="Courier New" w:cs="Courier New"/>
-        </w:rPr>
-        <w:t>);</w:t>
+        <w:t>INSERT INTO FAMILY VALUES (FAMILYSEQUENCE.NEXTVAL,'MOHAN','SAVITA','RASHMI');</w:t>
       </w:r>
     </w:p>
     <w:p>
@@ -11913,7 +11898,7 @@
           <v:shape id="_x0000_i1028" type="#_x0000_t75" style="width:65.25pt;height:42pt" o:ole="">
             <v:imagedata r:id="rId14" o:title=""/>
           </v:shape>
-          <o:OLEObject Type="Embed" ProgID="Excel.SheetMacroEnabled.12" ShapeID="_x0000_i1028" DrawAspect="Icon" ObjectID="_1684339079" r:id="rId15"/>
+          <o:OLEObject Type="Embed" ProgID="Excel.SheetMacroEnabled.12" ShapeID="_x0000_i1028" DrawAspect="Icon" ObjectID="_1684912914" r:id="rId15"/>
         </w:object>
       </w:r>
     </w:p>
@@ -13532,7 +13517,7 @@
           <v:shape id="_x0000_i1029" type="#_x0000_t75" style="width:76.5pt;height:49.5pt" o:ole="">
             <v:imagedata r:id="rId16" o:title=""/>
           </v:shape>
-          <o:OLEObject Type="Embed" ProgID="Excel.Sheet.12" ShapeID="_x0000_i1029" DrawAspect="Icon" ObjectID="_1684339080" r:id="rId17"/>
+          <o:OLEObject Type="Embed" ProgID="Excel.Sheet.12" ShapeID="_x0000_i1029" DrawAspect="Icon" ObjectID="_1684912915" r:id="rId17"/>
         </w:object>
       </w:r>
     </w:p>
@@ -14863,7 +14848,7 @@
           <v:shape id="_x0000_i1030" type="#_x0000_t75" style="width:79.5pt;height:50.25pt" o:ole="">
             <v:imagedata r:id="rId18" o:title=""/>
           </v:shape>
-          <o:OLEObject Type="Embed" ProgID="Excel.Sheet.12" ShapeID="_x0000_i1030" DrawAspect="Icon" ObjectID="_1684339081" r:id="rId19"/>
+          <o:OLEObject Type="Embed" ProgID="Excel.Sheet.12" ShapeID="_x0000_i1030" DrawAspect="Icon" ObjectID="_1684912916" r:id="rId19"/>
         </w:object>
       </w:r>
     </w:p>
@@ -15147,6 +15132,594 @@
           <w:szCs w:val="18"/>
         </w:rPr>
       </w:pPr>
+    </w:p>
+    <w:p>
+      <w:pPr>
+        <w:jc w:val="center"/>
+        <w:rPr>
+          <w:rFonts w:ascii="Arial" w:hAnsi="Arial" w:cs="Arial"/>
+          <w:b/>
+          <w:sz w:val="18"/>
+          <w:szCs w:val="18"/>
+        </w:rPr>
+      </w:pPr>
+    </w:p>
+    <w:p>
+      <w:pPr>
+        <w:pStyle w:val="Heading2"/>
+        <w:numPr>
+          <w:ilvl w:val="0"/>
+          <w:numId w:val="4"/>
+        </w:numPr>
+        <w:rPr>
+          <w:rFonts w:ascii="Arial" w:hAnsi="Arial" w:cs="Arial"/>
+          <w:b/>
+          <w:sz w:val="20"/>
+          <w:szCs w:val="20"/>
+          <w:u w:val="single"/>
+        </w:rPr>
+      </w:pPr>
+      <w:r>
+        <w:rPr>
+          <w:rFonts w:ascii="Arial" w:hAnsi="Arial" w:cs="Arial"/>
+          <w:b/>
+          <w:sz w:val="20"/>
+          <w:szCs w:val="20"/>
+          <w:u w:val="single"/>
+        </w:rPr>
+        <w:t xml:space="preserve">TABLE NAME – MANAGER </w:t>
+      </w:r>
+    </w:p>
+    <w:p/>
+    <w:tbl>
+      <w:tblPr>
+        <w:tblStyle w:val="TableGrid"/>
+        <w:tblW w:w="10327" w:type="dxa"/>
+        <w:tblInd w:w="108" w:type="dxa"/>
+        <w:tblLook w:val="04A0" w:firstRow="1" w:lastRow="0" w:firstColumn="1" w:lastColumn="0" w:noHBand="0" w:noVBand="1"/>
+      </w:tblPr>
+      <w:tblGrid>
+        <w:gridCol w:w="2387"/>
+        <w:gridCol w:w="1617"/>
+        <w:gridCol w:w="1389"/>
+        <w:gridCol w:w="1298"/>
+        <w:gridCol w:w="3636"/>
+      </w:tblGrid>
+      <w:tr>
+        <w:trPr>
+          <w:trHeight w:val="363"/>
+        </w:trPr>
+        <w:tc>
+          <w:tcPr>
+            <w:tcW w:w="2387" w:type="dxa"/>
+            <w:shd w:val="clear" w:color="auto" w:fill="00B0F0"/>
+          </w:tcPr>
+          <w:p>
+            <w:pPr>
+              <w:rPr>
+                <w:rFonts w:ascii="Arial" w:hAnsi="Arial" w:cs="Arial"/>
+                <w:b/>
+                <w:color w:val="000000" w:themeColor="text1"/>
+                <w:sz w:val="18"/>
+                <w:szCs w:val="18"/>
+              </w:rPr>
+            </w:pPr>
+            <w:r>
+              <w:rPr>
+                <w:rFonts w:ascii="Arial" w:hAnsi="Arial" w:cs="Arial"/>
+                <w:b/>
+                <w:color w:val="000000" w:themeColor="text1"/>
+                <w:sz w:val="18"/>
+                <w:szCs w:val="18"/>
+              </w:rPr>
+              <w:t>COLUMN NAME</w:t>
+            </w:r>
+          </w:p>
+        </w:tc>
+        <w:tc>
+          <w:tcPr>
+            <w:tcW w:w="1617" w:type="dxa"/>
+            <w:shd w:val="clear" w:color="auto" w:fill="00B0F0"/>
+          </w:tcPr>
+          <w:p>
+            <w:pPr>
+              <w:rPr>
+                <w:rFonts w:ascii="Arial" w:hAnsi="Arial" w:cs="Arial"/>
+                <w:b/>
+                <w:color w:val="000000" w:themeColor="text1"/>
+                <w:sz w:val="18"/>
+                <w:szCs w:val="18"/>
+              </w:rPr>
+            </w:pPr>
+            <w:r>
+              <w:rPr>
+                <w:rFonts w:ascii="Arial" w:hAnsi="Arial" w:cs="Arial"/>
+                <w:b/>
+                <w:color w:val="000000" w:themeColor="text1"/>
+                <w:sz w:val="18"/>
+                <w:szCs w:val="18"/>
+              </w:rPr>
+              <w:t>TYPE</w:t>
+            </w:r>
+          </w:p>
+        </w:tc>
+        <w:tc>
+          <w:tcPr>
+            <w:tcW w:w="1389" w:type="dxa"/>
+            <w:shd w:val="clear" w:color="auto" w:fill="00B0F0"/>
+          </w:tcPr>
+          <w:p>
+            <w:pPr>
+              <w:rPr>
+                <w:rFonts w:ascii="Arial" w:hAnsi="Arial" w:cs="Arial"/>
+                <w:b/>
+                <w:color w:val="000000" w:themeColor="text1"/>
+                <w:sz w:val="18"/>
+                <w:szCs w:val="18"/>
+              </w:rPr>
+            </w:pPr>
+            <w:r>
+              <w:rPr>
+                <w:rFonts w:ascii="Arial" w:hAnsi="Arial" w:cs="Arial"/>
+                <w:b/>
+                <w:color w:val="000000" w:themeColor="text1"/>
+                <w:sz w:val="18"/>
+                <w:szCs w:val="18"/>
+              </w:rPr>
+              <w:t>KEY</w:t>
+            </w:r>
+          </w:p>
+        </w:tc>
+        <w:tc>
+          <w:tcPr>
+            <w:tcW w:w="1298" w:type="dxa"/>
+            <w:shd w:val="clear" w:color="auto" w:fill="00B0F0"/>
+          </w:tcPr>
+          <w:p>
+            <w:pPr>
+              <w:rPr>
+                <w:rFonts w:ascii="Arial" w:hAnsi="Arial" w:cs="Arial"/>
+                <w:b/>
+                <w:color w:val="000000" w:themeColor="text1"/>
+                <w:sz w:val="18"/>
+                <w:szCs w:val="18"/>
+              </w:rPr>
+            </w:pPr>
+            <w:r>
+              <w:rPr>
+                <w:rFonts w:ascii="Arial" w:hAnsi="Arial" w:cs="Arial"/>
+                <w:b/>
+                <w:color w:val="000000" w:themeColor="text1"/>
+                <w:sz w:val="18"/>
+                <w:szCs w:val="18"/>
+              </w:rPr>
+              <w:t>DEFAULT</w:t>
+            </w:r>
+          </w:p>
+        </w:tc>
+        <w:tc>
+          <w:tcPr>
+            <w:tcW w:w="3636" w:type="dxa"/>
+            <w:shd w:val="clear" w:color="auto" w:fill="00B0F0"/>
+          </w:tcPr>
+          <w:p>
+            <w:pPr>
+              <w:rPr>
+                <w:rFonts w:ascii="Arial" w:hAnsi="Arial" w:cs="Arial"/>
+                <w:b/>
+                <w:color w:val="000000" w:themeColor="text1"/>
+                <w:sz w:val="18"/>
+                <w:szCs w:val="18"/>
+              </w:rPr>
+            </w:pPr>
+            <w:r>
+              <w:rPr>
+                <w:rFonts w:ascii="Arial" w:hAnsi="Arial" w:cs="Arial"/>
+                <w:b/>
+                <w:color w:val="000000" w:themeColor="text1"/>
+                <w:sz w:val="18"/>
+                <w:szCs w:val="18"/>
+              </w:rPr>
+              <w:t>DESCRIPTION</w:t>
+            </w:r>
+          </w:p>
+        </w:tc>
+      </w:tr>
+      <w:tr>
+        <w:trPr>
+          <w:trHeight w:val="350"/>
+        </w:trPr>
+        <w:tc>
+          <w:tcPr>
+            <w:tcW w:w="2387" w:type="dxa"/>
+          </w:tcPr>
+          <w:p>
+            <w:pPr>
+              <w:rPr>
+                <w:rFonts w:ascii="Arial" w:hAnsi="Arial" w:cs="Arial"/>
+                <w:sz w:val="18"/>
+                <w:szCs w:val="18"/>
+              </w:rPr>
+            </w:pPr>
+            <w:r>
+              <w:rPr>
+                <w:rFonts w:ascii="Arial" w:hAnsi="Arial" w:cs="Arial"/>
+                <w:sz w:val="18"/>
+                <w:szCs w:val="18"/>
+              </w:rPr>
+              <w:t>MANAGERNAME</w:t>
+            </w:r>
+          </w:p>
+        </w:tc>
+        <w:tc>
+          <w:tcPr>
+            <w:tcW w:w="1617" w:type="dxa"/>
+          </w:tcPr>
+          <w:p>
+            <w:pPr>
+              <w:rPr>
+                <w:rFonts w:ascii="Arial" w:hAnsi="Arial" w:cs="Arial"/>
+                <w:sz w:val="18"/>
+                <w:szCs w:val="18"/>
+              </w:rPr>
+            </w:pPr>
+            <w:r>
+              <w:rPr>
+                <w:rFonts w:ascii="Arial" w:hAnsi="Arial" w:cs="Arial"/>
+                <w:sz w:val="18"/>
+                <w:szCs w:val="18"/>
+              </w:rPr>
+              <w:t>VARCHAR2(20)</w:t>
+            </w:r>
+          </w:p>
+        </w:tc>
+        <w:tc>
+          <w:tcPr>
+            <w:tcW w:w="1389" w:type="dxa"/>
+          </w:tcPr>
+          <w:p>
+            <w:pPr>
+              <w:rPr>
+                <w:rFonts w:ascii="Arial" w:hAnsi="Arial" w:cs="Arial"/>
+                <w:b/>
+                <w:sz w:val="18"/>
+                <w:szCs w:val="18"/>
+              </w:rPr>
+            </w:pPr>
+          </w:p>
+        </w:tc>
+        <w:tc>
+          <w:tcPr>
+            <w:tcW w:w="1298" w:type="dxa"/>
+          </w:tcPr>
+          <w:p>
+            <w:pPr>
+              <w:rPr>
+                <w:rFonts w:ascii="Arial" w:hAnsi="Arial" w:cs="Arial"/>
+                <w:sz w:val="18"/>
+                <w:szCs w:val="18"/>
+              </w:rPr>
+            </w:pPr>
+            <w:r>
+              <w:rPr>
+                <w:rFonts w:ascii="Arial" w:hAnsi="Arial" w:cs="Arial"/>
+                <w:sz w:val="18"/>
+                <w:szCs w:val="18"/>
+              </w:rPr>
+              <w:t>NOT NULL</w:t>
+            </w:r>
+          </w:p>
+        </w:tc>
+        <w:tc>
+          <w:tcPr>
+            <w:tcW w:w="3636" w:type="dxa"/>
+          </w:tcPr>
+          <w:p>
+            <w:pPr>
+              <w:rPr>
+                <w:rFonts w:ascii="Arial" w:hAnsi="Arial" w:cs="Arial"/>
+                <w:sz w:val="18"/>
+                <w:szCs w:val="18"/>
+              </w:rPr>
+            </w:pPr>
+            <w:r>
+              <w:rPr>
+                <w:rFonts w:ascii="Arial" w:hAnsi="Arial" w:cs="Arial"/>
+                <w:sz w:val="18"/>
+                <w:szCs w:val="18"/>
+              </w:rPr>
+              <w:t xml:space="preserve">THIS COLUMN GIVE THE INFORMATION ABOUT MANAGER NAME </w:t>
+            </w:r>
+          </w:p>
+        </w:tc>
+      </w:tr>
+    </w:tbl>
+    <w:p>
+      <w:pPr>
+        <w:pStyle w:val="ListParagraph"/>
+      </w:pPr>
+    </w:p>
+    <w:p>
+      <w:pPr>
+        <w:pStyle w:val="Heading3"/>
+        <w:rPr>
+          <w:rFonts w:ascii="Arial" w:hAnsi="Arial" w:cs="Arial"/>
+          <w:b/>
+          <w:sz w:val="18"/>
+          <w:szCs w:val="18"/>
+          <w:u w:val="single"/>
+        </w:rPr>
+      </w:pPr>
+      <w:r>
+        <w:rPr>
+          <w:rFonts w:ascii="Arial" w:hAnsi="Arial" w:cs="Arial"/>
+          <w:b/>
+          <w:sz w:val="18"/>
+          <w:szCs w:val="18"/>
+          <w:u w:val="single"/>
+        </w:rPr>
+        <w:t>DETAILS OF PROJECT TABLE</w:t>
+      </w:r>
+    </w:p>
+    <w:p>
+      <w:pPr>
+        <w:rPr>
+          <w:rFonts w:ascii="Courier New" w:hAnsi="Courier New" w:cs="Courier New"/>
+        </w:rPr>
+      </w:pPr>
+      <w:r>
+        <w:rPr>
+          <w:rFonts w:ascii="Courier New" w:hAnsi="Courier New" w:cs="Courier New"/>
+        </w:rPr>
+        <w:t>IN THE MANAGER</w:t>
+      </w:r>
+      <w:r>
+        <w:rPr>
+          <w:rFonts w:ascii="Courier New" w:hAnsi="Courier New" w:cs="Courier New"/>
+        </w:rPr>
+        <w:t xml:space="preserve"> TABLE HAVE </w:t>
+      </w:r>
+      <w:r>
+        <w:rPr>
+          <w:rFonts w:ascii="Courier New" w:hAnsi="Courier New" w:cs="Courier New"/>
+        </w:rPr>
+        <w:t xml:space="preserve">MANAGERNAME </w:t>
+      </w:r>
+      <w:r>
+        <w:rPr>
+          <w:rFonts w:ascii="Courier New" w:hAnsi="Courier New" w:cs="Courier New"/>
+        </w:rPr>
+        <w:t xml:space="preserve">COLUMN WITH </w:t>
+      </w:r>
+      <w:r>
+        <w:rPr>
+          <w:rFonts w:ascii="Courier New" w:hAnsi="Courier New" w:cs="Courier New"/>
+        </w:rPr>
+        <w:t>NOT NULL</w:t>
+      </w:r>
+      <w:r>
+        <w:rPr>
+          <w:rFonts w:ascii="Courier New" w:hAnsi="Courier New" w:cs="Courier New"/>
+        </w:rPr>
+        <w:t xml:space="preserve"> </w:t>
+      </w:r>
+      <w:r>
+        <w:rPr>
+          <w:rFonts w:ascii="Courier New" w:hAnsi="Courier New" w:cs="Courier New"/>
+        </w:rPr>
+        <w:t xml:space="preserve">AND WITH VARCHAR2 DATATYPE WITH 20 </w:t>
+      </w:r>
+    </w:p>
+    <w:p>
+      <w:pPr>
+        <w:pStyle w:val="Heading3"/>
+        <w:rPr>
+          <w:rFonts w:ascii="Arial" w:hAnsi="Arial" w:cs="Arial"/>
+          <w:b/>
+          <w:sz w:val="18"/>
+          <w:szCs w:val="18"/>
+          <w:u w:val="single"/>
+        </w:rPr>
+      </w:pPr>
+      <w:r>
+        <w:rPr>
+          <w:rFonts w:ascii="Arial" w:hAnsi="Arial" w:cs="Arial"/>
+          <w:b/>
+          <w:sz w:val="18"/>
+          <w:szCs w:val="18"/>
+          <w:u w:val="single"/>
+        </w:rPr>
+        <w:t>SCRIPT FOR CREATE MANAGER</w:t>
+      </w:r>
+      <w:r>
+        <w:rPr>
+          <w:rFonts w:ascii="Arial" w:hAnsi="Arial" w:cs="Arial"/>
+          <w:b/>
+          <w:sz w:val="18"/>
+          <w:szCs w:val="18"/>
+          <w:u w:val="single"/>
+        </w:rPr>
+        <w:t xml:space="preserve"> TABLE</w:t>
+      </w:r>
+    </w:p>
+    <w:p>
+      <w:pPr>
+        <w:rPr>
+          <w:rFonts w:ascii="Courier New" w:hAnsi="Courier New" w:cs="Courier New"/>
+        </w:rPr>
+      </w:pPr>
+      <w:r>
+        <w:rPr>
+          <w:rFonts w:ascii="Courier New" w:hAnsi="Courier New" w:cs="Courier New"/>
+        </w:rPr>
+        <w:t xml:space="preserve">CREATE TABLE </w:t>
+      </w:r>
+      <w:r>
+        <w:rPr>
+          <w:rFonts w:ascii="Courier New" w:hAnsi="Courier New" w:cs="Courier New"/>
+        </w:rPr>
+        <w:t>MANAGER</w:t>
+      </w:r>
+      <w:r>
+        <w:rPr>
+          <w:rFonts w:ascii="Courier New" w:hAnsi="Courier New" w:cs="Courier New"/>
+        </w:rPr>
+        <w:t xml:space="preserve"> </w:t>
+      </w:r>
+      <w:r>
+        <w:rPr>
+          <w:rFonts w:ascii="Courier New" w:hAnsi="Courier New" w:cs="Courier New"/>
+        </w:rPr>
+        <w:t>(MANAGERNAME VARCHAR2</w:t>
+      </w:r>
+      <w:r>
+        <w:rPr>
+          <w:rFonts w:ascii="Courier New" w:hAnsi="Courier New" w:cs="Courier New"/>
+        </w:rPr>
+        <w:t xml:space="preserve"> </w:t>
+      </w:r>
+      <w:r>
+        <w:rPr>
+          <w:rFonts w:ascii="Courier New" w:hAnsi="Courier New" w:cs="Courier New"/>
+        </w:rPr>
+        <w:t>(20) NOT NULL);</w:t>
+      </w:r>
+    </w:p>
+    <w:p>
+      <w:pPr>
+        <w:pStyle w:val="Heading3"/>
+        <w:rPr>
+          <w:rFonts w:ascii="Arial" w:hAnsi="Arial" w:cs="Arial"/>
+          <w:b/>
+          <w:sz w:val="18"/>
+          <w:szCs w:val="18"/>
+          <w:u w:val="single"/>
+        </w:rPr>
+      </w:pPr>
+      <w:r>
+        <w:rPr>
+          <w:rFonts w:ascii="Arial" w:hAnsi="Arial" w:cs="Arial"/>
+          <w:b/>
+          <w:sz w:val="18"/>
+          <w:szCs w:val="18"/>
+          <w:u w:val="single"/>
+        </w:rPr>
+        <w:t>SCRIP</w:t>
+      </w:r>
+      <w:r>
+        <w:rPr>
+          <w:rFonts w:ascii="Arial" w:hAnsi="Arial" w:cs="Arial"/>
+          <w:b/>
+          <w:sz w:val="18"/>
+          <w:szCs w:val="18"/>
+          <w:u w:val="single"/>
+        </w:rPr>
+        <w:t>T FOR INSERT RECORD INTO MANAGER</w:t>
+      </w:r>
+      <w:r>
+        <w:rPr>
+          <w:rFonts w:ascii="Arial" w:hAnsi="Arial" w:cs="Arial"/>
+          <w:b/>
+          <w:sz w:val="18"/>
+          <w:szCs w:val="18"/>
+          <w:u w:val="single"/>
+        </w:rPr>
+        <w:t xml:space="preserve"> TABLE</w:t>
+      </w:r>
+    </w:p>
+    <w:p>
+      <w:pPr>
+        <w:rPr>
+          <w:rFonts w:ascii="Courier New" w:hAnsi="Courier New" w:cs="Courier New"/>
+        </w:rPr>
+      </w:pPr>
+      <w:r>
+        <w:rPr>
+          <w:rFonts w:ascii="Courier New" w:hAnsi="Courier New" w:cs="Courier New"/>
+        </w:rPr>
+        <w:t>INSERT INTO MANAGER VALUES</w:t>
+      </w:r>
+      <w:r>
+        <w:rPr>
+          <w:rFonts w:ascii="Courier New" w:hAnsi="Courier New" w:cs="Courier New"/>
+        </w:rPr>
+        <w:t xml:space="preserve"> </w:t>
+      </w:r>
+      <w:r>
+        <w:rPr>
+          <w:rFonts w:ascii="Courier New" w:hAnsi="Courier New" w:cs="Courier New"/>
+        </w:rPr>
+        <w:t>('</w:t>
+      </w:r>
+      <w:proofErr w:type="spellStart"/>
+      <w:r>
+        <w:rPr>
+          <w:rFonts w:ascii="Courier New" w:hAnsi="Courier New" w:cs="Courier New"/>
+        </w:rPr>
+        <w:t>Girish</w:t>
+      </w:r>
+      <w:proofErr w:type="spellEnd"/>
+      <w:r>
+        <w:rPr>
+          <w:rFonts w:ascii="Courier New" w:hAnsi="Courier New" w:cs="Courier New"/>
+        </w:rPr>
+        <w:t xml:space="preserve"> </w:t>
+      </w:r>
+      <w:proofErr w:type="spellStart"/>
+      <w:r>
+        <w:rPr>
+          <w:rFonts w:ascii="Courier New" w:hAnsi="Courier New" w:cs="Courier New"/>
+        </w:rPr>
+        <w:t>Verma</w:t>
+      </w:r>
+      <w:proofErr w:type="spellEnd"/>
+      <w:r>
+        <w:rPr>
+          <w:rFonts w:ascii="Courier New" w:hAnsi="Courier New" w:cs="Courier New"/>
+        </w:rPr>
+        <w:t>');</w:t>
+      </w:r>
+    </w:p>
+    <w:p>
+      <w:pPr>
+        <w:rPr>
+          <w:rFonts w:ascii="Courier New" w:hAnsi="Courier New" w:cs="Courier New"/>
+        </w:rPr>
+      </w:pPr>
+      <w:r>
+        <w:rPr>
+          <w:rFonts w:ascii="Courier New" w:hAnsi="Courier New" w:cs="Courier New"/>
+        </w:rPr>
+        <w:t xml:space="preserve">INSERT INTO MANAGER </w:t>
+      </w:r>
+      <w:proofErr w:type="gramStart"/>
+      <w:r>
+        <w:rPr>
+          <w:rFonts w:ascii="Courier New" w:hAnsi="Courier New" w:cs="Courier New"/>
+        </w:rPr>
+        <w:t>VALUES(</w:t>
+      </w:r>
+      <w:proofErr w:type="gramEnd"/>
+      <w:r>
+        <w:rPr>
+          <w:rFonts w:ascii="Courier New" w:hAnsi="Courier New" w:cs="Courier New"/>
+        </w:rPr>
+        <w:t>'</w:t>
+      </w:r>
+      <w:proofErr w:type="spellStart"/>
+      <w:r>
+        <w:rPr>
+          <w:rFonts w:ascii="Courier New" w:hAnsi="Courier New" w:cs="Courier New"/>
+        </w:rPr>
+        <w:t>Mukes</w:t>
+      </w:r>
+      <w:proofErr w:type="spellEnd"/>
+      <w:r>
+        <w:rPr>
+          <w:rFonts w:ascii="Courier New" w:hAnsi="Courier New" w:cs="Courier New"/>
+        </w:rPr>
+        <w:t xml:space="preserve"> Sinha');</w:t>
+      </w:r>
     </w:p>
     <w:p>
       <w:pPr>
@@ -15355,7 +15928,7 @@
             <w:b/>
             <w:noProof/>
           </w:rPr>
-          <w:t>5</w:t>
+          <w:t>11</w:t>
         </w:r>
         <w:r>
           <w:rPr>
@@ -15755,6 +16328,95 @@
       </w:pPr>
     </w:lvl>
   </w:abstractNum>
+  <w:abstractNum w:abstractNumId="4">
+    <w:nsid w:val="78C91ABE"/>
+    <w:multiLevelType w:val="hybridMultilevel"/>
+    <w:tmpl w:val="5970AC8E"/>
+    <w:lvl w:ilvl="0" w:tplc="0409000F">
+      <w:start w:val="1"/>
+      <w:numFmt w:val="decimal"/>
+      <w:lvlText w:val="%1."/>
+      <w:lvlJc w:val="left"/>
+      <w:pPr>
+        <w:ind w:left="720" w:hanging="360"/>
+      </w:pPr>
+      <w:rPr>
+        <w:rFonts w:hint="default"/>
+      </w:rPr>
+    </w:lvl>
+    <w:lvl w:ilvl="1" w:tplc="04090019" w:tentative="1">
+      <w:start w:val="1"/>
+      <w:numFmt w:val="lowerLetter"/>
+      <w:lvlText w:val="%2."/>
+      <w:lvlJc w:val="left"/>
+      <w:pPr>
+        <w:ind w:left="1440" w:hanging="360"/>
+      </w:pPr>
+    </w:lvl>
+    <w:lvl w:ilvl="2" w:tplc="0409001B" w:tentative="1">
+      <w:start w:val="1"/>
+      <w:numFmt w:val="lowerRoman"/>
+      <w:lvlText w:val="%3."/>
+      <w:lvlJc w:val="right"/>
+      <w:pPr>
+        <w:ind w:left="2160" w:hanging="180"/>
+      </w:pPr>
+    </w:lvl>
+    <w:lvl w:ilvl="3" w:tplc="0409000F" w:tentative="1">
+      <w:start w:val="1"/>
+      <w:numFmt w:val="decimal"/>
+      <w:lvlText w:val="%4."/>
+      <w:lvlJc w:val="left"/>
+      <w:pPr>
+        <w:ind w:left="2880" w:hanging="360"/>
+      </w:pPr>
+    </w:lvl>
+    <w:lvl w:ilvl="4" w:tplc="04090019" w:tentative="1">
+      <w:start w:val="1"/>
+      <w:numFmt w:val="lowerLetter"/>
+      <w:lvlText w:val="%5."/>
+      <w:lvlJc w:val="left"/>
+      <w:pPr>
+        <w:ind w:left="3600" w:hanging="360"/>
+      </w:pPr>
+    </w:lvl>
+    <w:lvl w:ilvl="5" w:tplc="0409001B" w:tentative="1">
+      <w:start w:val="1"/>
+      <w:numFmt w:val="lowerRoman"/>
+      <w:lvlText w:val="%6."/>
+      <w:lvlJc w:val="right"/>
+      <w:pPr>
+        <w:ind w:left="4320" w:hanging="180"/>
+      </w:pPr>
+    </w:lvl>
+    <w:lvl w:ilvl="6" w:tplc="0409000F" w:tentative="1">
+      <w:start w:val="1"/>
+      <w:numFmt w:val="decimal"/>
+      <w:lvlText w:val="%7."/>
+      <w:lvlJc w:val="left"/>
+      <w:pPr>
+        <w:ind w:left="5040" w:hanging="360"/>
+      </w:pPr>
+    </w:lvl>
+    <w:lvl w:ilvl="7" w:tplc="04090019" w:tentative="1">
+      <w:start w:val="1"/>
+      <w:numFmt w:val="lowerLetter"/>
+      <w:lvlText w:val="%8."/>
+      <w:lvlJc w:val="left"/>
+      <w:pPr>
+        <w:ind w:left="5760" w:hanging="360"/>
+      </w:pPr>
+    </w:lvl>
+    <w:lvl w:ilvl="8" w:tplc="0409001B" w:tentative="1">
+      <w:start w:val="1"/>
+      <w:numFmt w:val="lowerRoman"/>
+      <w:lvlText w:val="%9."/>
+      <w:lvlJc w:val="right"/>
+      <w:pPr>
+        <w:ind w:left="6480" w:hanging="180"/>
+      </w:pPr>
+    </w:lvl>
+  </w:abstractNum>
   <w:num w:numId="1">
     <w:abstractNumId w:val="2"/>
   </w:num>
@@ -15766,6 +16428,9 @@
   </w:num>
   <w:num w:numId="4">
     <w:abstractNumId w:val="0"/>
+  </w:num>
+  <w:num w:numId="5">
+    <w:abstractNumId w:val="4"/>
   </w:num>
 </w:numbering>
 </file>
@@ -16801,7 +17466,7 @@
 </file>
 
 <file path=customXml/itemProps1.xml><?xml version="1.0" encoding="utf-8"?>
-<ds:datastoreItem xmlns:ds="http://schemas.openxmlformats.org/officeDocument/2006/customXml" ds:itemID="{58F388C9-0F18-4BE8-864D-519D44283DBF}">
+<ds:datastoreItem xmlns:ds="http://schemas.openxmlformats.org/officeDocument/2006/customXml" ds:itemID="{887C71BE-EE5D-4D12-AB69-F89F74237CDC}">
   <ds:schemaRefs>
     <ds:schemaRef ds:uri="http://schemas.openxmlformats.org/officeDocument/2006/bibliography"/>
   </ds:schemaRefs>

</xml_diff>

<commit_message>
after change streetAddress column name to AddressLine1 with 255 size in addresses table commit by aalam
</commit_message>
<xml_diff>
--- a/docs/databaseDocument.docx
+++ b/docs/databaseDocument.docx
@@ -5,6 +5,12 @@
     <w:bookmarkStart w:id="0" w:name="_Toc72221900" w:displacedByCustomXml="next"/>
     <w:sdt>
       <w:sdtPr>
+        <w:rPr>
+          <w:rFonts w:asciiTheme="minorHAnsi" w:eastAsiaTheme="minorHAnsi" w:hAnsiTheme="minorHAnsi" w:cstheme="minorBidi"/>
+          <w:color w:val="auto"/>
+          <w:sz w:val="22"/>
+          <w:szCs w:val="22"/>
+        </w:rPr>
         <w:id w:val="-1631392918"/>
         <w:docPartObj>
           <w:docPartGallery w:val="Table of Contents"/>
@@ -13,11 +19,9 @@
       </w:sdtPr>
       <w:sdtEndPr>
         <w:rPr>
-          <w:rFonts w:asciiTheme="minorHAnsi" w:eastAsiaTheme="minorHAnsi" w:hAnsiTheme="minorHAnsi" w:cstheme="minorBidi"/>
           <w:b/>
           <w:bCs/>
           <w:noProof/>
-          <w:color w:val="auto"/>
           <w:sz w:val="20"/>
           <w:szCs w:val="20"/>
         </w:rPr>
@@ -4744,10 +4748,10 @@
             <v:path o:extrusionok="f" gradientshapeok="t" o:connecttype="rect"/>
             <o:lock v:ext="edit" aspectratio="t"/>
           </v:shapetype>
-          <v:shape id="_x0000_i1030" type="#_x0000_t75" style="width:68.25pt;height:50.25pt" o:ole="">
+          <v:shape id="_x0000_i1025" type="#_x0000_t75" style="width:68.25pt;height:50.25pt" o:ole="">
             <v:imagedata r:id="rId8" o:title=""/>
           </v:shape>
-          <o:OLEObject Type="Embed" ProgID="Excel.Sheet.8" ShapeID="_x0000_i1030" DrawAspect="Icon" ObjectID="_1684931732" r:id="rId9"/>
+          <o:OLEObject Type="Embed" ProgID="Excel.Sheet.8" ShapeID="_x0000_i1025" DrawAspect="Icon" ObjectID="_1685473401" r:id="rId9"/>
         </w:object>
       </w:r>
     </w:p>
@@ -8919,9 +8923,9 @@
         </w:rPr>
         <w:t xml:space="preserve">     </w:t>
       </w:r>
-      <w:bookmarkStart w:id="24" w:name="_MON_1682604149"/>
+      <w:bookmarkStart w:id="24" w:name="_MON_1682603907"/>
       <w:bookmarkEnd w:id="24"/>
-      <w:bookmarkStart w:id="25" w:name="_MON_1682603907"/>
+      <w:bookmarkStart w:id="25" w:name="_MON_1682604149"/>
       <w:bookmarkEnd w:id="25"/>
       <w:r>
         <w:rPr>
@@ -8931,10 +8935,10 @@
           <w:szCs w:val="18"/>
         </w:rPr>
         <w:object w:dxaOrig="1551" w:dyaOrig="1004">
-          <v:shape id="_x0000_i1029" type="#_x0000_t75" style="width:78pt;height:50.25pt" o:ole="">
+          <v:shape id="_x0000_i1026" type="#_x0000_t75" style="width:78pt;height:50.25pt" o:ole="">
             <v:imagedata r:id="rId10" o:title=""/>
           </v:shape>
-          <o:OLEObject Type="Embed" ProgID="Excel.SheetMacroEnabled.12" ShapeID="_x0000_i1029" DrawAspect="Icon" ObjectID="_1684931733" r:id="rId11"/>
+          <o:OLEObject Type="Embed" ProgID="Excel.SheetMacroEnabled.12" ShapeID="_x0000_i1026" DrawAspect="Icon" ObjectID="_1685473402" r:id="rId11"/>
         </w:object>
       </w:r>
     </w:p>
@@ -10667,10 +10671,10 @@
           <w:szCs w:val="18"/>
         </w:rPr>
         <w:object w:dxaOrig="1551" w:dyaOrig="1004">
-          <v:shape id="_x0000_i1028" type="#_x0000_t75" style="width:77.25pt;height:50.25pt" o:ole="">
+          <v:shape id="_x0000_i1027" type="#_x0000_t75" style="width:77.25pt;height:50.25pt" o:ole="">
             <v:imagedata r:id="rId12" o:title=""/>
           </v:shape>
-          <o:OLEObject Type="Embed" ProgID="Excel.Sheet.8" ShapeID="_x0000_i1028" DrawAspect="Icon" ObjectID="_1684931734" r:id="rId13"/>
+          <o:OLEObject Type="Embed" ProgID="Excel.Sheet.8" ShapeID="_x0000_i1027" DrawAspect="Icon" ObjectID="_1685473403" r:id="rId13"/>
         </w:object>
       </w:r>
     </w:p>
@@ -12305,10 +12309,10 @@
           <w:szCs w:val="18"/>
         </w:rPr>
         <w:object w:dxaOrig="1311" w:dyaOrig="849">
-          <v:shape id="_x0000_i1027" type="#_x0000_t75" style="width:65.25pt;height:42pt" o:ole="">
+          <v:shape id="_x0000_i1028" type="#_x0000_t75" style="width:65.25pt;height:42pt" o:ole="">
             <v:imagedata r:id="rId14" o:title=""/>
           </v:shape>
-          <o:OLEObject Type="Embed" ProgID="Excel.SheetMacroEnabled.12" ShapeID="_x0000_i1027" DrawAspect="Icon" ObjectID="_1684931735" r:id="rId15"/>
+          <o:OLEObject Type="Embed" ProgID="Excel.SheetMacroEnabled.12" ShapeID="_x0000_i1028" DrawAspect="Icon" ObjectID="_1685473404" r:id="rId15"/>
         </w:object>
       </w:r>
     </w:p>
@@ -12569,26 +12573,8 @@
         <w:rPr>
           <w:rFonts w:ascii="Courier New" w:hAnsi="Courier New" w:cs="Courier New"/>
         </w:rPr>
-        <w:t xml:space="preserve">923232297237,'Indian','Single');  </w:t>
-      </w:r>
-    </w:p>
-    <w:p>
-      <w:pPr>
-        <w:rPr>
-          <w:rFonts w:ascii="Arial" w:hAnsi="Arial" w:cs="Arial"/>
-          <w:sz w:val="18"/>
-          <w:szCs w:val="18"/>
-        </w:rPr>
-      </w:pPr>
-    </w:p>
-    <w:p>
-      <w:pPr>
-        <w:rPr>
-          <w:rFonts w:ascii="Arial" w:hAnsi="Arial" w:cs="Arial"/>
-          <w:sz w:val="18"/>
-          <w:szCs w:val="18"/>
-        </w:rPr>
-      </w:pPr>
+        <w:t xml:space="preserve">923232297237,'Indian','Single'); </w:t>
+      </w:r>
     </w:p>
     <w:p>
       <w:pPr>
@@ -12695,6 +12681,36 @@
         </w:rPr>
         <w:t xml:space="preserve"> </w:t>
       </w:r>
+    </w:p>
+    <w:p>
+      <w:pPr>
+        <w:rPr>
+          <w:rFonts w:ascii="Arial" w:hAnsi="Arial" w:cs="Arial"/>
+          <w:b/>
+          <w:sz w:val="18"/>
+          <w:szCs w:val="18"/>
+        </w:rPr>
+      </w:pPr>
+    </w:p>
+    <w:p>
+      <w:pPr>
+        <w:rPr>
+          <w:rFonts w:ascii="Arial" w:hAnsi="Arial" w:cs="Arial"/>
+          <w:b/>
+          <w:sz w:val="18"/>
+          <w:szCs w:val="18"/>
+        </w:rPr>
+      </w:pPr>
+    </w:p>
+    <w:p>
+      <w:pPr>
+        <w:rPr>
+          <w:rFonts w:ascii="Arial" w:hAnsi="Arial" w:cs="Arial"/>
+          <w:b/>
+          <w:sz w:val="18"/>
+          <w:szCs w:val="18"/>
+        </w:rPr>
+      </w:pPr>
     </w:p>
     <w:p>
       <w:pPr>
@@ -13120,7 +13136,15 @@
                 <w:sz w:val="16"/>
                 <w:szCs w:val="16"/>
               </w:rPr>
-              <w:t>STRRETADDRESS</w:t>
+              <w:t>STRE</w:t>
+            </w:r>
+            <w:r>
+              <w:rPr>
+                <w:rFonts w:ascii="Arial" w:hAnsi="Arial" w:cs="Arial"/>
+                <w:sz w:val="16"/>
+                <w:szCs w:val="16"/>
+              </w:rPr>
+              <w:t>ETADDRESS</w:t>
             </w:r>
           </w:p>
         </w:tc>
@@ -13938,10 +13962,10 @@
           <w:szCs w:val="18"/>
         </w:rPr>
         <w:object w:dxaOrig="1534" w:dyaOrig="991">
-          <v:shape id="_x0000_i1026" type="#_x0000_t75" style="width:76.5pt;height:49.5pt" o:ole="">
+          <v:shape id="_x0000_i1029" type="#_x0000_t75" style="width:76.5pt;height:49.5pt" o:ole="">
             <v:imagedata r:id="rId16" o:title=""/>
           </v:shape>
-          <o:OLEObject Type="Embed" ProgID="Excel.Sheet.12" ShapeID="_x0000_i1026" DrawAspect="Icon" ObjectID="_1684931736" r:id="rId17"/>
+          <o:OLEObject Type="Embed" ProgID="Excel.Sheet.12" ShapeID="_x0000_i1029" DrawAspect="Icon" ObjectID="_1685473405" r:id="rId17"/>
         </w:object>
       </w:r>
     </w:p>
@@ -14032,6 +14056,196 @@
       <w:pPr>
         <w:jc w:val="both"/>
         <w:rPr>
+          <w:rFonts w:ascii="Arial" w:hAnsi="Arial" w:cs="Arial"/>
+          <w:b/>
+          <w:color w:val="002060"/>
+          <w:sz w:val="18"/>
+          <w:szCs w:val="18"/>
+          <w:u w:val="single"/>
+        </w:rPr>
+      </w:pPr>
+    </w:p>
+    <w:p>
+      <w:pPr>
+        <w:jc w:val="both"/>
+        <w:rPr>
+          <w:rFonts w:ascii="Arial" w:hAnsi="Arial" w:cs="Arial"/>
+          <w:b/>
+          <w:color w:val="244061" w:themeColor="accent1" w:themeShade="80"/>
+          <w:sz w:val="18"/>
+          <w:szCs w:val="18"/>
+          <w:u w:val="single"/>
+        </w:rPr>
+      </w:pPr>
+      <w:r>
+        <w:rPr>
+          <w:rFonts w:ascii="Arial" w:hAnsi="Arial" w:cs="Arial"/>
+          <w:b/>
+          <w:color w:val="244061" w:themeColor="accent1" w:themeShade="80"/>
+          <w:sz w:val="18"/>
+          <w:szCs w:val="18"/>
+          <w:u w:val="single"/>
+        </w:rPr>
+        <w:t xml:space="preserve">SCRIPT FOR </w:t>
+      </w:r>
+      <w:r>
+        <w:rPr>
+          <w:rFonts w:ascii="Arial" w:hAnsi="Arial" w:cs="Arial"/>
+          <w:b/>
+          <w:color w:val="244061" w:themeColor="accent1" w:themeShade="80"/>
+          <w:sz w:val="18"/>
+          <w:szCs w:val="18"/>
+          <w:u w:val="single"/>
+        </w:rPr>
+        <w:t>MODIFY COLUMN NAME IN</w:t>
+      </w:r>
+      <w:r>
+        <w:rPr>
+          <w:rFonts w:ascii="Arial" w:hAnsi="Arial" w:cs="Arial"/>
+          <w:b/>
+          <w:color w:val="244061" w:themeColor="accent1" w:themeShade="80"/>
+          <w:sz w:val="18"/>
+          <w:szCs w:val="18"/>
+          <w:u w:val="single"/>
+        </w:rPr>
+        <w:t xml:space="preserve"> ADDRESSES TABLE</w:t>
+      </w:r>
+    </w:p>
+    <w:p>
+      <w:pPr>
+        <w:jc w:val="both"/>
+        <w:rPr>
+          <w:rFonts w:ascii="Courier New" w:hAnsi="Courier New" w:cs="Courier New"/>
+          <w:color w:val="002060"/>
+          <w:sz w:val="18"/>
+          <w:szCs w:val="18"/>
+        </w:rPr>
+      </w:pPr>
+      <w:r>
+        <w:rPr>
+          <w:rFonts w:ascii="Courier New" w:hAnsi="Courier New" w:cs="Courier New"/>
+          <w:color w:val="002060"/>
+          <w:sz w:val="18"/>
+          <w:szCs w:val="18"/>
+        </w:rPr>
+        <w:t>ALTER TABLE ADDRESSES RENAME COLUMN STREE</w:t>
+      </w:r>
+      <w:r>
+        <w:rPr>
+          <w:rFonts w:ascii="Courier New" w:hAnsi="Courier New" w:cs="Courier New"/>
+          <w:color w:val="002060"/>
+          <w:sz w:val="18"/>
+          <w:szCs w:val="18"/>
+        </w:rPr>
+        <w:t>TADDRESS TO ADDRESSLINE1</w:t>
+      </w:r>
+      <w:r>
+        <w:rPr>
+          <w:rFonts w:ascii="Courier New" w:hAnsi="Courier New" w:cs="Courier New"/>
+          <w:color w:val="002060"/>
+          <w:sz w:val="18"/>
+          <w:szCs w:val="18"/>
+        </w:rPr>
+        <w:t>;</w:t>
+      </w:r>
+    </w:p>
+    <w:p>
+      <w:pPr>
+        <w:jc w:val="both"/>
+        <w:rPr>
+          <w:rFonts w:ascii="Arial" w:hAnsi="Arial" w:cs="Arial"/>
+          <w:b/>
+          <w:color w:val="244061" w:themeColor="accent1" w:themeShade="80"/>
+          <w:sz w:val="18"/>
+          <w:szCs w:val="18"/>
+          <w:u w:val="single"/>
+        </w:rPr>
+      </w:pPr>
+      <w:r>
+        <w:rPr>
+          <w:rFonts w:ascii="Arial" w:hAnsi="Arial" w:cs="Arial"/>
+          <w:b/>
+          <w:color w:val="244061" w:themeColor="accent1" w:themeShade="80"/>
+          <w:sz w:val="18"/>
+          <w:szCs w:val="18"/>
+          <w:u w:val="single"/>
+        </w:rPr>
+        <w:t>SCRIPT FOR MODIFY COLUMN</w:t>
+      </w:r>
+      <w:r>
+        <w:rPr>
+          <w:rFonts w:ascii="Arial" w:hAnsi="Arial" w:cs="Arial"/>
+          <w:b/>
+          <w:color w:val="244061" w:themeColor="accent1" w:themeShade="80"/>
+          <w:sz w:val="18"/>
+          <w:szCs w:val="18"/>
+          <w:u w:val="single"/>
+        </w:rPr>
+        <w:t xml:space="preserve"> SIZE</w:t>
+      </w:r>
+      <w:r>
+        <w:rPr>
+          <w:rFonts w:ascii="Arial" w:hAnsi="Arial" w:cs="Arial"/>
+          <w:b/>
+          <w:color w:val="244061" w:themeColor="accent1" w:themeShade="80"/>
+          <w:sz w:val="18"/>
+          <w:szCs w:val="18"/>
+          <w:u w:val="single"/>
+        </w:rPr>
+        <w:t xml:space="preserve"> IN ADDRESSES TABLE</w:t>
+      </w:r>
+    </w:p>
+    <w:p>
+      <w:pPr>
+        <w:jc w:val="both"/>
+        <w:rPr>
+          <w:rFonts w:ascii="Courier New" w:hAnsi="Courier New" w:cs="Courier New"/>
+          <w:color w:val="002060"/>
+          <w:sz w:val="18"/>
+          <w:szCs w:val="18"/>
+        </w:rPr>
+      </w:pPr>
+      <w:r>
+        <w:rPr>
+          <w:rFonts w:ascii="Courier New" w:hAnsi="Courier New" w:cs="Courier New"/>
+          <w:color w:val="002060"/>
+          <w:sz w:val="18"/>
+          <w:szCs w:val="18"/>
+        </w:rPr>
+        <w:t xml:space="preserve">ALTER TABLE ADDRESSES MODIFY ADDRESSLINE1 </w:t>
+      </w:r>
+      <w:r>
+        <w:rPr>
+          <w:rFonts w:ascii="Courier New" w:hAnsi="Courier New" w:cs="Courier New"/>
+          <w:color w:val="002060"/>
+          <w:sz w:val="18"/>
+          <w:szCs w:val="18"/>
+        </w:rPr>
+        <w:t>VARCHAR2</w:t>
+      </w:r>
+      <w:r>
+        <w:rPr>
+          <w:rFonts w:ascii="Courier New" w:hAnsi="Courier New" w:cs="Courier New"/>
+          <w:color w:val="002060"/>
+          <w:sz w:val="18"/>
+          <w:szCs w:val="18"/>
+        </w:rPr>
+        <w:t xml:space="preserve"> (255)</w:t>
+      </w:r>
+      <w:r>
+        <w:rPr>
+          <w:rFonts w:ascii="Courier New" w:hAnsi="Courier New" w:cs="Courier New"/>
+          <w:color w:val="002060"/>
+          <w:sz w:val="18"/>
+          <w:szCs w:val="18"/>
+        </w:rPr>
+        <w:t>;</w:t>
+      </w:r>
+    </w:p>
+    <w:p>
+      <w:pPr>
+        <w:jc w:val="both"/>
+        <w:rPr>
           <w:rFonts w:ascii="Courier New" w:hAnsi="Courier New" w:cs="Courier New"/>
         </w:rPr>
       </w:pPr>
@@ -14417,7 +14631,6 @@
         </w:rPr>
       </w:pPr>
     </w:p>
-    <w:p/>
     <w:p/>
     <w:p/>
     <w:p/>
@@ -15259,10 +15472,10 @@
           <w:szCs w:val="18"/>
         </w:rPr>
         <w:object w:dxaOrig="1534" w:dyaOrig="991">
-          <v:shape id="_x0000_i1025" type="#_x0000_t75" style="width:79.5pt;height:50.25pt" o:ole="">
+          <v:shape id="_x0000_i1030" type="#_x0000_t75" style="width:79.5pt;height:50.25pt" o:ole="">
             <v:imagedata r:id="rId18" o:title=""/>
           </v:shape>
-          <o:OLEObject Type="Embed" ProgID="Excel.Sheet.12" ShapeID="_x0000_i1025" DrawAspect="Icon" ObjectID="_1684931737" r:id="rId19"/>
+          <o:OLEObject Type="Embed" ProgID="Excel.Sheet.12" ShapeID="_x0000_i1030" DrawAspect="Icon" ObjectID="_1685473406" r:id="rId19"/>
         </w:object>
       </w:r>
     </w:p>
@@ -15534,12 +15747,74 @@
     </w:p>
     <w:p>
       <w:pPr>
-        <w:jc w:val="center"/>
-        <w:rPr>
-          <w:rFonts w:ascii="Arial" w:hAnsi="Arial" w:cs="Arial"/>
-          <w:b/>
-          <w:sz w:val="18"/>
-          <w:szCs w:val="18"/>
+        <w:pStyle w:val="Heading3"/>
+        <w:rPr>
+          <w:rFonts w:ascii="Arial" w:hAnsi="Arial" w:cs="Arial"/>
+          <w:b/>
+          <w:sz w:val="18"/>
+          <w:szCs w:val="18"/>
+          <w:u w:val="single"/>
+        </w:rPr>
+      </w:pPr>
+      <w:r>
+        <w:rPr>
+          <w:rFonts w:ascii="Arial" w:hAnsi="Arial" w:cs="Arial"/>
+          <w:b/>
+          <w:sz w:val="18"/>
+          <w:szCs w:val="18"/>
+          <w:u w:val="single"/>
+        </w:rPr>
+        <w:t xml:space="preserve">SCRIPT FOR </w:t>
+      </w:r>
+      <w:r>
+        <w:rPr>
+          <w:rFonts w:ascii="Arial" w:hAnsi="Arial" w:cs="Arial"/>
+          <w:b/>
+          <w:sz w:val="18"/>
+          <w:szCs w:val="18"/>
+          <w:u w:val="single"/>
+        </w:rPr>
+        <w:t>ADD FOREIGN KEY EMPID COLUMN</w:t>
+      </w:r>
+      <w:r>
+        <w:rPr>
+          <w:rFonts w:ascii="Arial" w:hAnsi="Arial" w:cs="Arial"/>
+          <w:b/>
+          <w:sz w:val="18"/>
+          <w:szCs w:val="18"/>
+          <w:u w:val="single"/>
+        </w:rPr>
+        <w:t xml:space="preserve"> RECORD INTO PROJECT TABLE</w:t>
+      </w:r>
+    </w:p>
+    <w:p>
+      <w:pPr>
+        <w:rPr>
+          <w:rFonts w:ascii="Courier New" w:hAnsi="Courier New" w:cs="Courier New"/>
+        </w:rPr>
+      </w:pPr>
+      <w:r>
+        <w:rPr>
+          <w:rFonts w:ascii="Courier New" w:hAnsi="Courier New" w:cs="Courier New"/>
+        </w:rPr>
+        <w:t>ALTER TABLE PROJECT</w:t>
+      </w:r>
+    </w:p>
+    <w:p>
+      <w:r>
+        <w:rPr>
+          <w:rFonts w:ascii="Courier New" w:hAnsi="Courier New" w:cs="Courier New"/>
+        </w:rPr>
+        <w:t>ADD EMPID NUMBER(10) CONSTRAINT FK_EMPID references EMPLOYEE</w:t>
+      </w:r>
+      <w:r>
+        <w:t>(EMPID);</w:t>
+      </w:r>
+    </w:p>
+    <w:p>
+      <w:pPr>
+        <w:rPr>
+          <w:rFonts w:ascii="Courier New" w:hAnsi="Courier New" w:cs="Courier New"/>
         </w:rPr>
       </w:pPr>
     </w:p>
@@ -16136,21 +16411,7 @@
         <w:rPr>
           <w:rFonts w:ascii="Courier New" w:hAnsi="Courier New" w:cs="Courier New"/>
         </w:rPr>
-        <w:t xml:space="preserve">INSERT INTO MANAGER </w:t>
-      </w:r>
-      <w:proofErr w:type="gramStart"/>
-      <w:r>
-        <w:rPr>
-          <w:rFonts w:ascii="Courier New" w:hAnsi="Courier New" w:cs="Courier New"/>
-        </w:rPr>
-        <w:t>VALUES(</w:t>
-      </w:r>
-      <w:proofErr w:type="gramEnd"/>
-      <w:r>
-        <w:rPr>
-          <w:rFonts w:ascii="Courier New" w:hAnsi="Courier New" w:cs="Courier New"/>
-        </w:rPr>
-        <w:t>'</w:t>
+        <w:t>INSERT INTO MANAGER VALUES('</w:t>
       </w:r>
       <w:proofErr w:type="spellStart"/>
       <w:r>
@@ -16366,7 +16627,7 @@
             <w:b/>
             <w:noProof/>
           </w:rPr>
-          <w:t>13</w:t>
+          <w:t>11</w:t>
         </w:r>
         <w:r>
           <w:rPr>
@@ -17934,7 +18195,7 @@
 </file>
 
 <file path=customXml/itemProps1.xml><?xml version="1.0" encoding="utf-8"?>
-<ds:datastoreItem xmlns:ds="http://schemas.openxmlformats.org/officeDocument/2006/customXml" ds:itemID="{894F6865-2726-4280-8E07-204688476317}">
+<ds:datastoreItem xmlns:ds="http://schemas.openxmlformats.org/officeDocument/2006/customXml" ds:itemID="{DDE2A7A2-3D7B-4422-922E-8B52C1DBD1B2}">
   <ds:schemaRefs>
     <ds:schemaRef ds:uri="http://schemas.openxmlformats.org/officeDocument/2006/bibliography"/>
   </ds:schemaRefs>

</xml_diff>

<commit_message>
after change STREETADDRESS COLUMN to ADDRESSLINE1 VARCHAR2(255) in addresses table
</commit_message>
<xml_diff>
--- a/docs/databaseDocument.docx
+++ b/docs/databaseDocument.docx
@@ -30,6 +30,7 @@
         <w:p>
           <w:pPr>
             <w:pStyle w:val="TOCHeading"/>
+            <w:ind w:left="720"/>
             <w:rPr>
               <w:sz w:val="20"/>
               <w:szCs w:val="20"/>
@@ -4751,7 +4752,7 @@
           <v:shape id="_x0000_i1025" type="#_x0000_t75" style="width:68.25pt;height:50.25pt" o:ole="">
             <v:imagedata r:id="rId8" o:title=""/>
           </v:shape>
-          <o:OLEObject Type="Embed" ProgID="Excel.Sheet.8" ShapeID="_x0000_i1025" DrawAspect="Icon" ObjectID="_1685473401" r:id="rId9"/>
+          <o:OLEObject Type="Embed" ProgID="Excel.Sheet.8" ShapeID="_x0000_i1025" DrawAspect="Icon" ObjectID="_1685704730" r:id="rId9"/>
         </w:object>
       </w:r>
     </w:p>
@@ -8938,7 +8939,7 @@
           <v:shape id="_x0000_i1026" type="#_x0000_t75" style="width:78pt;height:50.25pt" o:ole="">
             <v:imagedata r:id="rId10" o:title=""/>
           </v:shape>
-          <o:OLEObject Type="Embed" ProgID="Excel.SheetMacroEnabled.12" ShapeID="_x0000_i1026" DrawAspect="Icon" ObjectID="_1685473402" r:id="rId11"/>
+          <o:OLEObject Type="Embed" ProgID="Excel.SheetMacroEnabled.12" ShapeID="_x0000_i1026" DrawAspect="Icon" ObjectID="_1685704731" r:id="rId11"/>
         </w:object>
       </w:r>
     </w:p>
@@ -10674,7 +10675,7 @@
           <v:shape id="_x0000_i1027" type="#_x0000_t75" style="width:77.25pt;height:50.25pt" o:ole="">
             <v:imagedata r:id="rId12" o:title=""/>
           </v:shape>
-          <o:OLEObject Type="Embed" ProgID="Excel.Sheet.8" ShapeID="_x0000_i1027" DrawAspect="Icon" ObjectID="_1685473403" r:id="rId13"/>
+          <o:OLEObject Type="Embed" ProgID="Excel.Sheet.8" ShapeID="_x0000_i1027" DrawAspect="Icon" ObjectID="_1685704732" r:id="rId13"/>
         </w:object>
       </w:r>
     </w:p>
@@ -12312,7 +12313,7 @@
           <v:shape id="_x0000_i1028" type="#_x0000_t75" style="width:65.25pt;height:42pt" o:ole="">
             <v:imagedata r:id="rId14" o:title=""/>
           </v:shape>
-          <o:OLEObject Type="Embed" ProgID="Excel.SheetMacroEnabled.12" ShapeID="_x0000_i1028" DrawAspect="Icon" ObjectID="_1685473404" r:id="rId15"/>
+          <o:OLEObject Type="Embed" ProgID="Excel.SheetMacroEnabled.12" ShapeID="_x0000_i1028" DrawAspect="Icon" ObjectID="_1685704733" r:id="rId15"/>
         </w:object>
       </w:r>
     </w:p>
@@ -13965,7 +13966,7 @@
           <v:shape id="_x0000_i1029" type="#_x0000_t75" style="width:76.5pt;height:49.5pt" o:ole="">
             <v:imagedata r:id="rId16" o:title=""/>
           </v:shape>
-          <o:OLEObject Type="Embed" ProgID="Excel.Sheet.12" ShapeID="_x0000_i1029" DrawAspect="Icon" ObjectID="_1685473405" r:id="rId17"/>
+          <o:OLEObject Type="Embed" ProgID="Excel.Sheet.12" ShapeID="_x0000_i1029" DrawAspect="Icon" ObjectID="_1685704734" r:id="rId17"/>
         </w:object>
       </w:r>
     </w:p>
@@ -14086,29 +14087,7 @@
           <w:szCs w:val="18"/>
           <w:u w:val="single"/>
         </w:rPr>
-        <w:t xml:space="preserve">SCRIPT FOR </w:t>
-      </w:r>
-      <w:r>
-        <w:rPr>
-          <w:rFonts w:ascii="Arial" w:hAnsi="Arial" w:cs="Arial"/>
-          <w:b/>
-          <w:color w:val="244061" w:themeColor="accent1" w:themeShade="80"/>
-          <w:sz w:val="18"/>
-          <w:szCs w:val="18"/>
-          <w:u w:val="single"/>
-        </w:rPr>
-        <w:t>MODIFY COLUMN NAME IN</w:t>
-      </w:r>
-      <w:r>
-        <w:rPr>
-          <w:rFonts w:ascii="Arial" w:hAnsi="Arial" w:cs="Arial"/>
-          <w:b/>
-          <w:color w:val="244061" w:themeColor="accent1" w:themeShade="80"/>
-          <w:sz w:val="18"/>
-          <w:szCs w:val="18"/>
-          <w:u w:val="single"/>
-        </w:rPr>
-        <w:t xml:space="preserve"> ADDRESSES TABLE</w:t>
+        <w:t>SCRIPT FOR MODIFY COLUMN NAME IN ADDRESSES TABLE</w:t>
       </w:r>
     </w:p>
     <w:p>
@@ -14170,29 +14149,7 @@
           <w:szCs w:val="18"/>
           <w:u w:val="single"/>
         </w:rPr>
-        <w:t>SCRIPT FOR MODIFY COLUMN</w:t>
-      </w:r>
-      <w:r>
-        <w:rPr>
-          <w:rFonts w:ascii="Arial" w:hAnsi="Arial" w:cs="Arial"/>
-          <w:b/>
-          <w:color w:val="244061" w:themeColor="accent1" w:themeShade="80"/>
-          <w:sz w:val="18"/>
-          <w:szCs w:val="18"/>
-          <w:u w:val="single"/>
-        </w:rPr>
-        <w:t xml:space="preserve"> SIZE</w:t>
-      </w:r>
-      <w:r>
-        <w:rPr>
-          <w:rFonts w:ascii="Arial" w:hAnsi="Arial" w:cs="Arial"/>
-          <w:b/>
-          <w:color w:val="244061" w:themeColor="accent1" w:themeShade="80"/>
-          <w:sz w:val="18"/>
-          <w:szCs w:val="18"/>
-          <w:u w:val="single"/>
-        </w:rPr>
-        <w:t xml:space="preserve"> IN ADDRESSES TABLE</w:t>
+        <w:t>SCRIPT FOR MODIFY COLUMN SIZE IN ADDRESSES TABLE</w:t>
       </w:r>
     </w:p>
     <w:p>
@@ -15475,7 +15432,7 @@
           <v:shape id="_x0000_i1030" type="#_x0000_t75" style="width:79.5pt;height:50.25pt" o:ole="">
             <v:imagedata r:id="rId18" o:title=""/>
           </v:shape>
-          <o:OLEObject Type="Embed" ProgID="Excel.Sheet.12" ShapeID="_x0000_i1030" DrawAspect="Icon" ObjectID="_1685473406" r:id="rId19"/>
+          <o:OLEObject Type="Embed" ProgID="Excel.Sheet.12" ShapeID="_x0000_i1030" DrawAspect="Icon" ObjectID="_1685704735" r:id="rId19"/>
         </w:object>
       </w:r>
     </w:p>
@@ -18195,7 +18152,7 @@
 </file>
 
 <file path=customXml/itemProps1.xml><?xml version="1.0" encoding="utf-8"?>
-<ds:datastoreItem xmlns:ds="http://schemas.openxmlformats.org/officeDocument/2006/customXml" ds:itemID="{DDE2A7A2-3D7B-4422-922E-8B52C1DBD1B2}">
+<ds:datastoreItem xmlns:ds="http://schemas.openxmlformats.org/officeDocument/2006/customXml" ds:itemID="{3CD09432-6E4D-4D88-9445-EBE270B230C7}">
   <ds:schemaRefs>
     <ds:schemaRef ds:uri="http://schemas.openxmlformats.org/officeDocument/2006/bibliography"/>
   </ds:schemaRefs>

</xml_diff>

<commit_message>
after remove Unique constraints for password column in employee table commit by aalam
</commit_message>
<xml_diff>
--- a/docs/databaseDocument.docx
+++ b/docs/databaseDocument.docx
@@ -4749,10 +4749,10 @@
             <v:path o:extrusionok="f" gradientshapeok="t" o:connecttype="rect"/>
             <o:lock v:ext="edit" aspectratio="t"/>
           </v:shapetype>
-          <v:shape id="_x0000_i1025" type="#_x0000_t75" style="width:68.25pt;height:50.25pt" o:ole="">
+          <v:shape id="_x0000_i1025" type="#_x0000_t75" style="width:64.8pt;height:50.4pt" o:ole="">
             <v:imagedata r:id="rId8" o:title=""/>
           </v:shape>
-          <o:OLEObject Type="Embed" ProgID="Excel.Sheet.8" ShapeID="_x0000_i1025" DrawAspect="Icon" ObjectID="_1685704730" r:id="rId9"/>
+          <o:OLEObject Type="Embed" ProgID="Excel.Sheet.8" ShapeID="_x0000_i1025" DrawAspect="Icon" ObjectID="_1685823466" r:id="rId9"/>
         </w:object>
       </w:r>
     </w:p>
@@ -8924,9 +8924,9 @@
         </w:rPr>
         <w:t xml:space="preserve">     </w:t>
       </w:r>
-      <w:bookmarkStart w:id="24" w:name="_MON_1682603907"/>
+      <w:bookmarkStart w:id="24" w:name="_MON_1682604149"/>
       <w:bookmarkEnd w:id="24"/>
-      <w:bookmarkStart w:id="25" w:name="_MON_1682604149"/>
+      <w:bookmarkStart w:id="25" w:name="_MON_1682603907"/>
       <w:bookmarkEnd w:id="25"/>
       <w:r>
         <w:rPr>
@@ -8936,10 +8936,10 @@
           <w:szCs w:val="18"/>
         </w:rPr>
         <w:object w:dxaOrig="1551" w:dyaOrig="1004">
-          <v:shape id="_x0000_i1026" type="#_x0000_t75" style="width:78pt;height:50.25pt" o:ole="">
+          <v:shape id="_x0000_i1026" type="#_x0000_t75" style="width:79.2pt;height:50.4pt" o:ole="">
             <v:imagedata r:id="rId10" o:title=""/>
           </v:shape>
-          <o:OLEObject Type="Embed" ProgID="Excel.SheetMacroEnabled.12" ShapeID="_x0000_i1026" DrawAspect="Icon" ObjectID="_1685704731" r:id="rId11"/>
+          <o:OLEObject Type="Embed" ProgID="Excel.SheetMacroEnabled.12" ShapeID="_x0000_i1026" DrawAspect="Icon" ObjectID="_1685823467" r:id="rId11"/>
         </w:object>
       </w:r>
     </w:p>
@@ -9038,7 +9038,25 @@
           <w:sz w:val="22"/>
           <w:szCs w:val="22"/>
         </w:rPr>
-        <w:t>ISOCODE VARCHAR2(3),MOBILENUMBER NUMBER(10) UNIQUE,ALTERNATEMOBILENUMBER NUMBER(10),PASSWORD VARCHAR2(12) UNIQUE, PRIMARY KEY(EMPID),FOREIGN KEY(PERSONAL_INFO_ID)</w:t>
+        <w:t xml:space="preserve">ISOCODE VARCHAR2(3),MOBILENUMBER NUMBER(10) UNIQUE,ALTERNATEMOBILENUMBER </w:t>
+      </w:r>
+      <w:r>
+        <w:rPr>
+          <w:rFonts w:ascii="Courier New" w:hAnsi="Courier New" w:cs="Courier New"/>
+          <w:color w:val="auto"/>
+          <w:sz w:val="22"/>
+          <w:szCs w:val="22"/>
+        </w:rPr>
+        <w:t>NUMBER(10),PASSWORD VARCHAR2(12)</w:t>
+      </w:r>
+      <w:r>
+        <w:rPr>
+          <w:rFonts w:ascii="Courier New" w:hAnsi="Courier New" w:cs="Courier New"/>
+          <w:color w:val="auto"/>
+          <w:sz w:val="22"/>
+          <w:szCs w:val="22"/>
+        </w:rPr>
+        <w:t>, PRIMARY KEY(EMPID),FOREIGN KEY(PERSONAL_INFO_ID)</w:t>
       </w:r>
       <w:bookmarkEnd w:id="33"/>
       <w:bookmarkEnd w:id="34"/>
@@ -10672,10 +10690,10 @@
           <w:szCs w:val="18"/>
         </w:rPr>
         <w:object w:dxaOrig="1551" w:dyaOrig="1004">
-          <v:shape id="_x0000_i1027" type="#_x0000_t75" style="width:77.25pt;height:50.25pt" o:ole="">
+          <v:shape id="_x0000_i1027" type="#_x0000_t75" style="width:79.2pt;height:50.4pt" o:ole="">
             <v:imagedata r:id="rId12" o:title=""/>
           </v:shape>
-          <o:OLEObject Type="Embed" ProgID="Excel.Sheet.8" ShapeID="_x0000_i1027" DrawAspect="Icon" ObjectID="_1685704732" r:id="rId13"/>
+          <o:OLEObject Type="Embed" ProgID="Excel.Sheet.8" ShapeID="_x0000_i1027" DrawAspect="Icon" ObjectID="_1685823468" r:id="rId13"/>
         </w:object>
       </w:r>
     </w:p>
@@ -12310,10 +12328,10 @@
           <w:szCs w:val="18"/>
         </w:rPr>
         <w:object w:dxaOrig="1311" w:dyaOrig="849">
-          <v:shape id="_x0000_i1028" type="#_x0000_t75" style="width:65.25pt;height:42pt" o:ole="">
+          <v:shape id="_x0000_i1028" type="#_x0000_t75" style="width:64.8pt;height:43.2pt" o:ole="">
             <v:imagedata r:id="rId14" o:title=""/>
           </v:shape>
-          <o:OLEObject Type="Embed" ProgID="Excel.SheetMacroEnabled.12" ShapeID="_x0000_i1028" DrawAspect="Icon" ObjectID="_1685704733" r:id="rId15"/>
+          <o:OLEObject Type="Embed" ProgID="Excel.SheetMacroEnabled.12" ShapeID="_x0000_i1028" DrawAspect="Icon" ObjectID="_1685823469" r:id="rId15"/>
         </w:object>
       </w:r>
     </w:p>
@@ -13963,10 +13981,10 @@
           <w:szCs w:val="18"/>
         </w:rPr>
         <w:object w:dxaOrig="1534" w:dyaOrig="991">
-          <v:shape id="_x0000_i1029" type="#_x0000_t75" style="width:76.5pt;height:49.5pt" o:ole="">
+          <v:shape id="_x0000_i1029" type="#_x0000_t75" style="width:79.2pt;height:50.4pt" o:ole="">
             <v:imagedata r:id="rId16" o:title=""/>
           </v:shape>
-          <o:OLEObject Type="Embed" ProgID="Excel.Sheet.12" ShapeID="_x0000_i1029" DrawAspect="Icon" ObjectID="_1685704734" r:id="rId17"/>
+          <o:OLEObject Type="Embed" ProgID="Excel.Sheet.12" ShapeID="_x0000_i1029" DrawAspect="Icon" ObjectID="_1685823470" r:id="rId17"/>
         </w:object>
       </w:r>
     </w:p>
@@ -15429,10 +15447,10 @@
           <w:szCs w:val="18"/>
         </w:rPr>
         <w:object w:dxaOrig="1534" w:dyaOrig="991">
-          <v:shape id="_x0000_i1030" type="#_x0000_t75" style="width:79.5pt;height:50.25pt" o:ole="">
+          <v:shape id="_x0000_i1030" type="#_x0000_t75" style="width:79.2pt;height:50.4pt" o:ole="">
             <v:imagedata r:id="rId18" o:title=""/>
           </v:shape>
-          <o:OLEObject Type="Embed" ProgID="Excel.Sheet.12" ShapeID="_x0000_i1030" DrawAspect="Icon" ObjectID="_1685704735" r:id="rId19"/>
+          <o:OLEObject Type="Embed" ProgID="Excel.Sheet.12" ShapeID="_x0000_i1030" DrawAspect="Icon" ObjectID="_1685823471" r:id="rId19"/>
         </w:object>
       </w:r>
     </w:p>
@@ -16584,7 +16602,7 @@
             <w:b/>
             <w:noProof/>
           </w:rPr>
-          <w:t>11</w:t>
+          <w:t>14</w:t>
         </w:r>
         <w:r>
           <w:rPr>
@@ -18152,7 +18170,7 @@
 </file>
 
 <file path=customXml/itemProps1.xml><?xml version="1.0" encoding="utf-8"?>
-<ds:datastoreItem xmlns:ds="http://schemas.openxmlformats.org/officeDocument/2006/customXml" ds:itemID="{3CD09432-6E4D-4D88-9445-EBE270B230C7}">
+<ds:datastoreItem xmlns:ds="http://schemas.openxmlformats.org/officeDocument/2006/customXml" ds:itemID="{4D46EBE6-E6A0-45C7-9216-1DCF1C93C8B5}">
   <ds:schemaRefs>
     <ds:schemaRef ds:uri="http://schemas.openxmlformats.org/officeDocument/2006/bibliography"/>
   </ds:schemaRefs>

</xml_diff>

<commit_message>
Changes updated regarding  ISOCODE in employee table in document by vivek
</commit_message>
<xml_diff>
--- a/docs/databaseDocument.docx
+++ b/docs/databaseDocument.docx
@@ -1,6 +1,6 @@
 
 <file path=word/document.xml><?xml version="1.0" encoding="utf-8"?>
-<w:document xmlns:wpc="http://schemas.microsoft.com/office/word/2010/wordprocessingCanvas" xmlns:mc="http://schemas.openxmlformats.org/markup-compatibility/2006" xmlns:o="urn:schemas-microsoft-com:office:office" xmlns:r="http://schemas.openxmlformats.org/officeDocument/2006/relationships" xmlns:m="http://schemas.openxmlformats.org/officeDocument/2006/math" xmlns:v="urn:schemas-microsoft-com:vml" xmlns:wp14="http://schemas.microsoft.com/office/word/2010/wordprocessingDrawing" xmlns:wp="http://schemas.openxmlformats.org/drawingml/2006/wordprocessingDrawing" xmlns:w10="urn:schemas-microsoft-com:office:word" xmlns:w="http://schemas.openxmlformats.org/wordprocessingml/2006/main" xmlns:w14="http://schemas.microsoft.com/office/word/2010/wordml" xmlns:w15="http://schemas.microsoft.com/office/word/2012/wordml" xmlns:wpg="http://schemas.microsoft.com/office/word/2010/wordprocessingGroup" xmlns:wpi="http://schemas.microsoft.com/office/word/2010/wordprocessingInk" xmlns:wne="http://schemas.microsoft.com/office/word/2006/wordml" xmlns:wps="http://schemas.microsoft.com/office/word/2010/wordprocessingShape" mc:Ignorable="w14 w15 wp14">
+<w:document xmlns:ve="http://schemas.openxmlformats.org/markup-compatibility/2006" xmlns:o="urn:schemas-microsoft-com:office:office" xmlns:r="http://schemas.openxmlformats.org/officeDocument/2006/relationships" xmlns:m="http://schemas.openxmlformats.org/officeDocument/2006/math" xmlns:v="urn:schemas-microsoft-com:vml" xmlns:wp="http://schemas.openxmlformats.org/drawingml/2006/wordprocessingDrawing" xmlns:w10="urn:schemas-microsoft-com:office:word" xmlns:w="http://schemas.openxmlformats.org/wordprocessingml/2006/main" xmlns:wne="http://schemas.microsoft.com/office/word/2006/wordml">
   <w:body>
     <w:bookmarkStart w:id="0" w:name="_Toc72221900" w:displacedByCustomXml="next"/>
     <w:sdt>
@@ -4104,9 +4104,9 @@
         </w:rPr>
         <w:t>DATABASE DESIGN DOCUMENT</w:t>
       </w:r>
-      <w:bookmarkEnd w:id="0"/>
       <w:bookmarkEnd w:id="1"/>
       <w:bookmarkEnd w:id="2"/>
+      <w:bookmarkEnd w:id="0"/>
     </w:p>
     <w:p>
       <w:pPr>
@@ -4160,7 +4160,7 @@
         <w:tblStyle w:val="TableGrid"/>
         <w:tblW w:w="10097" w:type="dxa"/>
         <w:tblInd w:w="108" w:type="dxa"/>
-        <w:tblLook w:val="04A0" w:firstRow="1" w:lastRow="0" w:firstColumn="1" w:lastColumn="0" w:noHBand="0" w:noVBand="1"/>
+        <w:tblLook w:val="04A0"/>
       </w:tblPr>
       <w:tblGrid>
         <w:gridCol w:w="1774"/>
@@ -4749,10 +4749,10 @@
             <v:path o:extrusionok="f" gradientshapeok="t" o:connecttype="rect"/>
             <o:lock v:ext="edit" aspectratio="t"/>
           </v:shapetype>
-          <v:shape id="_x0000_i1025" type="#_x0000_t75" style="width:64.8pt;height:50.4pt" o:ole="">
+          <v:shape id="_x0000_i1025" type="#_x0000_t75" style="width:64.5pt;height:50.25pt" o:ole="">
             <v:imagedata r:id="rId8" o:title=""/>
           </v:shape>
-          <o:OLEObject Type="Embed" ProgID="Excel.Sheet.8" ShapeID="_x0000_i1025" DrawAspect="Icon" ObjectID="_1685823466" r:id="rId9"/>
+          <o:OLEObject Type="Embed" ProgID="Excel.Sheet.8" ShapeID="_x0000_i1025" DrawAspect="Icon" ObjectID="_1685949829" r:id="rId9"/>
         </w:object>
       </w:r>
     </w:p>
@@ -5084,7 +5084,7 @@
         <w:tblW w:w="11172" w:type="dxa"/>
         <w:tblInd w:w="-432" w:type="dxa"/>
         <w:tblLayout w:type="fixed"/>
-        <w:tblLook w:val="04A0" w:firstRow="1" w:lastRow="0" w:firstColumn="1" w:lastColumn="0" w:noHBand="0" w:noVBand="1"/>
+        <w:tblLook w:val="04A0"/>
       </w:tblPr>
       <w:tblGrid>
         <w:gridCol w:w="2520"/>
@@ -8924,9 +8924,9 @@
         </w:rPr>
         <w:t xml:space="preserve">     </w:t>
       </w:r>
-      <w:bookmarkStart w:id="24" w:name="_MON_1682604149"/>
+      <w:bookmarkStart w:id="24" w:name="_MON_1682603907"/>
       <w:bookmarkEnd w:id="24"/>
-      <w:bookmarkStart w:id="25" w:name="_MON_1682603907"/>
+      <w:bookmarkStart w:id="25" w:name="_MON_1682604149"/>
       <w:bookmarkEnd w:id="25"/>
       <w:r>
         <w:rPr>
@@ -8936,10 +8936,10 @@
           <w:szCs w:val="18"/>
         </w:rPr>
         <w:object w:dxaOrig="1551" w:dyaOrig="1004">
-          <v:shape id="_x0000_i1026" type="#_x0000_t75" style="width:79.2pt;height:50.4pt" o:ole="">
+          <v:shape id="_x0000_i1026" type="#_x0000_t75" style="width:79.5pt;height:50.25pt" o:ole="">
             <v:imagedata r:id="rId10" o:title=""/>
           </v:shape>
-          <o:OLEObject Type="Embed" ProgID="Excel.SheetMacroEnabled.12" ShapeID="_x0000_i1026" DrawAspect="Icon" ObjectID="_1685823467" r:id="rId11"/>
+          <o:OLEObject Type="Embed" ProgID="Excel.SheetMacroEnabled.12" ShapeID="_x0000_i1026" DrawAspect="Icon" ObjectID="_1685949830" r:id="rId11"/>
         </w:object>
       </w:r>
     </w:p>
@@ -9658,6 +9658,56 @@
           <w:rFonts w:ascii="Courier New" w:hAnsi="Courier New" w:cs="Courier New"/>
         </w:rPr>
         <w:t>);</w:t>
+      </w:r>
+    </w:p>
+    <w:p>
+      <w:pPr>
+        <w:pStyle w:val="Heading3"/>
+        <w:rPr>
+          <w:rFonts w:ascii="Arial" w:hAnsi="Arial" w:cs="Arial"/>
+          <w:b/>
+          <w:sz w:val="18"/>
+          <w:szCs w:val="18"/>
+          <w:u w:val="single"/>
+        </w:rPr>
+      </w:pPr>
+      <w:r>
+        <w:rPr>
+          <w:rFonts w:ascii="Arial" w:hAnsi="Arial" w:cs="Arial"/>
+          <w:b/>
+          <w:sz w:val="18"/>
+          <w:szCs w:val="18"/>
+          <w:u w:val="single"/>
+        </w:rPr>
+        <w:t>SCRIPT FOR ALTER EMPLOYEE</w:t>
+      </w:r>
+      <w:r>
+        <w:rPr>
+          <w:rFonts w:ascii="Arial" w:hAnsi="Arial" w:cs="Arial"/>
+          <w:b/>
+          <w:sz w:val="18"/>
+          <w:szCs w:val="18"/>
+          <w:u w:val="single"/>
+        </w:rPr>
+        <w:t xml:space="preserve"> TABLE</w:t>
+      </w:r>
+    </w:p>
+    <w:p>
+      <w:r>
+        <w:t>Disabled the foreign key constraints from SQL developer.</w:t>
+      </w:r>
+    </w:p>
+    <w:p>
+      <w:pPr>
+        <w:rPr>
+          <w:rFonts w:ascii="Courier New" w:hAnsi="Courier New" w:cs="Courier New"/>
+        </w:rPr>
+      </w:pPr>
+      <w:r>
+        <w:rPr>
+          <w:rFonts w:ascii="Courier New" w:hAnsi="Courier New" w:cs="Courier New"/>
+        </w:rPr>
+        <w:t>ALTER TABLE EMPLOYEE RENAME COLUMN ISOCODE TO ISDCODE;</w:t>
       </w:r>
     </w:p>
     <w:p>
@@ -10011,7 +10061,7 @@
         <w:tblStyle w:val="TableGrid"/>
         <w:tblW w:w="9925" w:type="dxa"/>
         <w:tblInd w:w="250" w:type="dxa"/>
-        <w:tblLook w:val="04A0" w:firstRow="1" w:lastRow="0" w:firstColumn="1" w:lastColumn="0" w:noHBand="0" w:noVBand="1"/>
+        <w:tblLook w:val="04A0"/>
       </w:tblPr>
       <w:tblGrid>
         <w:gridCol w:w="1555"/>
@@ -10690,10 +10740,10 @@
           <w:szCs w:val="18"/>
         </w:rPr>
         <w:object w:dxaOrig="1551" w:dyaOrig="1004">
-          <v:shape id="_x0000_i1027" type="#_x0000_t75" style="width:79.2pt;height:50.4pt" o:ole="">
+          <v:shape id="_x0000_i1027" type="#_x0000_t75" style="width:79.5pt;height:50.25pt" o:ole="">
             <v:imagedata r:id="rId12" o:title=""/>
           </v:shape>
-          <o:OLEObject Type="Embed" ProgID="Excel.Sheet.8" ShapeID="_x0000_i1027" DrawAspect="Icon" ObjectID="_1685823468" r:id="rId13"/>
+          <o:OLEObject Type="Embed" ProgID="Excel.Sheet.8" ShapeID="_x0000_i1027" DrawAspect="Icon" ObjectID="_1685949831" r:id="rId13"/>
         </w:object>
       </w:r>
     </w:p>
@@ -10985,21 +11035,7 @@
         <w:rPr>
           <w:rFonts w:ascii="Courier New" w:hAnsi="Courier New" w:cs="Courier New"/>
         </w:rPr>
-        <w:t>INSERT INTO FAMILY VALUES (FAMILYSEQUENCE.NEXTVAL,'MOHAN','SAVITA'</w:t>
-      </w:r>
-      <w:proofErr w:type="gramStart"/>
-      <w:r>
-        <w:rPr>
-          <w:rFonts w:ascii="Courier New" w:hAnsi="Courier New" w:cs="Courier New"/>
-        </w:rPr>
-        <w:t>,'RASHMI'</w:t>
-      </w:r>
-      <w:proofErr w:type="gramEnd"/>
-      <w:r>
-        <w:rPr>
-          <w:rFonts w:ascii="Courier New" w:hAnsi="Courier New" w:cs="Courier New"/>
-        </w:rPr>
-        <w:t>);</w:t>
+        <w:t>INSERT INTO FAMILY VALUES (FAMILYSEQUENCE.NEXTVAL,'MOHAN','SAVITA','RASHMI');</w:t>
       </w:r>
     </w:p>
     <w:p>
@@ -11133,7 +11169,7 @@
         <w:tblW w:w="10554" w:type="dxa"/>
         <w:tblInd w:w="108" w:type="dxa"/>
         <w:tblLayout w:type="fixed"/>
-        <w:tblLook w:val="04A0" w:firstRow="1" w:lastRow="0" w:firstColumn="1" w:lastColumn="0" w:noHBand="0" w:noVBand="1"/>
+        <w:tblLook w:val="04A0"/>
       </w:tblPr>
       <w:tblGrid>
         <w:gridCol w:w="1839"/>
@@ -12328,10 +12364,10 @@
           <w:szCs w:val="18"/>
         </w:rPr>
         <w:object w:dxaOrig="1311" w:dyaOrig="849">
-          <v:shape id="_x0000_i1028" type="#_x0000_t75" style="width:64.8pt;height:43.2pt" o:ole="">
+          <v:shape id="_x0000_i1028" type="#_x0000_t75" style="width:64.5pt;height:43.5pt" o:ole="">
             <v:imagedata r:id="rId14" o:title=""/>
           </v:shape>
-          <o:OLEObject Type="Embed" ProgID="Excel.SheetMacroEnabled.12" ShapeID="_x0000_i1028" DrawAspect="Icon" ObjectID="_1685823469" r:id="rId15"/>
+          <o:OLEObject Type="Embed" ProgID="Excel.SheetMacroEnabled.12" ShapeID="_x0000_i1028" DrawAspect="Icon" ObjectID="_1685949832" r:id="rId15"/>
         </w:object>
       </w:r>
     </w:p>
@@ -12869,7 +12905,7 @@
         <w:tblpPr w:leftFromText="180" w:rightFromText="180" w:vertAnchor="text" w:horzAnchor="margin" w:tblpXSpec="center" w:tblpY="882"/>
         <w:tblW w:w="10782" w:type="dxa"/>
         <w:tblLayout w:type="fixed"/>
-        <w:tblLook w:val="04A0" w:firstRow="1" w:lastRow="0" w:firstColumn="1" w:lastColumn="0" w:noHBand="0" w:noVBand="1"/>
+        <w:tblLook w:val="04A0"/>
       </w:tblPr>
       <w:tblGrid>
         <w:gridCol w:w="1668"/>
@@ -13981,10 +14017,10 @@
           <w:szCs w:val="18"/>
         </w:rPr>
         <w:object w:dxaOrig="1534" w:dyaOrig="991">
-          <v:shape id="_x0000_i1029" type="#_x0000_t75" style="width:79.2pt;height:50.4pt" o:ole="">
+          <v:shape id="_x0000_i1029" type="#_x0000_t75" style="width:79.5pt;height:50.25pt" o:ole="">
             <v:imagedata r:id="rId16" o:title=""/>
           </v:shape>
-          <o:OLEObject Type="Embed" ProgID="Excel.Sheet.12" ShapeID="_x0000_i1029" DrawAspect="Icon" ObjectID="_1685823470" r:id="rId17"/>
+          <o:OLEObject Type="Embed" ProgID="Excel.Sheet.12" ShapeID="_x0000_i1029" DrawAspect="Icon" ObjectID="_1685949833" r:id="rId17"/>
         </w:object>
       </w:r>
     </w:p>
@@ -14655,7 +14691,7 @@
         <w:tblStyle w:val="TableGrid"/>
         <w:tblW w:w="10327" w:type="dxa"/>
         <w:tblInd w:w="108" w:type="dxa"/>
-        <w:tblLook w:val="04A0" w:firstRow="1" w:lastRow="0" w:firstColumn="1" w:lastColumn="0" w:noHBand="0" w:noVBand="1"/>
+        <w:tblLook w:val="04A0"/>
       </w:tblPr>
       <w:tblGrid>
         <w:gridCol w:w="2387"/>
@@ -15447,10 +15483,10 @@
           <w:szCs w:val="18"/>
         </w:rPr>
         <w:object w:dxaOrig="1534" w:dyaOrig="991">
-          <v:shape id="_x0000_i1030" type="#_x0000_t75" style="width:79.2pt;height:50.4pt" o:ole="">
+          <v:shape id="_x0000_i1030" type="#_x0000_t75" style="width:79.5pt;height:50.25pt" o:ole="">
             <v:imagedata r:id="rId18" o:title=""/>
           </v:shape>
-          <o:OLEObject Type="Embed" ProgID="Excel.Sheet.12" ShapeID="_x0000_i1030" DrawAspect="Icon" ObjectID="_1685823471" r:id="rId19"/>
+          <o:OLEObject Type="Embed" ProgID="Excel.Sheet.12" ShapeID="_x0000_i1030" DrawAspect="Icon" ObjectID="_1685949834" r:id="rId19"/>
         </w:object>
       </w:r>
     </w:p>
@@ -15860,7 +15896,7 @@
         <w:tblStyle w:val="TableGrid"/>
         <w:tblW w:w="10327" w:type="dxa"/>
         <w:tblInd w:w="108" w:type="dxa"/>
-        <w:tblLook w:val="04A0" w:firstRow="1" w:lastRow="0" w:firstColumn="1" w:lastColumn="0" w:noHBand="0" w:noVBand="1"/>
+        <w:tblLook w:val="04A0"/>
       </w:tblPr>
       <w:tblGrid>
         <w:gridCol w:w="2387"/>
@@ -16400,7 +16436,21 @@
         <w:rPr>
           <w:rFonts w:ascii="Courier New" w:hAnsi="Courier New" w:cs="Courier New"/>
         </w:rPr>
-        <w:t xml:space="preserve"> Sinha');</w:t>
+        <w:t xml:space="preserve"> </w:t>
+      </w:r>
+      <w:proofErr w:type="spellStart"/>
+      <w:r>
+        <w:rPr>
+          <w:rFonts w:ascii="Courier New" w:hAnsi="Courier New" w:cs="Courier New"/>
+        </w:rPr>
+        <w:t>Sinha</w:t>
+      </w:r>
+      <w:proofErr w:type="spellEnd"/>
+      <w:r>
+        <w:rPr>
+          <w:rFonts w:ascii="Courier New" w:hAnsi="Courier New" w:cs="Courier New"/>
+        </w:rPr>
+        <w:t>');</w:t>
       </w:r>
     </w:p>
     <w:p>
@@ -16530,7 +16580,7 @@
 </file>
 
 <file path=word/endnotes.xml><?xml version="1.0" encoding="utf-8"?>
-<w:endnotes xmlns:wpc="http://schemas.microsoft.com/office/word/2010/wordprocessingCanvas" xmlns:mc="http://schemas.openxmlformats.org/markup-compatibility/2006" xmlns:o="urn:schemas-microsoft-com:office:office" xmlns:r="http://schemas.openxmlformats.org/officeDocument/2006/relationships" xmlns:m="http://schemas.openxmlformats.org/officeDocument/2006/math" xmlns:v="urn:schemas-microsoft-com:vml" xmlns:wp14="http://schemas.microsoft.com/office/word/2010/wordprocessingDrawing" xmlns:wp="http://schemas.openxmlformats.org/drawingml/2006/wordprocessingDrawing" xmlns:w10="urn:schemas-microsoft-com:office:word" xmlns:w="http://schemas.openxmlformats.org/wordprocessingml/2006/main" xmlns:w14="http://schemas.microsoft.com/office/word/2010/wordml" xmlns:w15="http://schemas.microsoft.com/office/word/2012/wordml" xmlns:wpg="http://schemas.microsoft.com/office/word/2010/wordprocessingGroup" xmlns:wpi="http://schemas.microsoft.com/office/word/2010/wordprocessingInk" xmlns:wne="http://schemas.microsoft.com/office/word/2006/wordml" xmlns:wps="http://schemas.microsoft.com/office/word/2010/wordprocessingShape" mc:Ignorable="w14 w15 wp14">
+<w:endnotes xmlns:ve="http://schemas.openxmlformats.org/markup-compatibility/2006" xmlns:o="urn:schemas-microsoft-com:office:office" xmlns:r="http://schemas.openxmlformats.org/officeDocument/2006/relationships" xmlns:m="http://schemas.openxmlformats.org/officeDocument/2006/math" xmlns:v="urn:schemas-microsoft-com:vml" xmlns:wp="http://schemas.openxmlformats.org/drawingml/2006/wordprocessingDrawing" xmlns:w10="urn:schemas-microsoft-com:office:word" xmlns:w="http://schemas.openxmlformats.org/wordprocessingml/2006/main" xmlns:wne="http://schemas.microsoft.com/office/word/2006/wordml">
   <w:endnote w:type="separator" w:id="-1">
     <w:p>
       <w:pPr>
@@ -16555,7 +16605,7 @@
 </file>
 
 <file path=word/footer1.xml><?xml version="1.0" encoding="utf-8"?>
-<w:ftr xmlns:wpc="http://schemas.microsoft.com/office/word/2010/wordprocessingCanvas" xmlns:mc="http://schemas.openxmlformats.org/markup-compatibility/2006" xmlns:o="urn:schemas-microsoft-com:office:office" xmlns:r="http://schemas.openxmlformats.org/officeDocument/2006/relationships" xmlns:m="http://schemas.openxmlformats.org/officeDocument/2006/math" xmlns:v="urn:schemas-microsoft-com:vml" xmlns:wp14="http://schemas.microsoft.com/office/word/2010/wordprocessingDrawing" xmlns:wp="http://schemas.openxmlformats.org/drawingml/2006/wordprocessingDrawing" xmlns:w10="urn:schemas-microsoft-com:office:word" xmlns:w="http://schemas.openxmlformats.org/wordprocessingml/2006/main" xmlns:w14="http://schemas.microsoft.com/office/word/2010/wordml" xmlns:w15="http://schemas.microsoft.com/office/word/2012/wordml" xmlns:wpg="http://schemas.microsoft.com/office/word/2010/wordprocessingGroup" xmlns:wpi="http://schemas.microsoft.com/office/word/2010/wordprocessingInk" xmlns:wne="http://schemas.microsoft.com/office/word/2006/wordml" xmlns:wps="http://schemas.microsoft.com/office/word/2010/wordprocessingShape" mc:Ignorable="w14 w15 wp14">
+<w:ftr xmlns:ve="http://schemas.openxmlformats.org/markup-compatibility/2006" xmlns:o="urn:schemas-microsoft-com:office:office" xmlns:r="http://schemas.openxmlformats.org/officeDocument/2006/relationships" xmlns:m="http://schemas.openxmlformats.org/officeDocument/2006/math" xmlns:v="urn:schemas-microsoft-com:vml" xmlns:wp="http://schemas.openxmlformats.org/drawingml/2006/wordprocessingDrawing" xmlns:w10="urn:schemas-microsoft-com:office:word" xmlns:w="http://schemas.openxmlformats.org/wordprocessingml/2006/main" xmlns:wne="http://schemas.microsoft.com/office/word/2006/wordml">
   <w:sdt>
     <w:sdtPr>
       <w:id w:val="807055984"/>
@@ -16602,7 +16652,7 @@
             <w:b/>
             <w:noProof/>
           </w:rPr>
-          <w:t>14</w:t>
+          <w:t>6</w:t>
         </w:r>
         <w:r>
           <w:rPr>
@@ -16623,7 +16673,7 @@
 </file>
 
 <file path=word/footnotes.xml><?xml version="1.0" encoding="utf-8"?>
-<w:footnotes xmlns:wpc="http://schemas.microsoft.com/office/word/2010/wordprocessingCanvas" xmlns:mc="http://schemas.openxmlformats.org/markup-compatibility/2006" xmlns:o="urn:schemas-microsoft-com:office:office" xmlns:r="http://schemas.openxmlformats.org/officeDocument/2006/relationships" xmlns:m="http://schemas.openxmlformats.org/officeDocument/2006/math" xmlns:v="urn:schemas-microsoft-com:vml" xmlns:wp14="http://schemas.microsoft.com/office/word/2010/wordprocessingDrawing" xmlns:wp="http://schemas.openxmlformats.org/drawingml/2006/wordprocessingDrawing" xmlns:w10="urn:schemas-microsoft-com:office:word" xmlns:w="http://schemas.openxmlformats.org/wordprocessingml/2006/main" xmlns:w14="http://schemas.microsoft.com/office/word/2010/wordml" xmlns:w15="http://schemas.microsoft.com/office/word/2012/wordml" xmlns:wpg="http://schemas.microsoft.com/office/word/2010/wordprocessingGroup" xmlns:wpi="http://schemas.microsoft.com/office/word/2010/wordprocessingInk" xmlns:wne="http://schemas.microsoft.com/office/word/2006/wordml" xmlns:wps="http://schemas.microsoft.com/office/word/2010/wordprocessingShape" mc:Ignorable="w14 w15 wp14">
+<w:footnotes xmlns:ve="http://schemas.openxmlformats.org/markup-compatibility/2006" xmlns:o="urn:schemas-microsoft-com:office:office" xmlns:r="http://schemas.openxmlformats.org/officeDocument/2006/relationships" xmlns:m="http://schemas.openxmlformats.org/officeDocument/2006/math" xmlns:v="urn:schemas-microsoft-com:vml" xmlns:wp="http://schemas.openxmlformats.org/drawingml/2006/wordprocessingDrawing" xmlns:w10="urn:schemas-microsoft-com:office:word" xmlns:w="http://schemas.openxmlformats.org/wordprocessingml/2006/main" xmlns:wne="http://schemas.microsoft.com/office/word/2006/wordml">
   <w:footnote w:type="separator" w:id="-1">
     <w:p>
       <w:pPr>
@@ -16648,7 +16698,7 @@
 </file>
 
 <file path=word/numbering.xml><?xml version="1.0" encoding="utf-8"?>
-<w:numbering xmlns:wpc="http://schemas.microsoft.com/office/word/2010/wordprocessingCanvas" xmlns:mc="http://schemas.openxmlformats.org/markup-compatibility/2006" xmlns:o="urn:schemas-microsoft-com:office:office" xmlns:r="http://schemas.openxmlformats.org/officeDocument/2006/relationships" xmlns:m="http://schemas.openxmlformats.org/officeDocument/2006/math" xmlns:v="urn:schemas-microsoft-com:vml" xmlns:wp14="http://schemas.microsoft.com/office/word/2010/wordprocessingDrawing" xmlns:wp="http://schemas.openxmlformats.org/drawingml/2006/wordprocessingDrawing" xmlns:w10="urn:schemas-microsoft-com:office:word" xmlns:w="http://schemas.openxmlformats.org/wordprocessingml/2006/main" xmlns:w14="http://schemas.microsoft.com/office/word/2010/wordml" xmlns:w15="http://schemas.microsoft.com/office/word/2012/wordml" xmlns:wpg="http://schemas.microsoft.com/office/word/2010/wordprocessingGroup" xmlns:wpi="http://schemas.microsoft.com/office/word/2010/wordprocessingInk" xmlns:wne="http://schemas.microsoft.com/office/word/2006/wordml" xmlns:wps="http://schemas.microsoft.com/office/word/2010/wordprocessingShape" mc:Ignorable="w14 w15 wp14">
+<w:numbering xmlns:ve="http://schemas.openxmlformats.org/markup-compatibility/2006" xmlns:o="urn:schemas-microsoft-com:office:office" xmlns:r="http://schemas.openxmlformats.org/officeDocument/2006/relationships" xmlns:m="http://schemas.openxmlformats.org/officeDocument/2006/math" xmlns:v="urn:schemas-microsoft-com:vml" xmlns:wp="http://schemas.openxmlformats.org/drawingml/2006/wordprocessingDrawing" xmlns:w10="urn:schemas-microsoft-com:office:word" xmlns:w="http://schemas.openxmlformats.org/wordprocessingml/2006/main" xmlns:wne="http://schemas.microsoft.com/office/word/2006/wordml">
   <w:abstractNum w:abstractNumId="0">
     <w:nsid w:val="1AAF5065"/>
     <w:multiLevelType w:val="hybridMultilevel"/>
@@ -17110,7 +17160,7 @@
 </file>
 
 <file path=word/styles.xml><?xml version="1.0" encoding="utf-8"?>
-<w:styles xmlns:mc="http://schemas.openxmlformats.org/markup-compatibility/2006" xmlns:r="http://schemas.openxmlformats.org/officeDocument/2006/relationships" xmlns:w="http://schemas.openxmlformats.org/wordprocessingml/2006/main" xmlns:w14="http://schemas.microsoft.com/office/word/2010/wordml" xmlns:w15="http://schemas.microsoft.com/office/word/2012/wordml" mc:Ignorable="w14 w15">
+<w:styles xmlns:r="http://schemas.openxmlformats.org/officeDocument/2006/relationships" xmlns:w="http://schemas.openxmlformats.org/wordprocessingml/2006/main">
   <w:docDefaults>
     <w:rPrDefault>
       <w:rPr>
@@ -17126,378 +17176,144 @@
       </w:pPr>
     </w:pPrDefault>
   </w:docDefaults>
-  <w:latentStyles w:defLockedState="0" w:defUIPriority="99" w:defSemiHidden="0" w:defUnhideWhenUsed="0" w:defQFormat="0" w:count="371">
-    <w:lsdException w:name="Normal" w:uiPriority="0" w:qFormat="1"/>
-    <w:lsdException w:name="heading 1" w:uiPriority="9" w:qFormat="1"/>
-    <w:lsdException w:name="heading 2" w:semiHidden="1" w:uiPriority="9" w:unhideWhenUsed="1" w:qFormat="1"/>
-    <w:lsdException w:name="heading 3" w:semiHidden="1" w:uiPriority="9" w:unhideWhenUsed="1" w:qFormat="1"/>
-    <w:lsdException w:name="heading 4" w:semiHidden="1" w:uiPriority="9" w:unhideWhenUsed="1" w:qFormat="1"/>
-    <w:lsdException w:name="heading 5" w:semiHidden="1" w:uiPriority="9" w:unhideWhenUsed="1" w:qFormat="1"/>
-    <w:lsdException w:name="heading 6" w:semiHidden="1" w:uiPriority="9" w:unhideWhenUsed="1" w:qFormat="1"/>
-    <w:lsdException w:name="heading 7" w:semiHidden="1" w:uiPriority="9" w:unhideWhenUsed="1" w:qFormat="1"/>
-    <w:lsdException w:name="heading 8" w:semiHidden="1" w:uiPriority="9" w:unhideWhenUsed="1" w:qFormat="1"/>
-    <w:lsdException w:name="heading 9" w:semiHidden="1" w:uiPriority="9" w:unhideWhenUsed="1" w:qFormat="1"/>
-    <w:lsdException w:name="index 1" w:semiHidden="1" w:unhideWhenUsed="1"/>
-    <w:lsdException w:name="index 2" w:semiHidden="1" w:unhideWhenUsed="1"/>
-    <w:lsdException w:name="index 3" w:semiHidden="1" w:unhideWhenUsed="1"/>
-    <w:lsdException w:name="index 4" w:semiHidden="1" w:unhideWhenUsed="1"/>
-    <w:lsdException w:name="index 5" w:semiHidden="1" w:unhideWhenUsed="1"/>
-    <w:lsdException w:name="index 6" w:semiHidden="1" w:unhideWhenUsed="1"/>
-    <w:lsdException w:name="index 7" w:semiHidden="1" w:unhideWhenUsed="1"/>
-    <w:lsdException w:name="index 8" w:semiHidden="1" w:unhideWhenUsed="1"/>
-    <w:lsdException w:name="index 9" w:semiHidden="1" w:unhideWhenUsed="1"/>
-    <w:lsdException w:name="toc 1" w:semiHidden="1" w:uiPriority="39" w:unhideWhenUsed="1"/>
-    <w:lsdException w:name="toc 2" w:semiHidden="1" w:uiPriority="39" w:unhideWhenUsed="1"/>
-    <w:lsdException w:name="toc 3" w:semiHidden="1" w:uiPriority="39" w:unhideWhenUsed="1"/>
-    <w:lsdException w:name="toc 4" w:semiHidden="1" w:uiPriority="39" w:unhideWhenUsed="1"/>
-    <w:lsdException w:name="toc 5" w:semiHidden="1" w:uiPriority="39" w:unhideWhenUsed="1"/>
-    <w:lsdException w:name="toc 6" w:semiHidden="1" w:uiPriority="39" w:unhideWhenUsed="1"/>
-    <w:lsdException w:name="toc 7" w:semiHidden="1" w:uiPriority="39" w:unhideWhenUsed="1"/>
-    <w:lsdException w:name="toc 8" w:semiHidden="1" w:uiPriority="39" w:unhideWhenUsed="1"/>
-    <w:lsdException w:name="toc 9" w:semiHidden="1" w:uiPriority="39" w:unhideWhenUsed="1"/>
-    <w:lsdException w:name="Normal Indent" w:semiHidden="1" w:unhideWhenUsed="1"/>
-    <w:lsdException w:name="footnote text" w:semiHidden="1" w:unhideWhenUsed="1"/>
-    <w:lsdException w:name="annotation text" w:semiHidden="1" w:unhideWhenUsed="1"/>
-    <w:lsdException w:name="header" w:semiHidden="1" w:unhideWhenUsed="1"/>
-    <w:lsdException w:name="footer" w:semiHidden="1" w:unhideWhenUsed="1"/>
-    <w:lsdException w:name="index heading" w:semiHidden="1" w:unhideWhenUsed="1"/>
-    <w:lsdException w:name="caption" w:semiHidden="1" w:uiPriority="35" w:unhideWhenUsed="1" w:qFormat="1"/>
-    <w:lsdException w:name="table of figures" w:semiHidden="1" w:unhideWhenUsed="1"/>
-    <w:lsdException w:name="envelope address" w:semiHidden="1" w:unhideWhenUsed="1"/>
-    <w:lsdException w:name="envelope return" w:semiHidden="1" w:unhideWhenUsed="1"/>
-    <w:lsdException w:name="footnote reference" w:semiHidden="1" w:unhideWhenUsed="1"/>
-    <w:lsdException w:name="annotation reference" w:semiHidden="1" w:unhideWhenUsed="1"/>
-    <w:lsdException w:name="line number" w:semiHidden="1" w:unhideWhenUsed="1"/>
-    <w:lsdException w:name="page number" w:semiHidden="1" w:unhideWhenUsed="1"/>
-    <w:lsdException w:name="endnote reference" w:semiHidden="1" w:unhideWhenUsed="1"/>
-    <w:lsdException w:name="endnote text" w:semiHidden="1" w:unhideWhenUsed="1"/>
-    <w:lsdException w:name="table of authorities" w:semiHidden="1" w:unhideWhenUsed="1"/>
-    <w:lsdException w:name="macro" w:semiHidden="1" w:unhideWhenUsed="1"/>
-    <w:lsdException w:name="toa heading" w:semiHidden="1" w:unhideWhenUsed="1"/>
-    <w:lsdException w:name="List" w:semiHidden="1" w:unhideWhenUsed="1"/>
-    <w:lsdException w:name="List Bullet" w:semiHidden="1" w:unhideWhenUsed="1"/>
-    <w:lsdException w:name="List Number" w:semiHidden="1" w:unhideWhenUsed="1"/>
-    <w:lsdException w:name="List 2" w:semiHidden="1" w:unhideWhenUsed="1"/>
-    <w:lsdException w:name="List 3" w:semiHidden="1" w:unhideWhenUsed="1"/>
-    <w:lsdException w:name="List 4" w:semiHidden="1" w:unhideWhenUsed="1"/>
-    <w:lsdException w:name="List 5" w:semiHidden="1" w:unhideWhenUsed="1"/>
-    <w:lsdException w:name="List Bullet 2" w:semiHidden="1" w:unhideWhenUsed="1"/>
-    <w:lsdException w:name="List Bullet 3" w:semiHidden="1" w:unhideWhenUsed="1"/>
-    <w:lsdException w:name="List Bullet 4" w:semiHidden="1" w:unhideWhenUsed="1"/>
-    <w:lsdException w:name="List Bullet 5" w:semiHidden="1" w:unhideWhenUsed="1"/>
-    <w:lsdException w:name="List Number 2" w:semiHidden="1" w:unhideWhenUsed="1"/>
-    <w:lsdException w:name="List Number 3" w:semiHidden="1" w:unhideWhenUsed="1"/>
-    <w:lsdException w:name="List Number 4" w:semiHidden="1" w:unhideWhenUsed="1"/>
-    <w:lsdException w:name="List Number 5" w:semiHidden="1" w:unhideWhenUsed="1"/>
-    <w:lsdException w:name="Title" w:uiPriority="10" w:qFormat="1"/>
-    <w:lsdException w:name="Closing" w:semiHidden="1" w:unhideWhenUsed="1"/>
-    <w:lsdException w:name="Signature" w:semiHidden="1" w:unhideWhenUsed="1"/>
-    <w:lsdException w:name="Default Paragraph Font" w:semiHidden="1" w:uiPriority="1" w:unhideWhenUsed="1"/>
-    <w:lsdException w:name="Body Text" w:semiHidden="1" w:unhideWhenUsed="1"/>
-    <w:lsdException w:name="Body Text Indent" w:semiHidden="1" w:unhideWhenUsed="1"/>
-    <w:lsdException w:name="List Continue" w:semiHidden="1" w:unhideWhenUsed="1"/>
-    <w:lsdException w:name="List Continue 2" w:semiHidden="1" w:unhideWhenUsed="1"/>
-    <w:lsdException w:name="List Continue 3" w:semiHidden="1" w:unhideWhenUsed="1"/>
-    <w:lsdException w:name="List Continue 4" w:semiHidden="1" w:unhideWhenUsed="1"/>
-    <w:lsdException w:name="List Continue 5" w:semiHidden="1" w:unhideWhenUsed="1"/>
-    <w:lsdException w:name="Message Header" w:semiHidden="1" w:unhideWhenUsed="1"/>
-    <w:lsdException w:name="Subtitle" w:uiPriority="11" w:qFormat="1"/>
-    <w:lsdException w:name="Salutation" w:semiHidden="1" w:unhideWhenUsed="1"/>
-    <w:lsdException w:name="Date" w:semiHidden="1" w:unhideWhenUsed="1"/>
-    <w:lsdException w:name="Body Text First Indent" w:semiHidden="1" w:unhideWhenUsed="1"/>
-    <w:lsdException w:name="Body Text First Indent 2" w:semiHidden="1" w:unhideWhenUsed="1"/>
-    <w:lsdException w:name="Note Heading" w:semiHidden="1" w:unhideWhenUsed="1"/>
-    <w:lsdException w:name="Body Text 2" w:semiHidden="1" w:unhideWhenUsed="1"/>
-    <w:lsdException w:name="Body Text 3" w:semiHidden="1" w:unhideWhenUsed="1"/>
-    <w:lsdException w:name="Body Text Indent 2" w:semiHidden="1" w:unhideWhenUsed="1"/>
-    <w:lsdException w:name="Body Text Indent 3" w:semiHidden="1" w:unhideWhenUsed="1"/>
-    <w:lsdException w:name="Block Text" w:semiHidden="1" w:unhideWhenUsed="1"/>
-    <w:lsdException w:name="Hyperlink" w:semiHidden="1" w:unhideWhenUsed="1"/>
-    <w:lsdException w:name="FollowedHyperlink" w:semiHidden="1" w:unhideWhenUsed="1"/>
-    <w:lsdException w:name="Strong" w:uiPriority="22" w:qFormat="1"/>
-    <w:lsdException w:name="Emphasis" w:uiPriority="20" w:qFormat="1"/>
-    <w:lsdException w:name="Document Map" w:semiHidden="1" w:unhideWhenUsed="1"/>
-    <w:lsdException w:name="Plain Text" w:semiHidden="1" w:unhideWhenUsed="1"/>
-    <w:lsdException w:name="E-mail Signature" w:semiHidden="1" w:unhideWhenUsed="1"/>
-    <w:lsdException w:name="HTML Top of Form" w:semiHidden="1" w:unhideWhenUsed="1"/>
-    <w:lsdException w:name="HTML Bottom of Form" w:semiHidden="1" w:unhideWhenUsed="1"/>
-    <w:lsdException w:name="Normal (Web)" w:semiHidden="1" w:unhideWhenUsed="1"/>
-    <w:lsdException w:name="HTML Acronym" w:semiHidden="1" w:unhideWhenUsed="1"/>
-    <w:lsdException w:name="HTML Address" w:semiHidden="1" w:unhideWhenUsed="1"/>
-    <w:lsdException w:name="HTML Cite" w:semiHidden="1" w:unhideWhenUsed="1"/>
-    <w:lsdException w:name="HTML Code" w:semiHidden="1" w:unhideWhenUsed="1"/>
-    <w:lsdException w:name="HTML Definition" w:semiHidden="1" w:unhideWhenUsed="1"/>
-    <w:lsdException w:name="HTML Keyboard" w:semiHidden="1" w:unhideWhenUsed="1"/>
-    <w:lsdException w:name="HTML Preformatted" w:semiHidden="1" w:unhideWhenUsed="1"/>
-    <w:lsdException w:name="HTML Sample" w:semiHidden="1" w:unhideWhenUsed="1"/>
-    <w:lsdException w:name="HTML Typewriter" w:semiHidden="1" w:unhideWhenUsed="1"/>
-    <w:lsdException w:name="HTML Variable" w:semiHidden="1" w:unhideWhenUsed="1"/>
-    <w:lsdException w:name="Normal Table" w:semiHidden="1" w:unhideWhenUsed="1"/>
-    <w:lsdException w:name="annotation subject" w:semiHidden="1" w:unhideWhenUsed="1"/>
-    <w:lsdException w:name="No List" w:semiHidden="1" w:unhideWhenUsed="1"/>
-    <w:lsdException w:name="Outline List 1" w:semiHidden="1" w:unhideWhenUsed="1"/>
-    <w:lsdException w:name="Outline List 2" w:semiHidden="1" w:unhideWhenUsed="1"/>
-    <w:lsdException w:name="Outline List 3" w:semiHidden="1" w:unhideWhenUsed="1"/>
-    <w:lsdException w:name="Table Simple 1" w:semiHidden="1" w:unhideWhenUsed="1"/>
-    <w:lsdException w:name="Table Simple 2" w:semiHidden="1" w:unhideWhenUsed="1"/>
-    <w:lsdException w:name="Table Simple 3" w:semiHidden="1" w:unhideWhenUsed="1"/>
-    <w:lsdException w:name="Table Classic 1" w:semiHidden="1" w:unhideWhenUsed="1"/>
-    <w:lsdException w:name="Table Classic 2" w:semiHidden="1" w:unhideWhenUsed="1"/>
-    <w:lsdException w:name="Table Classic 3" w:semiHidden="1" w:unhideWhenUsed="1"/>
-    <w:lsdException w:name="Table Classic 4" w:semiHidden="1" w:unhideWhenUsed="1"/>
-    <w:lsdException w:name="Table Colorful 1" w:semiHidden="1" w:unhideWhenUsed="1"/>
-    <w:lsdException w:name="Table Colorful 2" w:semiHidden="1" w:unhideWhenUsed="1"/>
-    <w:lsdException w:name="Table Colorful 3" w:semiHidden="1" w:unhideWhenUsed="1"/>
-    <w:lsdException w:name="Table Columns 1" w:semiHidden="1" w:unhideWhenUsed="1"/>
-    <w:lsdException w:name="Table Columns 2" w:semiHidden="1" w:unhideWhenUsed="1"/>
-    <w:lsdException w:name="Table Columns 3" w:semiHidden="1" w:unhideWhenUsed="1"/>
-    <w:lsdException w:name="Table Columns 4" w:semiHidden="1" w:unhideWhenUsed="1"/>
-    <w:lsdException w:name="Table Columns 5" w:semiHidden="1" w:unhideWhenUsed="1"/>
-    <w:lsdException w:name="Table Grid 1" w:semiHidden="1" w:unhideWhenUsed="1"/>
-    <w:lsdException w:name="Table Grid 2" w:semiHidden="1" w:unhideWhenUsed="1"/>
-    <w:lsdException w:name="Table Grid 3" w:semiHidden="1" w:unhideWhenUsed="1"/>
-    <w:lsdException w:name="Table Grid 4" w:semiHidden="1" w:unhideWhenUsed="1"/>
-    <w:lsdException w:name="Table Grid 5" w:semiHidden="1" w:unhideWhenUsed="1"/>
-    <w:lsdException w:name="Table Grid 6" w:semiHidden="1" w:unhideWhenUsed="1"/>
-    <w:lsdException w:name="Table Grid 7" w:semiHidden="1" w:unhideWhenUsed="1"/>
-    <w:lsdException w:name="Table Grid 8" w:semiHidden="1" w:unhideWhenUsed="1"/>
-    <w:lsdException w:name="Table List 1" w:semiHidden="1" w:unhideWhenUsed="1"/>
-    <w:lsdException w:name="Table List 2" w:semiHidden="1" w:unhideWhenUsed="1"/>
-    <w:lsdException w:name="Table List 3" w:semiHidden="1" w:unhideWhenUsed="1"/>
-    <w:lsdException w:name="Table List 4" w:semiHidden="1" w:unhideWhenUsed="1"/>
-    <w:lsdException w:name="Table List 5" w:semiHidden="1" w:unhideWhenUsed="1"/>
-    <w:lsdException w:name="Table List 6" w:semiHidden="1" w:unhideWhenUsed="1"/>
-    <w:lsdException w:name="Table List 7" w:semiHidden="1" w:unhideWhenUsed="1"/>
-    <w:lsdException w:name="Table List 8" w:semiHidden="1" w:unhideWhenUsed="1"/>
-    <w:lsdException w:name="Table 3D effects 1" w:semiHidden="1" w:unhideWhenUsed="1"/>
-    <w:lsdException w:name="Table 3D effects 2" w:semiHidden="1" w:unhideWhenUsed="1"/>
-    <w:lsdException w:name="Table 3D effects 3" w:semiHidden="1" w:unhideWhenUsed="1"/>
-    <w:lsdException w:name="Table Contemporary" w:semiHidden="1" w:unhideWhenUsed="1"/>
-    <w:lsdException w:name="Table Elegant" w:semiHidden="1" w:unhideWhenUsed="1"/>
-    <w:lsdException w:name="Table Professional" w:semiHidden="1" w:unhideWhenUsed="1"/>
-    <w:lsdException w:name="Table Subtle 1" w:semiHidden="1" w:unhideWhenUsed="1"/>
-    <w:lsdException w:name="Table Subtle 2" w:semiHidden="1" w:unhideWhenUsed="1"/>
-    <w:lsdException w:name="Table Web 1" w:semiHidden="1" w:unhideWhenUsed="1"/>
-    <w:lsdException w:name="Table Web 2" w:semiHidden="1" w:unhideWhenUsed="1"/>
-    <w:lsdException w:name="Table Web 3" w:semiHidden="1" w:unhideWhenUsed="1"/>
-    <w:lsdException w:name="Balloon Text" w:semiHidden="1" w:unhideWhenUsed="1"/>
-    <w:lsdException w:name="Table Grid" w:uiPriority="59"/>
-    <w:lsdException w:name="Table Theme" w:semiHidden="1" w:unhideWhenUsed="1"/>
-    <w:lsdException w:name="Placeholder Text" w:semiHidden="1"/>
-    <w:lsdException w:name="No Spacing" w:uiPriority="1" w:qFormat="1"/>
-    <w:lsdException w:name="Light Shading" w:uiPriority="60"/>
-    <w:lsdException w:name="Light List" w:uiPriority="61"/>
-    <w:lsdException w:name="Light Grid" w:uiPriority="62"/>
-    <w:lsdException w:name="Medium Shading 1" w:uiPriority="63"/>
-    <w:lsdException w:name="Medium Shading 2" w:uiPriority="64"/>
-    <w:lsdException w:name="Medium List 1" w:uiPriority="65"/>
-    <w:lsdException w:name="Medium List 2" w:uiPriority="66"/>
-    <w:lsdException w:name="Medium Grid 1" w:uiPriority="67"/>
-    <w:lsdException w:name="Medium Grid 2" w:uiPriority="68"/>
-    <w:lsdException w:name="Medium Grid 3" w:uiPriority="69"/>
-    <w:lsdException w:name="Dark List" w:uiPriority="70"/>
-    <w:lsdException w:name="Colorful Shading" w:uiPriority="71"/>
-    <w:lsdException w:name="Colorful List" w:uiPriority="72"/>
-    <w:lsdException w:name="Colorful Grid" w:uiPriority="73"/>
-    <w:lsdException w:name="Light Shading Accent 1" w:uiPriority="60"/>
-    <w:lsdException w:name="Light List Accent 1" w:uiPriority="61"/>
-    <w:lsdException w:name="Light Grid Accent 1" w:uiPriority="62"/>
-    <w:lsdException w:name="Medium Shading 1 Accent 1" w:uiPriority="63"/>
-    <w:lsdException w:name="Medium Shading 2 Accent 1" w:uiPriority="64"/>
-    <w:lsdException w:name="Medium List 1 Accent 1" w:uiPriority="65"/>
-    <w:lsdException w:name="Revision" w:semiHidden="1"/>
-    <w:lsdException w:name="List Paragraph" w:uiPriority="34" w:qFormat="1"/>
-    <w:lsdException w:name="Quote" w:uiPriority="29" w:qFormat="1"/>
-    <w:lsdException w:name="Intense Quote" w:uiPriority="30" w:qFormat="1"/>
-    <w:lsdException w:name="Medium List 2 Accent 1" w:uiPriority="66"/>
-    <w:lsdException w:name="Medium Grid 1 Accent 1" w:uiPriority="67"/>
-    <w:lsdException w:name="Medium Grid 2 Accent 1" w:uiPriority="68"/>
-    <w:lsdException w:name="Medium Grid 3 Accent 1" w:uiPriority="69"/>
-    <w:lsdException w:name="Dark List Accent 1" w:uiPriority="70"/>
-    <w:lsdException w:name="Colorful Shading Accent 1" w:uiPriority="71"/>
-    <w:lsdException w:name="Colorful List Accent 1" w:uiPriority="72"/>
-    <w:lsdException w:name="Colorful Grid Accent 1" w:uiPriority="73"/>
-    <w:lsdException w:name="Light Shading Accent 2" w:uiPriority="60"/>
-    <w:lsdException w:name="Light List Accent 2" w:uiPriority="61"/>
-    <w:lsdException w:name="Light Grid Accent 2" w:uiPriority="62"/>
-    <w:lsdException w:name="Medium Shading 1 Accent 2" w:uiPriority="63"/>
-    <w:lsdException w:name="Medium Shading 2 Accent 2" w:uiPriority="64"/>
-    <w:lsdException w:name="Medium List 1 Accent 2" w:uiPriority="65"/>
-    <w:lsdException w:name="Medium List 2 Accent 2" w:uiPriority="66"/>
-    <w:lsdException w:name="Medium Grid 1 Accent 2" w:uiPriority="67"/>
-    <w:lsdException w:name="Medium Grid 2 Accent 2" w:uiPriority="68"/>
-    <w:lsdException w:name="Medium Grid 3 Accent 2" w:uiPriority="69"/>
-    <w:lsdException w:name="Dark List Accent 2" w:uiPriority="70"/>
-    <w:lsdException w:name="Colorful Shading Accent 2" w:uiPriority="71"/>
-    <w:lsdException w:name="Colorful List Accent 2" w:uiPriority="72"/>
-    <w:lsdException w:name="Colorful Grid Accent 2" w:uiPriority="73"/>
-    <w:lsdException w:name="Light Shading Accent 3" w:uiPriority="60"/>
-    <w:lsdException w:name="Light List Accent 3" w:uiPriority="61"/>
-    <w:lsdException w:name="Light Grid Accent 3" w:uiPriority="62"/>
-    <w:lsdException w:name="Medium Shading 1 Accent 3" w:uiPriority="63"/>
-    <w:lsdException w:name="Medium Shading 2 Accent 3" w:uiPriority="64"/>
-    <w:lsdException w:name="Medium List 1 Accent 3" w:uiPriority="65"/>
-    <w:lsdException w:name="Medium List 2 Accent 3" w:uiPriority="66"/>
-    <w:lsdException w:name="Medium Grid 1 Accent 3" w:uiPriority="67"/>
-    <w:lsdException w:name="Medium Grid 2 Accent 3" w:uiPriority="68"/>
-    <w:lsdException w:name="Medium Grid 3 Accent 3" w:uiPriority="69"/>
-    <w:lsdException w:name="Dark List Accent 3" w:uiPriority="70"/>
-    <w:lsdException w:name="Colorful Shading Accent 3" w:uiPriority="71"/>
-    <w:lsdException w:name="Colorful List Accent 3" w:uiPriority="72"/>
-    <w:lsdException w:name="Colorful Grid Accent 3" w:uiPriority="73"/>
-    <w:lsdException w:name="Light Shading Accent 4" w:uiPriority="60"/>
-    <w:lsdException w:name="Light List Accent 4" w:uiPriority="61"/>
-    <w:lsdException w:name="Light Grid Accent 4" w:uiPriority="62"/>
-    <w:lsdException w:name="Medium Shading 1 Accent 4" w:uiPriority="63"/>
-    <w:lsdException w:name="Medium Shading 2 Accent 4" w:uiPriority="64"/>
-    <w:lsdException w:name="Medium List 1 Accent 4" w:uiPriority="65"/>
-    <w:lsdException w:name="Medium List 2 Accent 4" w:uiPriority="66"/>
-    <w:lsdException w:name="Medium Grid 1 Accent 4" w:uiPriority="67"/>
-    <w:lsdException w:name="Medium Grid 2 Accent 4" w:uiPriority="68"/>
-    <w:lsdException w:name="Medium Grid 3 Accent 4" w:uiPriority="69"/>
-    <w:lsdException w:name="Dark List Accent 4" w:uiPriority="70"/>
-    <w:lsdException w:name="Colorful Shading Accent 4" w:uiPriority="71"/>
-    <w:lsdException w:name="Colorful List Accent 4" w:uiPriority="72"/>
-    <w:lsdException w:name="Colorful Grid Accent 4" w:uiPriority="73"/>
-    <w:lsdException w:name="Light Shading Accent 5" w:uiPriority="60"/>
-    <w:lsdException w:name="Light List Accent 5" w:uiPriority="61"/>
-    <w:lsdException w:name="Light Grid Accent 5" w:uiPriority="62"/>
-    <w:lsdException w:name="Medium Shading 1 Accent 5" w:uiPriority="63"/>
-    <w:lsdException w:name="Medium Shading 2 Accent 5" w:uiPriority="64"/>
-    <w:lsdException w:name="Medium List 1 Accent 5" w:uiPriority="65"/>
-    <w:lsdException w:name="Medium List 2 Accent 5" w:uiPriority="66"/>
-    <w:lsdException w:name="Medium Grid 1 Accent 5" w:uiPriority="67"/>
-    <w:lsdException w:name="Medium Grid 2 Accent 5" w:uiPriority="68"/>
-    <w:lsdException w:name="Medium Grid 3 Accent 5" w:uiPriority="69"/>
-    <w:lsdException w:name="Dark List Accent 5" w:uiPriority="70"/>
-    <w:lsdException w:name="Colorful Shading Accent 5" w:uiPriority="71"/>
-    <w:lsdException w:name="Colorful List Accent 5" w:uiPriority="72"/>
-    <w:lsdException w:name="Colorful Grid Accent 5" w:uiPriority="73"/>
-    <w:lsdException w:name="Light Shading Accent 6" w:uiPriority="60"/>
-    <w:lsdException w:name="Light List Accent 6" w:uiPriority="61"/>
-    <w:lsdException w:name="Light Grid Accent 6" w:uiPriority="62"/>
-    <w:lsdException w:name="Medium Shading 1 Accent 6" w:uiPriority="63"/>
-    <w:lsdException w:name="Medium Shading 2 Accent 6" w:uiPriority="64"/>
-    <w:lsdException w:name="Medium List 1 Accent 6" w:uiPriority="65"/>
-    <w:lsdException w:name="Medium List 2 Accent 6" w:uiPriority="66"/>
-    <w:lsdException w:name="Medium Grid 1 Accent 6" w:uiPriority="67"/>
-    <w:lsdException w:name="Medium Grid 2 Accent 6" w:uiPriority="68"/>
-    <w:lsdException w:name="Medium Grid 3 Accent 6" w:uiPriority="69"/>
-    <w:lsdException w:name="Dark List Accent 6" w:uiPriority="70"/>
-    <w:lsdException w:name="Colorful Shading Accent 6" w:uiPriority="71"/>
-    <w:lsdException w:name="Colorful List Accent 6" w:uiPriority="72"/>
-    <w:lsdException w:name="Colorful Grid Accent 6" w:uiPriority="73"/>
-    <w:lsdException w:name="Subtle Emphasis" w:uiPriority="19" w:qFormat="1"/>
-    <w:lsdException w:name="Intense Emphasis" w:uiPriority="21" w:qFormat="1"/>
-    <w:lsdException w:name="Subtle Reference" w:uiPriority="31" w:qFormat="1"/>
-    <w:lsdException w:name="Intense Reference" w:uiPriority="32" w:qFormat="1"/>
-    <w:lsdException w:name="Book Title" w:uiPriority="33" w:qFormat="1"/>
-    <w:lsdException w:name="Bibliography" w:semiHidden="1" w:uiPriority="37" w:unhideWhenUsed="1"/>
-    <w:lsdException w:name="TOC Heading" w:semiHidden="1" w:uiPriority="39" w:unhideWhenUsed="1" w:qFormat="1"/>
-    <w:lsdException w:name="Plain Table 1" w:uiPriority="41"/>
-    <w:lsdException w:name="Plain Table 2" w:uiPriority="42"/>
-    <w:lsdException w:name="Plain Table 3" w:uiPriority="43"/>
-    <w:lsdException w:name="Plain Table 4" w:uiPriority="44"/>
-    <w:lsdException w:name="Plain Table 5" w:uiPriority="45"/>
-    <w:lsdException w:name="Grid Table Light" w:uiPriority="40"/>
-    <w:lsdException w:name="Grid Table 1 Light" w:uiPriority="46"/>
-    <w:lsdException w:name="Grid Table 2" w:uiPriority="47"/>
-    <w:lsdException w:name="Grid Table 3" w:uiPriority="48"/>
-    <w:lsdException w:name="Grid Table 4" w:uiPriority="49"/>
-    <w:lsdException w:name="Grid Table 5 Dark" w:uiPriority="50"/>
-    <w:lsdException w:name="Grid Table 6 Colorful" w:uiPriority="51"/>
-    <w:lsdException w:name="Grid Table 7 Colorful" w:uiPriority="52"/>
-    <w:lsdException w:name="Grid Table 1 Light Accent 1" w:uiPriority="46"/>
-    <w:lsdException w:name="Grid Table 2 Accent 1" w:uiPriority="47"/>
-    <w:lsdException w:name="Grid Table 3 Accent 1" w:uiPriority="48"/>
-    <w:lsdException w:name="Grid Table 4 Accent 1" w:uiPriority="49"/>
-    <w:lsdException w:name="Grid Table 5 Dark Accent 1" w:uiPriority="50"/>
-    <w:lsdException w:name="Grid Table 6 Colorful Accent 1" w:uiPriority="51"/>
-    <w:lsdException w:name="Grid Table 7 Colorful Accent 1" w:uiPriority="52"/>
-    <w:lsdException w:name="Grid Table 1 Light Accent 2" w:uiPriority="46"/>
-    <w:lsdException w:name="Grid Table 2 Accent 2" w:uiPriority="47"/>
-    <w:lsdException w:name="Grid Table 3 Accent 2" w:uiPriority="48"/>
-    <w:lsdException w:name="Grid Table 4 Accent 2" w:uiPriority="49"/>
-    <w:lsdException w:name="Grid Table 5 Dark Accent 2" w:uiPriority="50"/>
-    <w:lsdException w:name="Grid Table 6 Colorful Accent 2" w:uiPriority="51"/>
-    <w:lsdException w:name="Grid Table 7 Colorful Accent 2" w:uiPriority="52"/>
-    <w:lsdException w:name="Grid Table 1 Light Accent 3" w:uiPriority="46"/>
-    <w:lsdException w:name="Grid Table 2 Accent 3" w:uiPriority="47"/>
-    <w:lsdException w:name="Grid Table 3 Accent 3" w:uiPriority="48"/>
-    <w:lsdException w:name="Grid Table 4 Accent 3" w:uiPriority="49"/>
-    <w:lsdException w:name="Grid Table 5 Dark Accent 3" w:uiPriority="50"/>
-    <w:lsdException w:name="Grid Table 6 Colorful Accent 3" w:uiPriority="51"/>
-    <w:lsdException w:name="Grid Table 7 Colorful Accent 3" w:uiPriority="52"/>
-    <w:lsdException w:name="Grid Table 1 Light Accent 4" w:uiPriority="46"/>
-    <w:lsdException w:name="Grid Table 2 Accent 4" w:uiPriority="47"/>
-    <w:lsdException w:name="Grid Table 3 Accent 4" w:uiPriority="48"/>
-    <w:lsdException w:name="Grid Table 4 Accent 4" w:uiPriority="49"/>
-    <w:lsdException w:name="Grid Table 5 Dark Accent 4" w:uiPriority="50"/>
-    <w:lsdException w:name="Grid Table 6 Colorful Accent 4" w:uiPriority="51"/>
-    <w:lsdException w:name="Grid Table 7 Colorful Accent 4" w:uiPriority="52"/>
-    <w:lsdException w:name="Grid Table 1 Light Accent 5" w:uiPriority="46"/>
-    <w:lsdException w:name="Grid Table 2 Accent 5" w:uiPriority="47"/>
-    <w:lsdException w:name="Grid Table 3 Accent 5" w:uiPriority="48"/>
-    <w:lsdException w:name="Grid Table 4 Accent 5" w:uiPriority="49"/>
-    <w:lsdException w:name="Grid Table 5 Dark Accent 5" w:uiPriority="50"/>
-    <w:lsdException w:name="Grid Table 6 Colorful Accent 5" w:uiPriority="51"/>
-    <w:lsdException w:name="Grid Table 7 Colorful Accent 5" w:uiPriority="52"/>
-    <w:lsdException w:name="Grid Table 1 Light Accent 6" w:uiPriority="46"/>
-    <w:lsdException w:name="Grid Table 2 Accent 6" w:uiPriority="47"/>
-    <w:lsdException w:name="Grid Table 3 Accent 6" w:uiPriority="48"/>
-    <w:lsdException w:name="Grid Table 4 Accent 6" w:uiPriority="49"/>
-    <w:lsdException w:name="Grid Table 5 Dark Accent 6" w:uiPriority="50"/>
-    <w:lsdException w:name="Grid Table 6 Colorful Accent 6" w:uiPriority="51"/>
-    <w:lsdException w:name="Grid Table 7 Colorful Accent 6" w:uiPriority="52"/>
-    <w:lsdException w:name="List Table 1 Light" w:uiPriority="46"/>
-    <w:lsdException w:name="List Table 2" w:uiPriority="47"/>
-    <w:lsdException w:name="List Table 3" w:uiPriority="48"/>
-    <w:lsdException w:name="List Table 4" w:uiPriority="49"/>
-    <w:lsdException w:name="List Table 5 Dark" w:uiPriority="50"/>
-    <w:lsdException w:name="List Table 6 Colorful" w:uiPriority="51"/>
-    <w:lsdException w:name="List Table 7 Colorful" w:uiPriority="52"/>
-    <w:lsdException w:name="List Table 1 Light Accent 1" w:uiPriority="46"/>
-    <w:lsdException w:name="List Table 2 Accent 1" w:uiPriority="47"/>
-    <w:lsdException w:name="List Table 3 Accent 1" w:uiPriority="48"/>
-    <w:lsdException w:name="List Table 4 Accent 1" w:uiPriority="49"/>
-    <w:lsdException w:name="List Table 5 Dark Accent 1" w:uiPriority="50"/>
-    <w:lsdException w:name="List Table 6 Colorful Accent 1" w:uiPriority="51"/>
-    <w:lsdException w:name="List Table 7 Colorful Accent 1" w:uiPriority="52"/>
-    <w:lsdException w:name="List Table 1 Light Accent 2" w:uiPriority="46"/>
-    <w:lsdException w:name="List Table 2 Accent 2" w:uiPriority="47"/>
-    <w:lsdException w:name="List Table 3 Accent 2" w:uiPriority="48"/>
-    <w:lsdException w:name="List Table 4 Accent 2" w:uiPriority="49"/>
-    <w:lsdException w:name="List Table 5 Dark Accent 2" w:uiPriority="50"/>
-    <w:lsdException w:name="List Table 6 Colorful Accent 2" w:uiPriority="51"/>
-    <w:lsdException w:name="List Table 7 Colorful Accent 2" w:uiPriority="52"/>
-    <w:lsdException w:name="List Table 1 Light Accent 3" w:uiPriority="46"/>
-    <w:lsdException w:name="List Table 2 Accent 3" w:uiPriority="47"/>
-    <w:lsdException w:name="List Table 3 Accent 3" w:uiPriority="48"/>
-    <w:lsdException w:name="List Table 4 Accent 3" w:uiPriority="49"/>
-    <w:lsdException w:name="List Table 5 Dark Accent 3" w:uiPriority="50"/>
-    <w:lsdException w:name="List Table 6 Colorful Accent 3" w:uiPriority="51"/>
-    <w:lsdException w:name="List Table 7 Colorful Accent 3" w:uiPriority="52"/>
-    <w:lsdException w:name="List Table 1 Light Accent 4" w:uiPriority="46"/>
-    <w:lsdException w:name="List Table 2 Accent 4" w:uiPriority="47"/>
-    <w:lsdException w:name="List Table 3 Accent 4" w:uiPriority="48"/>
-    <w:lsdException w:name="List Table 4 Accent 4" w:uiPriority="49"/>
-    <w:lsdException w:name="List Table 5 Dark Accent 4" w:uiPriority="50"/>
-    <w:lsdException w:name="List Table 6 Colorful Accent 4" w:uiPriority="51"/>
-    <w:lsdException w:name="List Table 7 Colorful Accent 4" w:uiPriority="52"/>
-    <w:lsdException w:name="List Table 1 Light Accent 5" w:uiPriority="46"/>
-    <w:lsdException w:name="List Table 2 Accent 5" w:uiPriority="47"/>
-    <w:lsdException w:name="List Table 3 Accent 5" w:uiPriority="48"/>
-    <w:lsdException w:name="List Table 4 Accent 5" w:uiPriority="49"/>
-    <w:lsdException w:name="List Table 5 Dark Accent 5" w:uiPriority="50"/>
-    <w:lsdException w:name="List Table 6 Colorful Accent 5" w:uiPriority="51"/>
-    <w:lsdException w:name="List Table 7 Colorful Accent 5" w:uiPriority="52"/>
-    <w:lsdException w:name="List Table 1 Light Accent 6" w:uiPriority="46"/>
-    <w:lsdException w:name="List Table 2 Accent 6" w:uiPriority="47"/>
-    <w:lsdException w:name="List Table 3 Accent 6" w:uiPriority="48"/>
-    <w:lsdException w:name="List Table 4 Accent 6" w:uiPriority="49"/>
-    <w:lsdException w:name="List Table 5 Dark Accent 6" w:uiPriority="50"/>
-    <w:lsdException w:name="List Table 6 Colorful Accent 6" w:uiPriority="51"/>
-    <w:lsdException w:name="List Table 7 Colorful Accent 6" w:uiPriority="52"/>
+  <w:latentStyles w:defLockedState="0" w:defUIPriority="99" w:defSemiHidden="1" w:defUnhideWhenUsed="1" w:defQFormat="0" w:count="267">
+    <w:lsdException w:name="Normal" w:semiHidden="0" w:uiPriority="0" w:unhideWhenUsed="0" w:qFormat="1"/>
+    <w:lsdException w:name="heading 1" w:semiHidden="0" w:uiPriority="9" w:unhideWhenUsed="0" w:qFormat="1"/>
+    <w:lsdException w:name="heading 2" w:uiPriority="9" w:qFormat="1"/>
+    <w:lsdException w:name="heading 3" w:uiPriority="9" w:qFormat="1"/>
+    <w:lsdException w:name="heading 4" w:uiPriority="9" w:qFormat="1"/>
+    <w:lsdException w:name="heading 5" w:uiPriority="9" w:qFormat="1"/>
+    <w:lsdException w:name="heading 6" w:uiPriority="9" w:qFormat="1"/>
+    <w:lsdException w:name="heading 7" w:uiPriority="9" w:qFormat="1"/>
+    <w:lsdException w:name="heading 8" w:uiPriority="9" w:qFormat="1"/>
+    <w:lsdException w:name="heading 9" w:uiPriority="9" w:qFormat="1"/>
+    <w:lsdException w:name="toc 1" w:uiPriority="39"/>
+    <w:lsdException w:name="toc 2" w:uiPriority="39"/>
+    <w:lsdException w:name="toc 3" w:uiPriority="39"/>
+    <w:lsdException w:name="toc 4" w:uiPriority="39"/>
+    <w:lsdException w:name="toc 5" w:uiPriority="39"/>
+    <w:lsdException w:name="toc 6" w:uiPriority="39"/>
+    <w:lsdException w:name="toc 7" w:uiPriority="39"/>
+    <w:lsdException w:name="toc 8" w:uiPriority="39"/>
+    <w:lsdException w:name="toc 9" w:uiPriority="39"/>
+    <w:lsdException w:name="caption" w:uiPriority="35" w:qFormat="1"/>
+    <w:lsdException w:name="Title" w:semiHidden="0" w:uiPriority="10" w:unhideWhenUsed="0" w:qFormat="1"/>
+    <w:lsdException w:name="Default Paragraph Font" w:uiPriority="1"/>
+    <w:lsdException w:name="Subtitle" w:semiHidden="0" w:uiPriority="11" w:unhideWhenUsed="0" w:qFormat="1"/>
+    <w:lsdException w:name="Strong" w:semiHidden="0" w:uiPriority="22" w:unhideWhenUsed="0" w:qFormat="1"/>
+    <w:lsdException w:name="Emphasis" w:semiHidden="0" w:uiPriority="20" w:unhideWhenUsed="0" w:qFormat="1"/>
+    <w:lsdException w:name="Table Grid" w:semiHidden="0" w:uiPriority="59" w:unhideWhenUsed="0"/>
+    <w:lsdException w:name="Placeholder Text" w:unhideWhenUsed="0"/>
+    <w:lsdException w:name="No Spacing" w:semiHidden="0" w:uiPriority="1" w:unhideWhenUsed="0" w:qFormat="1"/>
+    <w:lsdException w:name="Light Shading" w:semiHidden="0" w:uiPriority="60" w:unhideWhenUsed="0"/>
+    <w:lsdException w:name="Light List" w:semiHidden="0" w:uiPriority="61" w:unhideWhenUsed="0"/>
+    <w:lsdException w:name="Light Grid" w:semiHidden="0" w:uiPriority="62" w:unhideWhenUsed="0"/>
+    <w:lsdException w:name="Medium Shading 1" w:semiHidden="0" w:uiPriority="63" w:unhideWhenUsed="0"/>
+    <w:lsdException w:name="Medium Shading 2" w:semiHidden="0" w:uiPriority="64" w:unhideWhenUsed="0"/>
+    <w:lsdException w:name="Medium List 1" w:semiHidden="0" w:uiPriority="65" w:unhideWhenUsed="0"/>
+    <w:lsdException w:name="Medium List 2" w:semiHidden="0" w:uiPriority="66" w:unhideWhenUsed="0"/>
+    <w:lsdException w:name="Medium Grid 1" w:semiHidden="0" w:uiPriority="67" w:unhideWhenUsed="0"/>
+    <w:lsdException w:name="Medium Grid 2" w:semiHidden="0" w:uiPriority="68" w:unhideWhenUsed="0"/>
+    <w:lsdException w:name="Medium Grid 3" w:semiHidden="0" w:uiPriority="69" w:unhideWhenUsed="0"/>
+    <w:lsdException w:name="Dark List" w:semiHidden="0" w:uiPriority="70" w:unhideWhenUsed="0"/>
+    <w:lsdException w:name="Colorful Shading" w:semiHidden="0" w:uiPriority="71" w:unhideWhenUsed="0"/>
+    <w:lsdException w:name="Colorful List" w:semiHidden="0" w:uiPriority="72" w:unhideWhenUsed="0"/>
+    <w:lsdException w:name="Colorful Grid" w:semiHidden="0" w:uiPriority="73" w:unhideWhenUsed="0"/>
+    <w:lsdException w:name="Light Shading Accent 1" w:semiHidden="0" w:uiPriority="60" w:unhideWhenUsed="0"/>
+    <w:lsdException w:name="Light List Accent 1" w:semiHidden="0" w:uiPriority="61" w:unhideWhenUsed="0"/>
+    <w:lsdException w:name="Light Grid Accent 1" w:semiHidden="0" w:uiPriority="62" w:unhideWhenUsed="0"/>
+    <w:lsdException w:name="Medium Shading 1 Accent 1" w:semiHidden="0" w:uiPriority="63" w:unhideWhenUsed="0"/>
+    <w:lsdException w:name="Medium Shading 2 Accent 1" w:semiHidden="0" w:uiPriority="64" w:unhideWhenUsed="0"/>
+    <w:lsdException w:name="Medium List 1 Accent 1" w:semiHidden="0" w:uiPriority="65" w:unhideWhenUsed="0"/>
+    <w:lsdException w:name="Revision" w:unhideWhenUsed="0"/>
+    <w:lsdException w:name="List Paragraph" w:semiHidden="0" w:uiPriority="34" w:unhideWhenUsed="0" w:qFormat="1"/>
+    <w:lsdException w:name="Quote" w:semiHidden="0" w:uiPriority="29" w:unhideWhenUsed="0" w:qFormat="1"/>
+    <w:lsdException w:name="Intense Quote" w:semiHidden="0" w:uiPriority="30" w:unhideWhenUsed="0" w:qFormat="1"/>
+    <w:lsdException w:name="Medium List 2 Accent 1" w:semiHidden="0" w:uiPriority="66" w:unhideWhenUsed="0"/>
+    <w:lsdException w:name="Medium Grid 1 Accent 1" w:semiHidden="0" w:uiPriority="67" w:unhideWhenUsed="0"/>
+    <w:lsdException w:name="Medium Grid 2 Accent 1" w:semiHidden="0" w:uiPriority="68" w:unhideWhenUsed="0"/>
+    <w:lsdException w:name="Medium Grid 3 Accent 1" w:semiHidden="0" w:uiPriority="69" w:unhideWhenUsed="0"/>
+    <w:lsdException w:name="Dark List Accent 1" w:semiHidden="0" w:uiPriority="70" w:unhideWhenUsed="0"/>
+    <w:lsdException w:name="Colorful Shading Accent 1" w:semiHidden="0" w:uiPriority="71" w:unhideWhenUsed="0"/>
+    <w:lsdException w:name="Colorful List Accent 1" w:semiHidden="0" w:uiPriority="72" w:unhideWhenUsed="0"/>
+    <w:lsdException w:name="Colorful Grid Accent 1" w:semiHidden="0" w:uiPriority="73" w:unhideWhenUsed="0"/>
+    <w:lsdException w:name="Light Shading Accent 2" w:semiHidden="0" w:uiPriority="60" w:unhideWhenUsed="0"/>
+    <w:lsdException w:name="Light List Accent 2" w:semiHidden="0" w:uiPriority="61" w:unhideWhenUsed="0"/>
+    <w:lsdException w:name="Light Grid Accent 2" w:semiHidden="0" w:uiPriority="62" w:unhideWhenUsed="0"/>
+    <w:lsdException w:name="Medium Shading 1 Accent 2" w:semiHidden="0" w:uiPriority="63" w:unhideWhenUsed="0"/>
+    <w:lsdException w:name="Medium Shading 2 Accent 2" w:semiHidden="0" w:uiPriority="64" w:unhideWhenUsed="0"/>
+    <w:lsdException w:name="Medium List 1 Accent 2" w:semiHidden="0" w:uiPriority="65" w:unhideWhenUsed="0"/>
+    <w:lsdException w:name="Medium List 2 Accent 2" w:semiHidden="0" w:uiPriority="66" w:unhideWhenUsed="0"/>
+    <w:lsdException w:name="Medium Grid 1 Accent 2" w:semiHidden="0" w:uiPriority="67" w:unhideWhenUsed="0"/>
+    <w:lsdException w:name="Medium Grid 2 Accent 2" w:semiHidden="0" w:uiPriority="68" w:unhideWhenUsed="0"/>
+    <w:lsdException w:name="Medium Grid 3 Accent 2" w:semiHidden="0" w:uiPriority="69" w:unhideWhenUsed="0"/>
+    <w:lsdException w:name="Dark List Accent 2" w:semiHidden="0" w:uiPriority="70" w:unhideWhenUsed="0"/>
+    <w:lsdException w:name="Colorful Shading Accent 2" w:semiHidden="0" w:uiPriority="71" w:unhideWhenUsed="0"/>
+    <w:lsdException w:name="Colorful List Accent 2" w:semiHidden="0" w:uiPriority="72" w:unhideWhenUsed="0"/>
+    <w:lsdException w:name="Colorful Grid Accent 2" w:semiHidden="0" w:uiPriority="73" w:unhideWhenUsed="0"/>
+    <w:lsdException w:name="Light Shading Accent 3" w:semiHidden="0" w:uiPriority="60" w:unhideWhenUsed="0"/>
+    <w:lsdException w:name="Light List Accent 3" w:semiHidden="0" w:uiPriority="61" w:unhideWhenUsed="0"/>
+    <w:lsdException w:name="Light Grid Accent 3" w:semiHidden="0" w:uiPriority="62" w:unhideWhenUsed="0"/>
+    <w:lsdException w:name="Medium Shading 1 Accent 3" w:semiHidden="0" w:uiPriority="63" w:unhideWhenUsed="0"/>
+    <w:lsdException w:name="Medium Shading 2 Accent 3" w:semiHidden="0" w:uiPriority="64" w:unhideWhenUsed="0"/>
+    <w:lsdException w:name="Medium List 1 Accent 3" w:semiHidden="0" w:uiPriority="65" w:unhideWhenUsed="0"/>
+    <w:lsdException w:name="Medium List 2 Accent 3" w:semiHidden="0" w:uiPriority="66" w:unhideWhenUsed="0"/>
+    <w:lsdException w:name="Medium Grid 1 Accent 3" w:semiHidden="0" w:uiPriority="67" w:unhideWhenUsed="0"/>
+    <w:lsdException w:name="Medium Grid 2 Accent 3" w:semiHidden="0" w:uiPriority="68" w:unhideWhenUsed="0"/>
+    <w:lsdException w:name="Medium Grid 3 Accent 3" w:semiHidden="0" w:uiPriority="69" w:unhideWhenUsed="0"/>
+    <w:lsdException w:name="Dark List Accent 3" w:semiHidden="0" w:uiPriority="70" w:unhideWhenUsed="0"/>
+    <w:lsdException w:name="Colorful Shading Accent 3" w:semiHidden="0" w:uiPriority="71" w:unhideWhenUsed="0"/>
+    <w:lsdException w:name="Colorful List Accent 3" w:semiHidden="0" w:uiPriority="72" w:unhideWhenUsed="0"/>
+    <w:lsdException w:name="Colorful Grid Accent 3" w:semiHidden="0" w:uiPriority="73" w:unhideWhenUsed="0"/>
+    <w:lsdException w:name="Light Shading Accent 4" w:semiHidden="0" w:uiPriority="60" w:unhideWhenUsed="0"/>
+    <w:lsdException w:name="Light List Accent 4" w:semiHidden="0" w:uiPriority="61" w:unhideWhenUsed="0"/>
+    <w:lsdException w:name="Light Grid Accent 4" w:semiHidden="0" w:uiPriority="62" w:unhideWhenUsed="0"/>
+    <w:lsdException w:name="Medium Shading 1 Accent 4" w:semiHidden="0" w:uiPriority="63" w:unhideWhenUsed="0"/>
+    <w:lsdException w:name="Medium Shading 2 Accent 4" w:semiHidden="0" w:uiPriority="64" w:unhideWhenUsed="0"/>
+    <w:lsdException w:name="Medium List 1 Accent 4" w:semiHidden="0" w:uiPriority="65" w:unhideWhenUsed="0"/>
+    <w:lsdException w:name="Medium List 2 Accent 4" w:semiHidden="0" w:uiPriority="66" w:unhideWhenUsed="0"/>
+    <w:lsdException w:name="Medium Grid 1 Accent 4" w:semiHidden="0" w:uiPriority="67" w:unhideWhenUsed="0"/>
+    <w:lsdException w:name="Medium Grid 2 Accent 4" w:semiHidden="0" w:uiPriority="68" w:unhideWhenUsed="0"/>
+    <w:lsdException w:name="Medium Grid 3 Accent 4" w:semiHidden="0" w:uiPriority="69" w:unhideWhenUsed="0"/>
+    <w:lsdException w:name="Dark List Accent 4" w:semiHidden="0" w:uiPriority="70" w:unhideWhenUsed="0"/>
+    <w:lsdException w:name="Colorful Shading Accent 4" w:semiHidden="0" w:uiPriority="71" w:unhideWhenUsed="0"/>
+    <w:lsdException w:name="Colorful List Accent 4" w:semiHidden="0" w:uiPriority="72" w:unhideWhenUsed="0"/>
+    <w:lsdException w:name="Colorful Grid Accent 4" w:semiHidden="0" w:uiPriority="73" w:unhideWhenUsed="0"/>
+    <w:lsdException w:name="Light Shading Accent 5" w:semiHidden="0" w:uiPriority="60" w:unhideWhenUsed="0"/>
+    <w:lsdException w:name="Light List Accent 5" w:semiHidden="0" w:uiPriority="61" w:unhideWhenUsed="0"/>
+    <w:lsdException w:name="Light Grid Accent 5" w:semiHidden="0" w:uiPriority="62" w:unhideWhenUsed="0"/>
+    <w:lsdException w:name="Medium Shading 1 Accent 5" w:semiHidden="0" w:uiPriority="63" w:unhideWhenUsed="0"/>
+    <w:lsdException w:name="Medium Shading 2 Accent 5" w:semiHidden="0" w:uiPriority="64" w:unhideWhenUsed="0"/>
+    <w:lsdException w:name="Medium List 1 Accent 5" w:semiHidden="0" w:uiPriority="65" w:unhideWhenUsed="0"/>
+    <w:lsdException w:name="Medium List 2 Accent 5" w:semiHidden="0" w:uiPriority="66" w:unhideWhenUsed="0"/>
+    <w:lsdException w:name="Medium Grid 1 Accent 5" w:semiHidden="0" w:uiPriority="67" w:unhideWhenUsed="0"/>
+    <w:lsdException w:name="Medium Grid 2 Accent 5" w:semiHidden="0" w:uiPriority="68" w:unhideWhenUsed="0"/>
+    <w:lsdException w:name="Medium Grid 3 Accent 5" w:semiHidden="0" w:uiPriority="69" w:unhideWhenUsed="0"/>
+    <w:lsdException w:name="Dark List Accent 5" w:semiHidden="0" w:uiPriority="70" w:unhideWhenUsed="0"/>
+    <w:lsdException w:name="Colorful Shading Accent 5" w:semiHidden="0" w:uiPriority="71" w:unhideWhenUsed="0"/>
+    <w:lsdException w:name="Colorful List Accent 5" w:semiHidden="0" w:uiPriority="72" w:unhideWhenUsed="0"/>
+    <w:lsdException w:name="Colorful Grid Accent 5" w:semiHidden="0" w:uiPriority="73" w:unhideWhenUsed="0"/>
+    <w:lsdException w:name="Light Shading Accent 6" w:semiHidden="0" w:uiPriority="60" w:unhideWhenUsed="0"/>
+    <w:lsdException w:name="Light List Accent 6" w:semiHidden="0" w:uiPriority="61" w:unhideWhenUsed="0"/>
+    <w:lsdException w:name="Light Grid Accent 6" w:semiHidden="0" w:uiPriority="62" w:unhideWhenUsed="0"/>
+    <w:lsdException w:name="Medium Shading 1 Accent 6" w:semiHidden="0" w:uiPriority="63" w:unhideWhenUsed="0"/>
+    <w:lsdException w:name="Medium Shading 2 Accent 6" w:semiHidden="0" w:uiPriority="64" w:unhideWhenUsed="0"/>
+    <w:lsdException w:name="Medium List 1 Accent 6" w:semiHidden="0" w:uiPriority="65" w:unhideWhenUsed="0"/>
+    <w:lsdException w:name="Medium List 2 Accent 6" w:semiHidden="0" w:uiPriority="66" w:unhideWhenUsed="0"/>
+    <w:lsdException w:name="Medium Grid 1 Accent 6" w:semiHidden="0" w:uiPriority="67" w:unhideWhenUsed="0"/>
+    <w:lsdException w:name="Medium Grid 2 Accent 6" w:semiHidden="0" w:uiPriority="68" w:unhideWhenUsed="0"/>
+    <w:lsdException w:name="Medium Grid 3 Accent 6" w:semiHidden="0" w:uiPriority="69" w:unhideWhenUsed="0"/>
+    <w:lsdException w:name="Dark List Accent 6" w:semiHidden="0" w:uiPriority="70" w:unhideWhenUsed="0"/>
+    <w:lsdException w:name="Colorful Shading Accent 6" w:semiHidden="0" w:uiPriority="71" w:unhideWhenUsed="0"/>
+    <w:lsdException w:name="Colorful List Accent 6" w:semiHidden="0" w:uiPriority="72" w:unhideWhenUsed="0"/>
+    <w:lsdException w:name="Colorful Grid Accent 6" w:semiHidden="0" w:uiPriority="73" w:unhideWhenUsed="0"/>
+    <w:lsdException w:name="Subtle Emphasis" w:semiHidden="0" w:uiPriority="19" w:unhideWhenUsed="0" w:qFormat="1"/>
+    <w:lsdException w:name="Intense Emphasis" w:semiHidden="0" w:uiPriority="21" w:unhideWhenUsed="0" w:qFormat="1"/>
+    <w:lsdException w:name="Subtle Reference" w:semiHidden="0" w:uiPriority="31" w:unhideWhenUsed="0" w:qFormat="1"/>
+    <w:lsdException w:name="Intense Reference" w:semiHidden="0" w:uiPriority="32" w:unhideWhenUsed="0" w:qFormat="1"/>
+    <w:lsdException w:name="Book Title" w:semiHidden="0" w:uiPriority="33" w:unhideWhenUsed="0" w:qFormat="1"/>
+    <w:lsdException w:name="Bibliography" w:uiPriority="37"/>
+    <w:lsdException w:name="TOC Heading" w:uiPriority="39" w:qFormat="1"/>
   </w:latentStyles>
   <w:style w:type="paragraph" w:default="1" w:styleId="Normal">
     <w:name w:val="Normal"/>
@@ -17580,6 +17396,7 @@
     <w:uiPriority w:val="99"/>
     <w:semiHidden/>
     <w:unhideWhenUsed/>
+    <w:qFormat/>
     <w:tblPr>
       <w:tblInd w:w="0" w:type="dxa"/>
       <w:tblCellMar>
@@ -18170,7 +17987,7 @@
 </file>
 
 <file path=customXml/itemProps1.xml><?xml version="1.0" encoding="utf-8"?>
-<ds:datastoreItem xmlns:ds="http://schemas.openxmlformats.org/officeDocument/2006/customXml" ds:itemID="{4D46EBE6-E6A0-45C7-9216-1DCF1C93C8B5}">
+<ds:datastoreItem xmlns:ds="http://schemas.openxmlformats.org/officeDocument/2006/customXml" ds:itemID="{3BFCEC25-87B5-4B81-B70B-2B5AE03C12A5}">
   <ds:schemaRefs>
     <ds:schemaRef ds:uri="http://schemas.openxmlformats.org/officeDocument/2006/bibliography"/>
   </ds:schemaRefs>

</xml_diff>

<commit_message>
after change spelling of varchar data type to varchar2 in family table then commit by aalam
</commit_message>
<xml_diff>
--- a/docs/databaseDocument.docx
+++ b/docs/databaseDocument.docx
@@ -1,6 +1,6 @@
 
 <file path=word/document.xml><?xml version="1.0" encoding="utf-8"?>
-<w:document xmlns:ve="http://schemas.openxmlformats.org/markup-compatibility/2006" xmlns:o="urn:schemas-microsoft-com:office:office" xmlns:r="http://schemas.openxmlformats.org/officeDocument/2006/relationships" xmlns:m="http://schemas.openxmlformats.org/officeDocument/2006/math" xmlns:v="urn:schemas-microsoft-com:vml" xmlns:wp="http://schemas.openxmlformats.org/drawingml/2006/wordprocessingDrawing" xmlns:w10="urn:schemas-microsoft-com:office:word" xmlns:w="http://schemas.openxmlformats.org/wordprocessingml/2006/main" xmlns:wne="http://schemas.microsoft.com/office/word/2006/wordml">
+<w:document xmlns:wpc="http://schemas.microsoft.com/office/word/2010/wordprocessingCanvas" xmlns:mc="http://schemas.openxmlformats.org/markup-compatibility/2006" xmlns:o="urn:schemas-microsoft-com:office:office" xmlns:r="http://schemas.openxmlformats.org/officeDocument/2006/relationships" xmlns:m="http://schemas.openxmlformats.org/officeDocument/2006/math" xmlns:v="urn:schemas-microsoft-com:vml" xmlns:wp14="http://schemas.microsoft.com/office/word/2010/wordprocessingDrawing" xmlns:wp="http://schemas.openxmlformats.org/drawingml/2006/wordprocessingDrawing" xmlns:w10="urn:schemas-microsoft-com:office:word" xmlns:w="http://schemas.openxmlformats.org/wordprocessingml/2006/main" xmlns:w14="http://schemas.microsoft.com/office/word/2010/wordml" xmlns:w15="http://schemas.microsoft.com/office/word/2012/wordml" xmlns:wpg="http://schemas.microsoft.com/office/word/2010/wordprocessingGroup" xmlns:wpi="http://schemas.microsoft.com/office/word/2010/wordprocessingInk" xmlns:wne="http://schemas.microsoft.com/office/word/2006/wordml" xmlns:wps="http://schemas.microsoft.com/office/word/2010/wordprocessingShape" mc:Ignorable="w14 w15 wp14">
   <w:body>
     <w:bookmarkStart w:id="0" w:name="_Toc72221900" w:displacedByCustomXml="next"/>
     <w:sdt>
@@ -4104,9 +4104,9 @@
         </w:rPr>
         <w:t>DATABASE DESIGN DOCUMENT</w:t>
       </w:r>
+      <w:bookmarkEnd w:id="0"/>
       <w:bookmarkEnd w:id="1"/>
       <w:bookmarkEnd w:id="2"/>
-      <w:bookmarkEnd w:id="0"/>
     </w:p>
     <w:p>
       <w:pPr>
@@ -4160,7 +4160,7 @@
         <w:tblStyle w:val="TableGrid"/>
         <w:tblW w:w="10097" w:type="dxa"/>
         <w:tblInd w:w="108" w:type="dxa"/>
-        <w:tblLook w:val="04A0"/>
+        <w:tblLook w:val="04A0" w:firstRow="1" w:lastRow="0" w:firstColumn="1" w:lastColumn="0" w:noHBand="0" w:noVBand="1"/>
       </w:tblPr>
       <w:tblGrid>
         <w:gridCol w:w="1774"/>
@@ -4752,7 +4752,7 @@
           <v:shape id="_x0000_i1025" type="#_x0000_t75" style="width:64.5pt;height:50.25pt" o:ole="">
             <v:imagedata r:id="rId8" o:title=""/>
           </v:shape>
-          <o:OLEObject Type="Embed" ProgID="Excel.Sheet.8" ShapeID="_x0000_i1025" DrawAspect="Icon" ObjectID="_1685949829" r:id="rId9"/>
+          <o:OLEObject Type="Embed" ProgID="Excel.Sheet.8" ShapeID="_x0000_i1025" DrawAspect="Icon" ObjectID="_1686825125" r:id="rId9"/>
         </w:object>
       </w:r>
     </w:p>
@@ -5084,7 +5084,7 @@
         <w:tblW w:w="11172" w:type="dxa"/>
         <w:tblInd w:w="-432" w:type="dxa"/>
         <w:tblLayout w:type="fixed"/>
-        <w:tblLook w:val="04A0"/>
+        <w:tblLook w:val="04A0" w:firstRow="1" w:lastRow="0" w:firstColumn="1" w:lastColumn="0" w:noHBand="0" w:noVBand="1"/>
       </w:tblPr>
       <w:tblGrid>
         <w:gridCol w:w="2520"/>
@@ -8939,7 +8939,7 @@
           <v:shape id="_x0000_i1026" type="#_x0000_t75" style="width:79.5pt;height:50.25pt" o:ole="">
             <v:imagedata r:id="rId10" o:title=""/>
           </v:shape>
-          <o:OLEObject Type="Embed" ProgID="Excel.SheetMacroEnabled.12" ShapeID="_x0000_i1026" DrawAspect="Icon" ObjectID="_1685949830" r:id="rId11"/>
+          <o:OLEObject Type="Embed" ProgID="Excel.SheetMacroEnabled.12" ShapeID="_x0000_i1026" DrawAspect="Icon" ObjectID="_1686825126" r:id="rId11"/>
         </w:object>
       </w:r>
     </w:p>
@@ -10061,7 +10061,7 @@
         <w:tblStyle w:val="TableGrid"/>
         <w:tblW w:w="9925" w:type="dxa"/>
         <w:tblInd w:w="250" w:type="dxa"/>
-        <w:tblLook w:val="04A0"/>
+        <w:tblLook w:val="04A0" w:firstRow="1" w:lastRow="0" w:firstColumn="1" w:lastColumn="0" w:noHBand="0" w:noVBand="1"/>
       </w:tblPr>
       <w:tblGrid>
         <w:gridCol w:w="1555"/>
@@ -10743,7 +10743,7 @@
           <v:shape id="_x0000_i1027" type="#_x0000_t75" style="width:79.5pt;height:50.25pt" o:ole="">
             <v:imagedata r:id="rId12" o:title=""/>
           </v:shape>
-          <o:OLEObject Type="Embed" ProgID="Excel.Sheet.8" ShapeID="_x0000_i1027" DrawAspect="Icon" ObjectID="_1685949831" r:id="rId13"/>
+          <o:OLEObject Type="Embed" ProgID="Excel.Sheet.8" ShapeID="_x0000_i1027" DrawAspect="Icon" ObjectID="_1686825127" r:id="rId13"/>
         </w:object>
       </w:r>
     </w:p>
@@ -10787,27 +10787,12 @@
     </w:p>
     <w:p>
       <w:pPr>
-        <w:jc w:val="both"/>
+        <w:pStyle w:val="Heading3"/>
         <w:rPr>
           <w:rFonts w:ascii="Courier New" w:hAnsi="Courier New" w:cs="Courier New"/>
-        </w:rPr>
-      </w:pPr>
-      <w:r>
-        <w:rPr>
-          <w:rFonts w:ascii="Courier New" w:hAnsi="Courier New" w:cs="Courier New"/>
-        </w:rPr>
-        <w:t>CREATE TABLE FAMILY(FAMILYID NUMBER  NOT NULL,FATHERNAME VARCHAR2(50) NOT NULL,MOTHERNAME VARCHAR(50) NOT NULL,SPOUSE VARCAHR2(50) , PRIMARY KEY(FAMILYID));</w:t>
-      </w:r>
-    </w:p>
-    <w:p>
-      <w:pPr>
-        <w:pStyle w:val="Heading3"/>
-        <w:rPr>
-          <w:rFonts w:ascii="Arial" w:hAnsi="Arial" w:cs="Arial"/>
-          <w:b/>
-          <w:sz w:val="18"/>
-          <w:szCs w:val="18"/>
-          <w:u w:val="single"/>
+          <w:color w:val="000000" w:themeColor="text1"/>
+          <w:sz w:val="18"/>
+          <w:szCs w:val="18"/>
         </w:rPr>
       </w:pPr>
       <w:bookmarkStart w:id="63" w:name="_Toc72221913"/>
@@ -10815,8 +10800,90 @@
       <w:bookmarkStart w:id="65" w:name="_Toc74317570"/>
       <w:r>
         <w:rPr>
-          <w:rFonts w:ascii="Arial" w:hAnsi="Arial" w:cs="Arial"/>
-          <w:b/>
+          <w:rFonts w:ascii="Courier New" w:hAnsi="Courier New" w:cs="Courier New"/>
+          <w:color w:val="000000" w:themeColor="text1"/>
+          <w:sz w:val="18"/>
+          <w:szCs w:val="18"/>
+        </w:rPr>
+        <w:t xml:space="preserve">CREATE TABLE </w:t>
+      </w:r>
+      <w:proofErr w:type="gramStart"/>
+      <w:r>
+        <w:rPr>
+          <w:rFonts w:ascii="Courier New" w:hAnsi="Courier New" w:cs="Courier New"/>
+          <w:color w:val="000000" w:themeColor="text1"/>
+          <w:sz w:val="18"/>
+          <w:szCs w:val="18"/>
+        </w:rPr>
+        <w:t>FAMILY(</w:t>
+      </w:r>
+      <w:proofErr w:type="gramEnd"/>
+      <w:r>
+        <w:rPr>
+          <w:rFonts w:ascii="Courier New" w:hAnsi="Courier New" w:cs="Courier New"/>
+          <w:color w:val="000000" w:themeColor="text1"/>
+          <w:sz w:val="18"/>
+          <w:szCs w:val="18"/>
+        </w:rPr>
+        <w:t>FAMILYID NUMBER  NOT NULL,FATHERNAME VARCHAR2(50) NOT NULL,MOTHERNAME VARCHAR2(50) NOT NULL,</w:t>
+      </w:r>
+      <w:r>
+        <w:rPr>
+          <w:rFonts w:ascii="Courier New" w:hAnsi="Courier New" w:cs="Courier New"/>
+          <w:color w:val="000000" w:themeColor="text1"/>
+          <w:sz w:val="18"/>
+          <w:szCs w:val="18"/>
+        </w:rPr>
+        <w:t>SPOUSENAME</w:t>
+      </w:r>
+      <w:r>
+        <w:rPr>
+          <w:rFonts w:ascii="Consolas" w:hAnsi="Consolas" w:cs="Consolas"/>
+          <w:color w:val="2A00FF"/>
+          <w:sz w:val="20"/>
+          <w:szCs w:val="20"/>
+          <w:shd w:val="clear" w:color="auto" w:fill="E8F2FE"/>
+        </w:rPr>
+        <w:t xml:space="preserve"> </w:t>
+      </w:r>
+      <w:r>
+        <w:rPr>
+          <w:rFonts w:ascii="Courier New" w:hAnsi="Courier New" w:cs="Courier New"/>
+          <w:color w:val="000000" w:themeColor="text1"/>
+          <w:sz w:val="18"/>
+          <w:szCs w:val="18"/>
+        </w:rPr>
+        <w:t>VARCHAR2 (50),PRIMARY KEY(FAMILYID));</w:t>
+      </w:r>
+    </w:p>
+    <w:p>
+      <w:pPr>
+        <w:pStyle w:val="Heading3"/>
+        <w:rPr>
+          <w:rFonts w:ascii="Courier New" w:hAnsi="Courier New" w:cs="Courier New"/>
+          <w:color w:val="000000" w:themeColor="text1"/>
+          <w:sz w:val="18"/>
+          <w:szCs w:val="18"/>
+        </w:rPr>
+      </w:pPr>
+    </w:p>
+    <w:p>
+      <w:pPr>
+        <w:pStyle w:val="Heading3"/>
+        <w:rPr>
+          <w:rFonts w:ascii="Arial" w:hAnsi="Arial" w:cs="Arial"/>
+          <w:b/>
+          <w:color w:val="244061" w:themeColor="accent1" w:themeShade="80"/>
+          <w:sz w:val="18"/>
+          <w:szCs w:val="18"/>
+          <w:u w:val="single"/>
+        </w:rPr>
+      </w:pPr>
+      <w:r>
+        <w:rPr>
+          <w:rFonts w:ascii="Arial" w:hAnsi="Arial" w:cs="Arial"/>
+          <w:b/>
+          <w:color w:val="244061" w:themeColor="accent1" w:themeShade="80"/>
           <w:sz w:val="18"/>
           <w:szCs w:val="18"/>
           <w:u w:val="single"/>
@@ -11169,7 +11236,7 @@
         <w:tblW w:w="10554" w:type="dxa"/>
         <w:tblInd w:w="108" w:type="dxa"/>
         <w:tblLayout w:type="fixed"/>
-        <w:tblLook w:val="04A0"/>
+        <w:tblLook w:val="04A0" w:firstRow="1" w:lastRow="0" w:firstColumn="1" w:lastColumn="0" w:noHBand="0" w:noVBand="1"/>
       </w:tblPr>
       <w:tblGrid>
         <w:gridCol w:w="1839"/>
@@ -12367,7 +12434,7 @@
           <v:shape id="_x0000_i1028" type="#_x0000_t75" style="width:64.5pt;height:43.5pt" o:ole="">
             <v:imagedata r:id="rId14" o:title=""/>
           </v:shape>
-          <o:OLEObject Type="Embed" ProgID="Excel.SheetMacroEnabled.12" ShapeID="_x0000_i1028" DrawAspect="Icon" ObjectID="_1685949832" r:id="rId15"/>
+          <o:OLEObject Type="Embed" ProgID="Excel.SheetMacroEnabled.12" ShapeID="_x0000_i1028" DrawAspect="Icon" ObjectID="_1686825128" r:id="rId15"/>
         </w:object>
       </w:r>
     </w:p>
@@ -12905,7 +12972,7 @@
         <w:tblpPr w:leftFromText="180" w:rightFromText="180" w:vertAnchor="text" w:horzAnchor="margin" w:tblpXSpec="center" w:tblpY="882"/>
         <w:tblW w:w="10782" w:type="dxa"/>
         <w:tblLayout w:type="fixed"/>
-        <w:tblLook w:val="04A0"/>
+        <w:tblLook w:val="04A0" w:firstRow="1" w:lastRow="0" w:firstColumn="1" w:lastColumn="0" w:noHBand="0" w:noVBand="1"/>
       </w:tblPr>
       <w:tblGrid>
         <w:gridCol w:w="1668"/>
@@ -14020,7 +14087,7 @@
           <v:shape id="_x0000_i1029" type="#_x0000_t75" style="width:79.5pt;height:50.25pt" o:ole="">
             <v:imagedata r:id="rId16" o:title=""/>
           </v:shape>
-          <o:OLEObject Type="Embed" ProgID="Excel.Sheet.12" ShapeID="_x0000_i1029" DrawAspect="Icon" ObjectID="_1685949833" r:id="rId17"/>
+          <o:OLEObject Type="Embed" ProgID="Excel.Sheet.12" ShapeID="_x0000_i1029" DrawAspect="Icon" ObjectID="_1686825129" r:id="rId17"/>
         </w:object>
       </w:r>
     </w:p>
@@ -14691,7 +14758,7 @@
         <w:tblStyle w:val="TableGrid"/>
         <w:tblW w:w="10327" w:type="dxa"/>
         <w:tblInd w:w="108" w:type="dxa"/>
-        <w:tblLook w:val="04A0"/>
+        <w:tblLook w:val="04A0" w:firstRow="1" w:lastRow="0" w:firstColumn="1" w:lastColumn="0" w:noHBand="0" w:noVBand="1"/>
       </w:tblPr>
       <w:tblGrid>
         <w:gridCol w:w="2387"/>
@@ -15486,7 +15553,7 @@
           <v:shape id="_x0000_i1030" type="#_x0000_t75" style="width:79.5pt;height:50.25pt" o:ole="">
             <v:imagedata r:id="rId18" o:title=""/>
           </v:shape>
-          <o:OLEObject Type="Embed" ProgID="Excel.Sheet.12" ShapeID="_x0000_i1030" DrawAspect="Icon" ObjectID="_1685949834" r:id="rId19"/>
+          <o:OLEObject Type="Embed" ProgID="Excel.Sheet.12" ShapeID="_x0000_i1030" DrawAspect="Icon" ObjectID="_1686825130" r:id="rId19"/>
         </w:object>
       </w:r>
     </w:p>
@@ -15896,7 +15963,7 @@
         <w:tblStyle w:val="TableGrid"/>
         <w:tblW w:w="10327" w:type="dxa"/>
         <w:tblInd w:w="108" w:type="dxa"/>
-        <w:tblLook w:val="04A0"/>
+        <w:tblLook w:val="04A0" w:firstRow="1" w:lastRow="0" w:firstColumn="1" w:lastColumn="0" w:noHBand="0" w:noVBand="1"/>
       </w:tblPr>
       <w:tblGrid>
         <w:gridCol w:w="2387"/>
@@ -16436,21 +16503,7 @@
         <w:rPr>
           <w:rFonts w:ascii="Courier New" w:hAnsi="Courier New" w:cs="Courier New"/>
         </w:rPr>
-        <w:t xml:space="preserve"> </w:t>
-      </w:r>
-      <w:proofErr w:type="spellStart"/>
-      <w:r>
-        <w:rPr>
-          <w:rFonts w:ascii="Courier New" w:hAnsi="Courier New" w:cs="Courier New"/>
-        </w:rPr>
-        <w:t>Sinha</w:t>
-      </w:r>
-      <w:proofErr w:type="spellEnd"/>
-      <w:r>
-        <w:rPr>
-          <w:rFonts w:ascii="Courier New" w:hAnsi="Courier New" w:cs="Courier New"/>
-        </w:rPr>
-        <w:t>');</w:t>
+        <w:t xml:space="preserve"> Sinha');</w:t>
       </w:r>
     </w:p>
     <w:p>
@@ -16580,7 +16633,7 @@
 </file>
 
 <file path=word/endnotes.xml><?xml version="1.0" encoding="utf-8"?>
-<w:endnotes xmlns:ve="http://schemas.openxmlformats.org/markup-compatibility/2006" xmlns:o="urn:schemas-microsoft-com:office:office" xmlns:r="http://schemas.openxmlformats.org/officeDocument/2006/relationships" xmlns:m="http://schemas.openxmlformats.org/officeDocument/2006/math" xmlns:v="urn:schemas-microsoft-com:vml" xmlns:wp="http://schemas.openxmlformats.org/drawingml/2006/wordprocessingDrawing" xmlns:w10="urn:schemas-microsoft-com:office:word" xmlns:w="http://schemas.openxmlformats.org/wordprocessingml/2006/main" xmlns:wne="http://schemas.microsoft.com/office/word/2006/wordml">
+<w:endnotes xmlns:wpc="http://schemas.microsoft.com/office/word/2010/wordprocessingCanvas" xmlns:mc="http://schemas.openxmlformats.org/markup-compatibility/2006" xmlns:o="urn:schemas-microsoft-com:office:office" xmlns:r="http://schemas.openxmlformats.org/officeDocument/2006/relationships" xmlns:m="http://schemas.openxmlformats.org/officeDocument/2006/math" xmlns:v="urn:schemas-microsoft-com:vml" xmlns:wp14="http://schemas.microsoft.com/office/word/2010/wordprocessingDrawing" xmlns:wp="http://schemas.openxmlformats.org/drawingml/2006/wordprocessingDrawing" xmlns:w10="urn:schemas-microsoft-com:office:word" xmlns:w="http://schemas.openxmlformats.org/wordprocessingml/2006/main" xmlns:w14="http://schemas.microsoft.com/office/word/2010/wordml" xmlns:w15="http://schemas.microsoft.com/office/word/2012/wordml" xmlns:wpg="http://schemas.microsoft.com/office/word/2010/wordprocessingGroup" xmlns:wpi="http://schemas.microsoft.com/office/word/2010/wordprocessingInk" xmlns:wne="http://schemas.microsoft.com/office/word/2006/wordml" xmlns:wps="http://schemas.microsoft.com/office/word/2010/wordprocessingShape" mc:Ignorable="w14 w15 wp14">
   <w:endnote w:type="separator" w:id="-1">
     <w:p>
       <w:pPr>
@@ -16605,7 +16658,7 @@
 </file>
 
 <file path=word/footer1.xml><?xml version="1.0" encoding="utf-8"?>
-<w:ftr xmlns:ve="http://schemas.openxmlformats.org/markup-compatibility/2006" xmlns:o="urn:schemas-microsoft-com:office:office" xmlns:r="http://schemas.openxmlformats.org/officeDocument/2006/relationships" xmlns:m="http://schemas.openxmlformats.org/officeDocument/2006/math" xmlns:v="urn:schemas-microsoft-com:vml" xmlns:wp="http://schemas.openxmlformats.org/drawingml/2006/wordprocessingDrawing" xmlns:w10="urn:schemas-microsoft-com:office:word" xmlns:w="http://schemas.openxmlformats.org/wordprocessingml/2006/main" xmlns:wne="http://schemas.microsoft.com/office/word/2006/wordml">
+<w:ftr xmlns:wpc="http://schemas.microsoft.com/office/word/2010/wordprocessingCanvas" xmlns:mc="http://schemas.openxmlformats.org/markup-compatibility/2006" xmlns:o="urn:schemas-microsoft-com:office:office" xmlns:r="http://schemas.openxmlformats.org/officeDocument/2006/relationships" xmlns:m="http://schemas.openxmlformats.org/officeDocument/2006/math" xmlns:v="urn:schemas-microsoft-com:vml" xmlns:wp14="http://schemas.microsoft.com/office/word/2010/wordprocessingDrawing" xmlns:wp="http://schemas.openxmlformats.org/drawingml/2006/wordprocessingDrawing" xmlns:w10="urn:schemas-microsoft-com:office:word" xmlns:w="http://schemas.openxmlformats.org/wordprocessingml/2006/main" xmlns:w14="http://schemas.microsoft.com/office/word/2010/wordml" xmlns:w15="http://schemas.microsoft.com/office/word/2012/wordml" xmlns:wpg="http://schemas.microsoft.com/office/word/2010/wordprocessingGroup" xmlns:wpi="http://schemas.microsoft.com/office/word/2010/wordprocessingInk" xmlns:wne="http://schemas.microsoft.com/office/word/2006/wordml" xmlns:wps="http://schemas.microsoft.com/office/word/2010/wordprocessingShape" mc:Ignorable="w14 w15 wp14">
   <w:sdt>
     <w:sdtPr>
       <w:id w:val="807055984"/>
@@ -16652,7 +16705,7 @@
             <w:b/>
             <w:noProof/>
           </w:rPr>
-          <w:t>6</w:t>
+          <w:t>7</w:t>
         </w:r>
         <w:r>
           <w:rPr>
@@ -16673,7 +16726,7 @@
 </file>
 
 <file path=word/footnotes.xml><?xml version="1.0" encoding="utf-8"?>
-<w:footnotes xmlns:ve="http://schemas.openxmlformats.org/markup-compatibility/2006" xmlns:o="urn:schemas-microsoft-com:office:office" xmlns:r="http://schemas.openxmlformats.org/officeDocument/2006/relationships" xmlns:m="http://schemas.openxmlformats.org/officeDocument/2006/math" xmlns:v="urn:schemas-microsoft-com:vml" xmlns:wp="http://schemas.openxmlformats.org/drawingml/2006/wordprocessingDrawing" xmlns:w10="urn:schemas-microsoft-com:office:word" xmlns:w="http://schemas.openxmlformats.org/wordprocessingml/2006/main" xmlns:wne="http://schemas.microsoft.com/office/word/2006/wordml">
+<w:footnotes xmlns:wpc="http://schemas.microsoft.com/office/word/2010/wordprocessingCanvas" xmlns:mc="http://schemas.openxmlformats.org/markup-compatibility/2006" xmlns:o="urn:schemas-microsoft-com:office:office" xmlns:r="http://schemas.openxmlformats.org/officeDocument/2006/relationships" xmlns:m="http://schemas.openxmlformats.org/officeDocument/2006/math" xmlns:v="urn:schemas-microsoft-com:vml" xmlns:wp14="http://schemas.microsoft.com/office/word/2010/wordprocessingDrawing" xmlns:wp="http://schemas.openxmlformats.org/drawingml/2006/wordprocessingDrawing" xmlns:w10="urn:schemas-microsoft-com:office:word" xmlns:w="http://schemas.openxmlformats.org/wordprocessingml/2006/main" xmlns:w14="http://schemas.microsoft.com/office/word/2010/wordml" xmlns:w15="http://schemas.microsoft.com/office/word/2012/wordml" xmlns:wpg="http://schemas.microsoft.com/office/word/2010/wordprocessingGroup" xmlns:wpi="http://schemas.microsoft.com/office/word/2010/wordprocessingInk" xmlns:wne="http://schemas.microsoft.com/office/word/2006/wordml" xmlns:wps="http://schemas.microsoft.com/office/word/2010/wordprocessingShape" mc:Ignorable="w14 w15 wp14">
   <w:footnote w:type="separator" w:id="-1">
     <w:p>
       <w:pPr>
@@ -16698,7 +16751,7 @@
 </file>
 
 <file path=word/numbering.xml><?xml version="1.0" encoding="utf-8"?>
-<w:numbering xmlns:ve="http://schemas.openxmlformats.org/markup-compatibility/2006" xmlns:o="urn:schemas-microsoft-com:office:office" xmlns:r="http://schemas.openxmlformats.org/officeDocument/2006/relationships" xmlns:m="http://schemas.openxmlformats.org/officeDocument/2006/math" xmlns:v="urn:schemas-microsoft-com:vml" xmlns:wp="http://schemas.openxmlformats.org/drawingml/2006/wordprocessingDrawing" xmlns:w10="urn:schemas-microsoft-com:office:word" xmlns:w="http://schemas.openxmlformats.org/wordprocessingml/2006/main" xmlns:wne="http://schemas.microsoft.com/office/word/2006/wordml">
+<w:numbering xmlns:wpc="http://schemas.microsoft.com/office/word/2010/wordprocessingCanvas" xmlns:mc="http://schemas.openxmlformats.org/markup-compatibility/2006" xmlns:o="urn:schemas-microsoft-com:office:office" xmlns:r="http://schemas.openxmlformats.org/officeDocument/2006/relationships" xmlns:m="http://schemas.openxmlformats.org/officeDocument/2006/math" xmlns:v="urn:schemas-microsoft-com:vml" xmlns:wp14="http://schemas.microsoft.com/office/word/2010/wordprocessingDrawing" xmlns:wp="http://schemas.openxmlformats.org/drawingml/2006/wordprocessingDrawing" xmlns:w10="urn:schemas-microsoft-com:office:word" xmlns:w="http://schemas.openxmlformats.org/wordprocessingml/2006/main" xmlns:w14="http://schemas.microsoft.com/office/word/2010/wordml" xmlns:w15="http://schemas.microsoft.com/office/word/2012/wordml" xmlns:wpg="http://schemas.microsoft.com/office/word/2010/wordprocessingGroup" xmlns:wpi="http://schemas.microsoft.com/office/word/2010/wordprocessingInk" xmlns:wne="http://schemas.microsoft.com/office/word/2006/wordml" xmlns:wps="http://schemas.microsoft.com/office/word/2010/wordprocessingShape" mc:Ignorable="w14 w15 wp14">
   <w:abstractNum w:abstractNumId="0">
     <w:nsid w:val="1AAF5065"/>
     <w:multiLevelType w:val="hybridMultilevel"/>
@@ -17160,7 +17213,7 @@
 </file>
 
 <file path=word/styles.xml><?xml version="1.0" encoding="utf-8"?>
-<w:styles xmlns:r="http://schemas.openxmlformats.org/officeDocument/2006/relationships" xmlns:w="http://schemas.openxmlformats.org/wordprocessingml/2006/main">
+<w:styles xmlns:mc="http://schemas.openxmlformats.org/markup-compatibility/2006" xmlns:r="http://schemas.openxmlformats.org/officeDocument/2006/relationships" xmlns:w="http://schemas.openxmlformats.org/wordprocessingml/2006/main" xmlns:w14="http://schemas.microsoft.com/office/word/2010/wordml" xmlns:w15="http://schemas.microsoft.com/office/word/2012/wordml" mc:Ignorable="w14 w15">
   <w:docDefaults>
     <w:rPrDefault>
       <w:rPr>
@@ -17176,144 +17229,378 @@
       </w:pPr>
     </w:pPrDefault>
   </w:docDefaults>
-  <w:latentStyles w:defLockedState="0" w:defUIPriority="99" w:defSemiHidden="1" w:defUnhideWhenUsed="1" w:defQFormat="0" w:count="267">
-    <w:lsdException w:name="Normal" w:semiHidden="0" w:uiPriority="0" w:unhideWhenUsed="0" w:qFormat="1"/>
-    <w:lsdException w:name="heading 1" w:semiHidden="0" w:uiPriority="9" w:unhideWhenUsed="0" w:qFormat="1"/>
-    <w:lsdException w:name="heading 2" w:uiPriority="9" w:qFormat="1"/>
-    <w:lsdException w:name="heading 3" w:uiPriority="9" w:qFormat="1"/>
-    <w:lsdException w:name="heading 4" w:uiPriority="9" w:qFormat="1"/>
-    <w:lsdException w:name="heading 5" w:uiPriority="9" w:qFormat="1"/>
-    <w:lsdException w:name="heading 6" w:uiPriority="9" w:qFormat="1"/>
-    <w:lsdException w:name="heading 7" w:uiPriority="9" w:qFormat="1"/>
-    <w:lsdException w:name="heading 8" w:uiPriority="9" w:qFormat="1"/>
-    <w:lsdException w:name="heading 9" w:uiPriority="9" w:qFormat="1"/>
-    <w:lsdException w:name="toc 1" w:uiPriority="39"/>
-    <w:lsdException w:name="toc 2" w:uiPriority="39"/>
-    <w:lsdException w:name="toc 3" w:uiPriority="39"/>
-    <w:lsdException w:name="toc 4" w:uiPriority="39"/>
-    <w:lsdException w:name="toc 5" w:uiPriority="39"/>
-    <w:lsdException w:name="toc 6" w:uiPriority="39"/>
-    <w:lsdException w:name="toc 7" w:uiPriority="39"/>
-    <w:lsdException w:name="toc 8" w:uiPriority="39"/>
-    <w:lsdException w:name="toc 9" w:uiPriority="39"/>
-    <w:lsdException w:name="caption" w:uiPriority="35" w:qFormat="1"/>
-    <w:lsdException w:name="Title" w:semiHidden="0" w:uiPriority="10" w:unhideWhenUsed="0" w:qFormat="1"/>
-    <w:lsdException w:name="Default Paragraph Font" w:uiPriority="1"/>
-    <w:lsdException w:name="Subtitle" w:semiHidden="0" w:uiPriority="11" w:unhideWhenUsed="0" w:qFormat="1"/>
-    <w:lsdException w:name="Strong" w:semiHidden="0" w:uiPriority="22" w:unhideWhenUsed="0" w:qFormat="1"/>
-    <w:lsdException w:name="Emphasis" w:semiHidden="0" w:uiPriority="20" w:unhideWhenUsed="0" w:qFormat="1"/>
-    <w:lsdException w:name="Table Grid" w:semiHidden="0" w:uiPriority="59" w:unhideWhenUsed="0"/>
-    <w:lsdException w:name="Placeholder Text" w:unhideWhenUsed="0"/>
-    <w:lsdException w:name="No Spacing" w:semiHidden="0" w:uiPriority="1" w:unhideWhenUsed="0" w:qFormat="1"/>
-    <w:lsdException w:name="Light Shading" w:semiHidden="0" w:uiPriority="60" w:unhideWhenUsed="0"/>
-    <w:lsdException w:name="Light List" w:semiHidden="0" w:uiPriority="61" w:unhideWhenUsed="0"/>
-    <w:lsdException w:name="Light Grid" w:semiHidden="0" w:uiPriority="62" w:unhideWhenUsed="0"/>
-    <w:lsdException w:name="Medium Shading 1" w:semiHidden="0" w:uiPriority="63" w:unhideWhenUsed="0"/>
-    <w:lsdException w:name="Medium Shading 2" w:semiHidden="0" w:uiPriority="64" w:unhideWhenUsed="0"/>
-    <w:lsdException w:name="Medium List 1" w:semiHidden="0" w:uiPriority="65" w:unhideWhenUsed="0"/>
-    <w:lsdException w:name="Medium List 2" w:semiHidden="0" w:uiPriority="66" w:unhideWhenUsed="0"/>
-    <w:lsdException w:name="Medium Grid 1" w:semiHidden="0" w:uiPriority="67" w:unhideWhenUsed="0"/>
-    <w:lsdException w:name="Medium Grid 2" w:semiHidden="0" w:uiPriority="68" w:unhideWhenUsed="0"/>
-    <w:lsdException w:name="Medium Grid 3" w:semiHidden="0" w:uiPriority="69" w:unhideWhenUsed="0"/>
-    <w:lsdException w:name="Dark List" w:semiHidden="0" w:uiPriority="70" w:unhideWhenUsed="0"/>
-    <w:lsdException w:name="Colorful Shading" w:semiHidden="0" w:uiPriority="71" w:unhideWhenUsed="0"/>
-    <w:lsdException w:name="Colorful List" w:semiHidden="0" w:uiPriority="72" w:unhideWhenUsed="0"/>
-    <w:lsdException w:name="Colorful Grid" w:semiHidden="0" w:uiPriority="73" w:unhideWhenUsed="0"/>
-    <w:lsdException w:name="Light Shading Accent 1" w:semiHidden="0" w:uiPriority="60" w:unhideWhenUsed="0"/>
-    <w:lsdException w:name="Light List Accent 1" w:semiHidden="0" w:uiPriority="61" w:unhideWhenUsed="0"/>
-    <w:lsdException w:name="Light Grid Accent 1" w:semiHidden="0" w:uiPriority="62" w:unhideWhenUsed="0"/>
-    <w:lsdException w:name="Medium Shading 1 Accent 1" w:semiHidden="0" w:uiPriority="63" w:unhideWhenUsed="0"/>
-    <w:lsdException w:name="Medium Shading 2 Accent 1" w:semiHidden="0" w:uiPriority="64" w:unhideWhenUsed="0"/>
-    <w:lsdException w:name="Medium List 1 Accent 1" w:semiHidden="0" w:uiPriority="65" w:unhideWhenUsed="0"/>
-    <w:lsdException w:name="Revision" w:unhideWhenUsed="0"/>
-    <w:lsdException w:name="List Paragraph" w:semiHidden="0" w:uiPriority="34" w:unhideWhenUsed="0" w:qFormat="1"/>
-    <w:lsdException w:name="Quote" w:semiHidden="0" w:uiPriority="29" w:unhideWhenUsed="0" w:qFormat="1"/>
-    <w:lsdException w:name="Intense Quote" w:semiHidden="0" w:uiPriority="30" w:unhideWhenUsed="0" w:qFormat="1"/>
-    <w:lsdException w:name="Medium List 2 Accent 1" w:semiHidden="0" w:uiPriority="66" w:unhideWhenUsed="0"/>
-    <w:lsdException w:name="Medium Grid 1 Accent 1" w:semiHidden="0" w:uiPriority="67" w:unhideWhenUsed="0"/>
-    <w:lsdException w:name="Medium Grid 2 Accent 1" w:semiHidden="0" w:uiPriority="68" w:unhideWhenUsed="0"/>
-    <w:lsdException w:name="Medium Grid 3 Accent 1" w:semiHidden="0" w:uiPriority="69" w:unhideWhenUsed="0"/>
-    <w:lsdException w:name="Dark List Accent 1" w:semiHidden="0" w:uiPriority="70" w:unhideWhenUsed="0"/>
-    <w:lsdException w:name="Colorful Shading Accent 1" w:semiHidden="0" w:uiPriority="71" w:unhideWhenUsed="0"/>
-    <w:lsdException w:name="Colorful List Accent 1" w:semiHidden="0" w:uiPriority="72" w:unhideWhenUsed="0"/>
-    <w:lsdException w:name="Colorful Grid Accent 1" w:semiHidden="0" w:uiPriority="73" w:unhideWhenUsed="0"/>
-    <w:lsdException w:name="Light Shading Accent 2" w:semiHidden="0" w:uiPriority="60" w:unhideWhenUsed="0"/>
-    <w:lsdException w:name="Light List Accent 2" w:semiHidden="0" w:uiPriority="61" w:unhideWhenUsed="0"/>
-    <w:lsdException w:name="Light Grid Accent 2" w:semiHidden="0" w:uiPriority="62" w:unhideWhenUsed="0"/>
-    <w:lsdException w:name="Medium Shading 1 Accent 2" w:semiHidden="0" w:uiPriority="63" w:unhideWhenUsed="0"/>
-    <w:lsdException w:name="Medium Shading 2 Accent 2" w:semiHidden="0" w:uiPriority="64" w:unhideWhenUsed="0"/>
-    <w:lsdException w:name="Medium List 1 Accent 2" w:semiHidden="0" w:uiPriority="65" w:unhideWhenUsed="0"/>
-    <w:lsdException w:name="Medium List 2 Accent 2" w:semiHidden="0" w:uiPriority="66" w:unhideWhenUsed="0"/>
-    <w:lsdException w:name="Medium Grid 1 Accent 2" w:semiHidden="0" w:uiPriority="67" w:unhideWhenUsed="0"/>
-    <w:lsdException w:name="Medium Grid 2 Accent 2" w:semiHidden="0" w:uiPriority="68" w:unhideWhenUsed="0"/>
-    <w:lsdException w:name="Medium Grid 3 Accent 2" w:semiHidden="0" w:uiPriority="69" w:unhideWhenUsed="0"/>
-    <w:lsdException w:name="Dark List Accent 2" w:semiHidden="0" w:uiPriority="70" w:unhideWhenUsed="0"/>
-    <w:lsdException w:name="Colorful Shading Accent 2" w:semiHidden="0" w:uiPriority="71" w:unhideWhenUsed="0"/>
-    <w:lsdException w:name="Colorful List Accent 2" w:semiHidden="0" w:uiPriority="72" w:unhideWhenUsed="0"/>
-    <w:lsdException w:name="Colorful Grid Accent 2" w:semiHidden="0" w:uiPriority="73" w:unhideWhenUsed="0"/>
-    <w:lsdException w:name="Light Shading Accent 3" w:semiHidden="0" w:uiPriority="60" w:unhideWhenUsed="0"/>
-    <w:lsdException w:name="Light List Accent 3" w:semiHidden="0" w:uiPriority="61" w:unhideWhenUsed="0"/>
-    <w:lsdException w:name="Light Grid Accent 3" w:semiHidden="0" w:uiPriority="62" w:unhideWhenUsed="0"/>
-    <w:lsdException w:name="Medium Shading 1 Accent 3" w:semiHidden="0" w:uiPriority="63" w:unhideWhenUsed="0"/>
-    <w:lsdException w:name="Medium Shading 2 Accent 3" w:semiHidden="0" w:uiPriority="64" w:unhideWhenUsed="0"/>
-    <w:lsdException w:name="Medium List 1 Accent 3" w:semiHidden="0" w:uiPriority="65" w:unhideWhenUsed="0"/>
-    <w:lsdException w:name="Medium List 2 Accent 3" w:semiHidden="0" w:uiPriority="66" w:unhideWhenUsed="0"/>
-    <w:lsdException w:name="Medium Grid 1 Accent 3" w:semiHidden="0" w:uiPriority="67" w:unhideWhenUsed="0"/>
-    <w:lsdException w:name="Medium Grid 2 Accent 3" w:semiHidden="0" w:uiPriority="68" w:unhideWhenUsed="0"/>
-    <w:lsdException w:name="Medium Grid 3 Accent 3" w:semiHidden="0" w:uiPriority="69" w:unhideWhenUsed="0"/>
-    <w:lsdException w:name="Dark List Accent 3" w:semiHidden="0" w:uiPriority="70" w:unhideWhenUsed="0"/>
-    <w:lsdException w:name="Colorful Shading Accent 3" w:semiHidden="0" w:uiPriority="71" w:unhideWhenUsed="0"/>
-    <w:lsdException w:name="Colorful List Accent 3" w:semiHidden="0" w:uiPriority="72" w:unhideWhenUsed="0"/>
-    <w:lsdException w:name="Colorful Grid Accent 3" w:semiHidden="0" w:uiPriority="73" w:unhideWhenUsed="0"/>
-    <w:lsdException w:name="Light Shading Accent 4" w:semiHidden="0" w:uiPriority="60" w:unhideWhenUsed="0"/>
-    <w:lsdException w:name="Light List Accent 4" w:semiHidden="0" w:uiPriority="61" w:unhideWhenUsed="0"/>
-    <w:lsdException w:name="Light Grid Accent 4" w:semiHidden="0" w:uiPriority="62" w:unhideWhenUsed="0"/>
-    <w:lsdException w:name="Medium Shading 1 Accent 4" w:semiHidden="0" w:uiPriority="63" w:unhideWhenUsed="0"/>
-    <w:lsdException w:name="Medium Shading 2 Accent 4" w:semiHidden="0" w:uiPriority="64" w:unhideWhenUsed="0"/>
-    <w:lsdException w:name="Medium List 1 Accent 4" w:semiHidden="0" w:uiPriority="65" w:unhideWhenUsed="0"/>
-    <w:lsdException w:name="Medium List 2 Accent 4" w:semiHidden="0" w:uiPriority="66" w:unhideWhenUsed="0"/>
-    <w:lsdException w:name="Medium Grid 1 Accent 4" w:semiHidden="0" w:uiPriority="67" w:unhideWhenUsed="0"/>
-    <w:lsdException w:name="Medium Grid 2 Accent 4" w:semiHidden="0" w:uiPriority="68" w:unhideWhenUsed="0"/>
-    <w:lsdException w:name="Medium Grid 3 Accent 4" w:semiHidden="0" w:uiPriority="69" w:unhideWhenUsed="0"/>
-    <w:lsdException w:name="Dark List Accent 4" w:semiHidden="0" w:uiPriority="70" w:unhideWhenUsed="0"/>
-    <w:lsdException w:name="Colorful Shading Accent 4" w:semiHidden="0" w:uiPriority="71" w:unhideWhenUsed="0"/>
-    <w:lsdException w:name="Colorful List Accent 4" w:semiHidden="0" w:uiPriority="72" w:unhideWhenUsed="0"/>
-    <w:lsdException w:name="Colorful Grid Accent 4" w:semiHidden="0" w:uiPriority="73" w:unhideWhenUsed="0"/>
-    <w:lsdException w:name="Light Shading Accent 5" w:semiHidden="0" w:uiPriority="60" w:unhideWhenUsed="0"/>
-    <w:lsdException w:name="Light List Accent 5" w:semiHidden="0" w:uiPriority="61" w:unhideWhenUsed="0"/>
-    <w:lsdException w:name="Light Grid Accent 5" w:semiHidden="0" w:uiPriority="62" w:unhideWhenUsed="0"/>
-    <w:lsdException w:name="Medium Shading 1 Accent 5" w:semiHidden="0" w:uiPriority="63" w:unhideWhenUsed="0"/>
-    <w:lsdException w:name="Medium Shading 2 Accent 5" w:semiHidden="0" w:uiPriority="64" w:unhideWhenUsed="0"/>
-    <w:lsdException w:name="Medium List 1 Accent 5" w:semiHidden="0" w:uiPriority="65" w:unhideWhenUsed="0"/>
-    <w:lsdException w:name="Medium List 2 Accent 5" w:semiHidden="0" w:uiPriority="66" w:unhideWhenUsed="0"/>
-    <w:lsdException w:name="Medium Grid 1 Accent 5" w:semiHidden="0" w:uiPriority="67" w:unhideWhenUsed="0"/>
-    <w:lsdException w:name="Medium Grid 2 Accent 5" w:semiHidden="0" w:uiPriority="68" w:unhideWhenUsed="0"/>
-    <w:lsdException w:name="Medium Grid 3 Accent 5" w:semiHidden="0" w:uiPriority="69" w:unhideWhenUsed="0"/>
-    <w:lsdException w:name="Dark List Accent 5" w:semiHidden="0" w:uiPriority="70" w:unhideWhenUsed="0"/>
-    <w:lsdException w:name="Colorful Shading Accent 5" w:semiHidden="0" w:uiPriority="71" w:unhideWhenUsed="0"/>
-    <w:lsdException w:name="Colorful List Accent 5" w:semiHidden="0" w:uiPriority="72" w:unhideWhenUsed="0"/>
-    <w:lsdException w:name="Colorful Grid Accent 5" w:semiHidden="0" w:uiPriority="73" w:unhideWhenUsed="0"/>
-    <w:lsdException w:name="Light Shading Accent 6" w:semiHidden="0" w:uiPriority="60" w:unhideWhenUsed="0"/>
-    <w:lsdException w:name="Light List Accent 6" w:semiHidden="0" w:uiPriority="61" w:unhideWhenUsed="0"/>
-    <w:lsdException w:name="Light Grid Accent 6" w:semiHidden="0" w:uiPriority="62" w:unhideWhenUsed="0"/>
-    <w:lsdException w:name="Medium Shading 1 Accent 6" w:semiHidden="0" w:uiPriority="63" w:unhideWhenUsed="0"/>
-    <w:lsdException w:name="Medium Shading 2 Accent 6" w:semiHidden="0" w:uiPriority="64" w:unhideWhenUsed="0"/>
-    <w:lsdException w:name="Medium List 1 Accent 6" w:semiHidden="0" w:uiPriority="65" w:unhideWhenUsed="0"/>
-    <w:lsdException w:name="Medium List 2 Accent 6" w:semiHidden="0" w:uiPriority="66" w:unhideWhenUsed="0"/>
-    <w:lsdException w:name="Medium Grid 1 Accent 6" w:semiHidden="0" w:uiPriority="67" w:unhideWhenUsed="0"/>
-    <w:lsdException w:name="Medium Grid 2 Accent 6" w:semiHidden="0" w:uiPriority="68" w:unhideWhenUsed="0"/>
-    <w:lsdException w:name="Medium Grid 3 Accent 6" w:semiHidden="0" w:uiPriority="69" w:unhideWhenUsed="0"/>
-    <w:lsdException w:name="Dark List Accent 6" w:semiHidden="0" w:uiPriority="70" w:unhideWhenUsed="0"/>
-    <w:lsdException w:name="Colorful Shading Accent 6" w:semiHidden="0" w:uiPriority="71" w:unhideWhenUsed="0"/>
-    <w:lsdException w:name="Colorful List Accent 6" w:semiHidden="0" w:uiPriority="72" w:unhideWhenUsed="0"/>
-    <w:lsdException w:name="Colorful Grid Accent 6" w:semiHidden="0" w:uiPriority="73" w:unhideWhenUsed="0"/>
-    <w:lsdException w:name="Subtle Emphasis" w:semiHidden="0" w:uiPriority="19" w:unhideWhenUsed="0" w:qFormat="1"/>
-    <w:lsdException w:name="Intense Emphasis" w:semiHidden="0" w:uiPriority="21" w:unhideWhenUsed="0" w:qFormat="1"/>
-    <w:lsdException w:name="Subtle Reference" w:semiHidden="0" w:uiPriority="31" w:unhideWhenUsed="0" w:qFormat="1"/>
-    <w:lsdException w:name="Intense Reference" w:semiHidden="0" w:uiPriority="32" w:unhideWhenUsed="0" w:qFormat="1"/>
-    <w:lsdException w:name="Book Title" w:semiHidden="0" w:uiPriority="33" w:unhideWhenUsed="0" w:qFormat="1"/>
-    <w:lsdException w:name="Bibliography" w:uiPriority="37"/>
-    <w:lsdException w:name="TOC Heading" w:uiPriority="39" w:qFormat="1"/>
+  <w:latentStyles w:defLockedState="0" w:defUIPriority="99" w:defSemiHidden="0" w:defUnhideWhenUsed="0" w:defQFormat="0" w:count="371">
+    <w:lsdException w:name="Normal" w:uiPriority="0" w:qFormat="1"/>
+    <w:lsdException w:name="heading 1" w:uiPriority="9" w:qFormat="1"/>
+    <w:lsdException w:name="heading 2" w:semiHidden="1" w:uiPriority="9" w:unhideWhenUsed="1" w:qFormat="1"/>
+    <w:lsdException w:name="heading 3" w:semiHidden="1" w:uiPriority="9" w:unhideWhenUsed="1" w:qFormat="1"/>
+    <w:lsdException w:name="heading 4" w:semiHidden="1" w:uiPriority="9" w:unhideWhenUsed="1" w:qFormat="1"/>
+    <w:lsdException w:name="heading 5" w:semiHidden="1" w:uiPriority="9" w:unhideWhenUsed="1" w:qFormat="1"/>
+    <w:lsdException w:name="heading 6" w:semiHidden="1" w:uiPriority="9" w:unhideWhenUsed="1" w:qFormat="1"/>
+    <w:lsdException w:name="heading 7" w:semiHidden="1" w:uiPriority="9" w:unhideWhenUsed="1" w:qFormat="1"/>
+    <w:lsdException w:name="heading 8" w:semiHidden="1" w:uiPriority="9" w:unhideWhenUsed="1" w:qFormat="1"/>
+    <w:lsdException w:name="heading 9" w:semiHidden="1" w:uiPriority="9" w:unhideWhenUsed="1" w:qFormat="1"/>
+    <w:lsdException w:name="index 1" w:semiHidden="1" w:unhideWhenUsed="1"/>
+    <w:lsdException w:name="index 2" w:semiHidden="1" w:unhideWhenUsed="1"/>
+    <w:lsdException w:name="index 3" w:semiHidden="1" w:unhideWhenUsed="1"/>
+    <w:lsdException w:name="index 4" w:semiHidden="1" w:unhideWhenUsed="1"/>
+    <w:lsdException w:name="index 5" w:semiHidden="1" w:unhideWhenUsed="1"/>
+    <w:lsdException w:name="index 6" w:semiHidden="1" w:unhideWhenUsed="1"/>
+    <w:lsdException w:name="index 7" w:semiHidden="1" w:unhideWhenUsed="1"/>
+    <w:lsdException w:name="index 8" w:semiHidden="1" w:unhideWhenUsed="1"/>
+    <w:lsdException w:name="index 9" w:semiHidden="1" w:unhideWhenUsed="1"/>
+    <w:lsdException w:name="toc 1" w:semiHidden="1" w:uiPriority="39" w:unhideWhenUsed="1"/>
+    <w:lsdException w:name="toc 2" w:semiHidden="1" w:uiPriority="39" w:unhideWhenUsed="1"/>
+    <w:lsdException w:name="toc 3" w:semiHidden="1" w:uiPriority="39" w:unhideWhenUsed="1"/>
+    <w:lsdException w:name="toc 4" w:semiHidden="1" w:uiPriority="39" w:unhideWhenUsed="1"/>
+    <w:lsdException w:name="toc 5" w:semiHidden="1" w:uiPriority="39" w:unhideWhenUsed="1"/>
+    <w:lsdException w:name="toc 6" w:semiHidden="1" w:uiPriority="39" w:unhideWhenUsed="1"/>
+    <w:lsdException w:name="toc 7" w:semiHidden="1" w:uiPriority="39" w:unhideWhenUsed="1"/>
+    <w:lsdException w:name="toc 8" w:semiHidden="1" w:uiPriority="39" w:unhideWhenUsed="1"/>
+    <w:lsdException w:name="toc 9" w:semiHidden="1" w:uiPriority="39" w:unhideWhenUsed="1"/>
+    <w:lsdException w:name="Normal Indent" w:semiHidden="1" w:unhideWhenUsed="1"/>
+    <w:lsdException w:name="footnote text" w:semiHidden="1" w:unhideWhenUsed="1"/>
+    <w:lsdException w:name="annotation text" w:semiHidden="1" w:unhideWhenUsed="1"/>
+    <w:lsdException w:name="header" w:semiHidden="1" w:unhideWhenUsed="1"/>
+    <w:lsdException w:name="footer" w:semiHidden="1" w:unhideWhenUsed="1"/>
+    <w:lsdException w:name="index heading" w:semiHidden="1" w:unhideWhenUsed="1"/>
+    <w:lsdException w:name="caption" w:semiHidden="1" w:uiPriority="35" w:unhideWhenUsed="1" w:qFormat="1"/>
+    <w:lsdException w:name="table of figures" w:semiHidden="1" w:unhideWhenUsed="1"/>
+    <w:lsdException w:name="envelope address" w:semiHidden="1" w:unhideWhenUsed="1"/>
+    <w:lsdException w:name="envelope return" w:semiHidden="1" w:unhideWhenUsed="1"/>
+    <w:lsdException w:name="footnote reference" w:semiHidden="1" w:unhideWhenUsed="1"/>
+    <w:lsdException w:name="annotation reference" w:semiHidden="1" w:unhideWhenUsed="1"/>
+    <w:lsdException w:name="line number" w:semiHidden="1" w:unhideWhenUsed="1"/>
+    <w:lsdException w:name="page number" w:semiHidden="1" w:unhideWhenUsed="1"/>
+    <w:lsdException w:name="endnote reference" w:semiHidden="1" w:unhideWhenUsed="1"/>
+    <w:lsdException w:name="endnote text" w:semiHidden="1" w:unhideWhenUsed="1"/>
+    <w:lsdException w:name="table of authorities" w:semiHidden="1" w:unhideWhenUsed="1"/>
+    <w:lsdException w:name="macro" w:semiHidden="1" w:unhideWhenUsed="1"/>
+    <w:lsdException w:name="toa heading" w:semiHidden="1" w:unhideWhenUsed="1"/>
+    <w:lsdException w:name="List" w:semiHidden="1" w:unhideWhenUsed="1"/>
+    <w:lsdException w:name="List Bullet" w:semiHidden="1" w:unhideWhenUsed="1"/>
+    <w:lsdException w:name="List Number" w:semiHidden="1" w:unhideWhenUsed="1"/>
+    <w:lsdException w:name="List 2" w:semiHidden="1" w:unhideWhenUsed="1"/>
+    <w:lsdException w:name="List 3" w:semiHidden="1" w:unhideWhenUsed="1"/>
+    <w:lsdException w:name="List 4" w:semiHidden="1" w:unhideWhenUsed="1"/>
+    <w:lsdException w:name="List 5" w:semiHidden="1" w:unhideWhenUsed="1"/>
+    <w:lsdException w:name="List Bullet 2" w:semiHidden="1" w:unhideWhenUsed="1"/>
+    <w:lsdException w:name="List Bullet 3" w:semiHidden="1" w:unhideWhenUsed="1"/>
+    <w:lsdException w:name="List Bullet 4" w:semiHidden="1" w:unhideWhenUsed="1"/>
+    <w:lsdException w:name="List Bullet 5" w:semiHidden="1" w:unhideWhenUsed="1"/>
+    <w:lsdException w:name="List Number 2" w:semiHidden="1" w:unhideWhenUsed="1"/>
+    <w:lsdException w:name="List Number 3" w:semiHidden="1" w:unhideWhenUsed="1"/>
+    <w:lsdException w:name="List Number 4" w:semiHidden="1" w:unhideWhenUsed="1"/>
+    <w:lsdException w:name="List Number 5" w:semiHidden="1" w:unhideWhenUsed="1"/>
+    <w:lsdException w:name="Title" w:uiPriority="10" w:qFormat="1"/>
+    <w:lsdException w:name="Closing" w:semiHidden="1" w:unhideWhenUsed="1"/>
+    <w:lsdException w:name="Signature" w:semiHidden="1" w:unhideWhenUsed="1"/>
+    <w:lsdException w:name="Default Paragraph Font" w:semiHidden="1" w:uiPriority="1" w:unhideWhenUsed="1"/>
+    <w:lsdException w:name="Body Text" w:semiHidden="1" w:unhideWhenUsed="1"/>
+    <w:lsdException w:name="Body Text Indent" w:semiHidden="1" w:unhideWhenUsed="1"/>
+    <w:lsdException w:name="List Continue" w:semiHidden="1" w:unhideWhenUsed="1"/>
+    <w:lsdException w:name="List Continue 2" w:semiHidden="1" w:unhideWhenUsed="1"/>
+    <w:lsdException w:name="List Continue 3" w:semiHidden="1" w:unhideWhenUsed="1"/>
+    <w:lsdException w:name="List Continue 4" w:semiHidden="1" w:unhideWhenUsed="1"/>
+    <w:lsdException w:name="List Continue 5" w:semiHidden="1" w:unhideWhenUsed="1"/>
+    <w:lsdException w:name="Message Header" w:semiHidden="1" w:unhideWhenUsed="1"/>
+    <w:lsdException w:name="Subtitle" w:uiPriority="11" w:qFormat="1"/>
+    <w:lsdException w:name="Salutation" w:semiHidden="1" w:unhideWhenUsed="1"/>
+    <w:lsdException w:name="Date" w:semiHidden="1" w:unhideWhenUsed="1"/>
+    <w:lsdException w:name="Body Text First Indent" w:semiHidden="1" w:unhideWhenUsed="1"/>
+    <w:lsdException w:name="Body Text First Indent 2" w:semiHidden="1" w:unhideWhenUsed="1"/>
+    <w:lsdException w:name="Note Heading" w:semiHidden="1" w:unhideWhenUsed="1"/>
+    <w:lsdException w:name="Body Text 2" w:semiHidden="1" w:unhideWhenUsed="1"/>
+    <w:lsdException w:name="Body Text 3" w:semiHidden="1" w:unhideWhenUsed="1"/>
+    <w:lsdException w:name="Body Text Indent 2" w:semiHidden="1" w:unhideWhenUsed="1"/>
+    <w:lsdException w:name="Body Text Indent 3" w:semiHidden="1" w:unhideWhenUsed="1"/>
+    <w:lsdException w:name="Block Text" w:semiHidden="1" w:unhideWhenUsed="1"/>
+    <w:lsdException w:name="Hyperlink" w:semiHidden="1" w:unhideWhenUsed="1"/>
+    <w:lsdException w:name="FollowedHyperlink" w:semiHidden="1" w:unhideWhenUsed="1"/>
+    <w:lsdException w:name="Strong" w:uiPriority="22" w:qFormat="1"/>
+    <w:lsdException w:name="Emphasis" w:uiPriority="20" w:qFormat="1"/>
+    <w:lsdException w:name="Document Map" w:semiHidden="1" w:unhideWhenUsed="1"/>
+    <w:lsdException w:name="Plain Text" w:semiHidden="1" w:unhideWhenUsed="1"/>
+    <w:lsdException w:name="E-mail Signature" w:semiHidden="1" w:unhideWhenUsed="1"/>
+    <w:lsdException w:name="HTML Top of Form" w:semiHidden="1" w:unhideWhenUsed="1"/>
+    <w:lsdException w:name="HTML Bottom of Form" w:semiHidden="1" w:unhideWhenUsed="1"/>
+    <w:lsdException w:name="Normal (Web)" w:semiHidden="1" w:unhideWhenUsed="1"/>
+    <w:lsdException w:name="HTML Acronym" w:semiHidden="1" w:unhideWhenUsed="1"/>
+    <w:lsdException w:name="HTML Address" w:semiHidden="1" w:unhideWhenUsed="1"/>
+    <w:lsdException w:name="HTML Cite" w:semiHidden="1" w:unhideWhenUsed="1"/>
+    <w:lsdException w:name="HTML Code" w:semiHidden="1" w:unhideWhenUsed="1"/>
+    <w:lsdException w:name="HTML Definition" w:semiHidden="1" w:unhideWhenUsed="1"/>
+    <w:lsdException w:name="HTML Keyboard" w:semiHidden="1" w:unhideWhenUsed="1"/>
+    <w:lsdException w:name="HTML Preformatted" w:semiHidden="1" w:unhideWhenUsed="1"/>
+    <w:lsdException w:name="HTML Sample" w:semiHidden="1" w:unhideWhenUsed="1"/>
+    <w:lsdException w:name="HTML Typewriter" w:semiHidden="1" w:unhideWhenUsed="1"/>
+    <w:lsdException w:name="HTML Variable" w:semiHidden="1" w:unhideWhenUsed="1"/>
+    <w:lsdException w:name="Normal Table" w:semiHidden="1" w:unhideWhenUsed="1"/>
+    <w:lsdException w:name="annotation subject" w:semiHidden="1" w:unhideWhenUsed="1"/>
+    <w:lsdException w:name="No List" w:semiHidden="1" w:unhideWhenUsed="1"/>
+    <w:lsdException w:name="Outline List 1" w:semiHidden="1" w:unhideWhenUsed="1"/>
+    <w:lsdException w:name="Outline List 2" w:semiHidden="1" w:unhideWhenUsed="1"/>
+    <w:lsdException w:name="Outline List 3" w:semiHidden="1" w:unhideWhenUsed="1"/>
+    <w:lsdException w:name="Table Simple 1" w:semiHidden="1" w:unhideWhenUsed="1"/>
+    <w:lsdException w:name="Table Simple 2" w:semiHidden="1" w:unhideWhenUsed="1"/>
+    <w:lsdException w:name="Table Simple 3" w:semiHidden="1" w:unhideWhenUsed="1"/>
+    <w:lsdException w:name="Table Classic 1" w:semiHidden="1" w:unhideWhenUsed="1"/>
+    <w:lsdException w:name="Table Classic 2" w:semiHidden="1" w:unhideWhenUsed="1"/>
+    <w:lsdException w:name="Table Classic 3" w:semiHidden="1" w:unhideWhenUsed="1"/>
+    <w:lsdException w:name="Table Classic 4" w:semiHidden="1" w:unhideWhenUsed="1"/>
+    <w:lsdException w:name="Table Colorful 1" w:semiHidden="1" w:unhideWhenUsed="1"/>
+    <w:lsdException w:name="Table Colorful 2" w:semiHidden="1" w:unhideWhenUsed="1"/>
+    <w:lsdException w:name="Table Colorful 3" w:semiHidden="1" w:unhideWhenUsed="1"/>
+    <w:lsdException w:name="Table Columns 1" w:semiHidden="1" w:unhideWhenUsed="1"/>
+    <w:lsdException w:name="Table Columns 2" w:semiHidden="1" w:unhideWhenUsed="1"/>
+    <w:lsdException w:name="Table Columns 3" w:semiHidden="1" w:unhideWhenUsed="1"/>
+    <w:lsdException w:name="Table Columns 4" w:semiHidden="1" w:unhideWhenUsed="1"/>
+    <w:lsdException w:name="Table Columns 5" w:semiHidden="1" w:unhideWhenUsed="1"/>
+    <w:lsdException w:name="Table Grid 1" w:semiHidden="1" w:unhideWhenUsed="1"/>
+    <w:lsdException w:name="Table Grid 2" w:semiHidden="1" w:unhideWhenUsed="1"/>
+    <w:lsdException w:name="Table Grid 3" w:semiHidden="1" w:unhideWhenUsed="1"/>
+    <w:lsdException w:name="Table Grid 4" w:semiHidden="1" w:unhideWhenUsed="1"/>
+    <w:lsdException w:name="Table Grid 5" w:semiHidden="1" w:unhideWhenUsed="1"/>
+    <w:lsdException w:name="Table Grid 6" w:semiHidden="1" w:unhideWhenUsed="1"/>
+    <w:lsdException w:name="Table Grid 7" w:semiHidden="1" w:unhideWhenUsed="1"/>
+    <w:lsdException w:name="Table Grid 8" w:semiHidden="1" w:unhideWhenUsed="1"/>
+    <w:lsdException w:name="Table List 1" w:semiHidden="1" w:unhideWhenUsed="1"/>
+    <w:lsdException w:name="Table List 2" w:semiHidden="1" w:unhideWhenUsed="1"/>
+    <w:lsdException w:name="Table List 3" w:semiHidden="1" w:unhideWhenUsed="1"/>
+    <w:lsdException w:name="Table List 4" w:semiHidden="1" w:unhideWhenUsed="1"/>
+    <w:lsdException w:name="Table List 5" w:semiHidden="1" w:unhideWhenUsed="1"/>
+    <w:lsdException w:name="Table List 6" w:semiHidden="1" w:unhideWhenUsed="1"/>
+    <w:lsdException w:name="Table List 7" w:semiHidden="1" w:unhideWhenUsed="1"/>
+    <w:lsdException w:name="Table List 8" w:semiHidden="1" w:unhideWhenUsed="1"/>
+    <w:lsdException w:name="Table 3D effects 1" w:semiHidden="1" w:unhideWhenUsed="1"/>
+    <w:lsdException w:name="Table 3D effects 2" w:semiHidden="1" w:unhideWhenUsed="1"/>
+    <w:lsdException w:name="Table 3D effects 3" w:semiHidden="1" w:unhideWhenUsed="1"/>
+    <w:lsdException w:name="Table Contemporary" w:semiHidden="1" w:unhideWhenUsed="1"/>
+    <w:lsdException w:name="Table Elegant" w:semiHidden="1" w:unhideWhenUsed="1"/>
+    <w:lsdException w:name="Table Professional" w:semiHidden="1" w:unhideWhenUsed="1"/>
+    <w:lsdException w:name="Table Subtle 1" w:semiHidden="1" w:unhideWhenUsed="1"/>
+    <w:lsdException w:name="Table Subtle 2" w:semiHidden="1" w:unhideWhenUsed="1"/>
+    <w:lsdException w:name="Table Web 1" w:semiHidden="1" w:unhideWhenUsed="1"/>
+    <w:lsdException w:name="Table Web 2" w:semiHidden="1" w:unhideWhenUsed="1"/>
+    <w:lsdException w:name="Table Web 3" w:semiHidden="1" w:unhideWhenUsed="1"/>
+    <w:lsdException w:name="Balloon Text" w:semiHidden="1" w:unhideWhenUsed="1"/>
+    <w:lsdException w:name="Table Grid" w:uiPriority="59"/>
+    <w:lsdException w:name="Table Theme" w:semiHidden="1" w:unhideWhenUsed="1"/>
+    <w:lsdException w:name="Placeholder Text" w:semiHidden="1"/>
+    <w:lsdException w:name="No Spacing" w:uiPriority="1" w:qFormat="1"/>
+    <w:lsdException w:name="Light Shading" w:uiPriority="60"/>
+    <w:lsdException w:name="Light List" w:uiPriority="61"/>
+    <w:lsdException w:name="Light Grid" w:uiPriority="62"/>
+    <w:lsdException w:name="Medium Shading 1" w:uiPriority="63"/>
+    <w:lsdException w:name="Medium Shading 2" w:uiPriority="64"/>
+    <w:lsdException w:name="Medium List 1" w:uiPriority="65"/>
+    <w:lsdException w:name="Medium List 2" w:uiPriority="66"/>
+    <w:lsdException w:name="Medium Grid 1" w:uiPriority="67"/>
+    <w:lsdException w:name="Medium Grid 2" w:uiPriority="68"/>
+    <w:lsdException w:name="Medium Grid 3" w:uiPriority="69"/>
+    <w:lsdException w:name="Dark List" w:uiPriority="70"/>
+    <w:lsdException w:name="Colorful Shading" w:uiPriority="71"/>
+    <w:lsdException w:name="Colorful List" w:uiPriority="72"/>
+    <w:lsdException w:name="Colorful Grid" w:uiPriority="73"/>
+    <w:lsdException w:name="Light Shading Accent 1" w:uiPriority="60"/>
+    <w:lsdException w:name="Light List Accent 1" w:uiPriority="61"/>
+    <w:lsdException w:name="Light Grid Accent 1" w:uiPriority="62"/>
+    <w:lsdException w:name="Medium Shading 1 Accent 1" w:uiPriority="63"/>
+    <w:lsdException w:name="Medium Shading 2 Accent 1" w:uiPriority="64"/>
+    <w:lsdException w:name="Medium List 1 Accent 1" w:uiPriority="65"/>
+    <w:lsdException w:name="Revision" w:semiHidden="1"/>
+    <w:lsdException w:name="List Paragraph" w:uiPriority="34" w:qFormat="1"/>
+    <w:lsdException w:name="Quote" w:uiPriority="29" w:qFormat="1"/>
+    <w:lsdException w:name="Intense Quote" w:uiPriority="30" w:qFormat="1"/>
+    <w:lsdException w:name="Medium List 2 Accent 1" w:uiPriority="66"/>
+    <w:lsdException w:name="Medium Grid 1 Accent 1" w:uiPriority="67"/>
+    <w:lsdException w:name="Medium Grid 2 Accent 1" w:uiPriority="68"/>
+    <w:lsdException w:name="Medium Grid 3 Accent 1" w:uiPriority="69"/>
+    <w:lsdException w:name="Dark List Accent 1" w:uiPriority="70"/>
+    <w:lsdException w:name="Colorful Shading Accent 1" w:uiPriority="71"/>
+    <w:lsdException w:name="Colorful List Accent 1" w:uiPriority="72"/>
+    <w:lsdException w:name="Colorful Grid Accent 1" w:uiPriority="73"/>
+    <w:lsdException w:name="Light Shading Accent 2" w:uiPriority="60"/>
+    <w:lsdException w:name="Light List Accent 2" w:uiPriority="61"/>
+    <w:lsdException w:name="Light Grid Accent 2" w:uiPriority="62"/>
+    <w:lsdException w:name="Medium Shading 1 Accent 2" w:uiPriority="63"/>
+    <w:lsdException w:name="Medium Shading 2 Accent 2" w:uiPriority="64"/>
+    <w:lsdException w:name="Medium List 1 Accent 2" w:uiPriority="65"/>
+    <w:lsdException w:name="Medium List 2 Accent 2" w:uiPriority="66"/>
+    <w:lsdException w:name="Medium Grid 1 Accent 2" w:uiPriority="67"/>
+    <w:lsdException w:name="Medium Grid 2 Accent 2" w:uiPriority="68"/>
+    <w:lsdException w:name="Medium Grid 3 Accent 2" w:uiPriority="69"/>
+    <w:lsdException w:name="Dark List Accent 2" w:uiPriority="70"/>
+    <w:lsdException w:name="Colorful Shading Accent 2" w:uiPriority="71"/>
+    <w:lsdException w:name="Colorful List Accent 2" w:uiPriority="72"/>
+    <w:lsdException w:name="Colorful Grid Accent 2" w:uiPriority="73"/>
+    <w:lsdException w:name="Light Shading Accent 3" w:uiPriority="60"/>
+    <w:lsdException w:name="Light List Accent 3" w:uiPriority="61"/>
+    <w:lsdException w:name="Light Grid Accent 3" w:uiPriority="62"/>
+    <w:lsdException w:name="Medium Shading 1 Accent 3" w:uiPriority="63"/>
+    <w:lsdException w:name="Medium Shading 2 Accent 3" w:uiPriority="64"/>
+    <w:lsdException w:name="Medium List 1 Accent 3" w:uiPriority="65"/>
+    <w:lsdException w:name="Medium List 2 Accent 3" w:uiPriority="66"/>
+    <w:lsdException w:name="Medium Grid 1 Accent 3" w:uiPriority="67"/>
+    <w:lsdException w:name="Medium Grid 2 Accent 3" w:uiPriority="68"/>
+    <w:lsdException w:name="Medium Grid 3 Accent 3" w:uiPriority="69"/>
+    <w:lsdException w:name="Dark List Accent 3" w:uiPriority="70"/>
+    <w:lsdException w:name="Colorful Shading Accent 3" w:uiPriority="71"/>
+    <w:lsdException w:name="Colorful List Accent 3" w:uiPriority="72"/>
+    <w:lsdException w:name="Colorful Grid Accent 3" w:uiPriority="73"/>
+    <w:lsdException w:name="Light Shading Accent 4" w:uiPriority="60"/>
+    <w:lsdException w:name="Light List Accent 4" w:uiPriority="61"/>
+    <w:lsdException w:name="Light Grid Accent 4" w:uiPriority="62"/>
+    <w:lsdException w:name="Medium Shading 1 Accent 4" w:uiPriority="63"/>
+    <w:lsdException w:name="Medium Shading 2 Accent 4" w:uiPriority="64"/>
+    <w:lsdException w:name="Medium List 1 Accent 4" w:uiPriority="65"/>
+    <w:lsdException w:name="Medium List 2 Accent 4" w:uiPriority="66"/>
+    <w:lsdException w:name="Medium Grid 1 Accent 4" w:uiPriority="67"/>
+    <w:lsdException w:name="Medium Grid 2 Accent 4" w:uiPriority="68"/>
+    <w:lsdException w:name="Medium Grid 3 Accent 4" w:uiPriority="69"/>
+    <w:lsdException w:name="Dark List Accent 4" w:uiPriority="70"/>
+    <w:lsdException w:name="Colorful Shading Accent 4" w:uiPriority="71"/>
+    <w:lsdException w:name="Colorful List Accent 4" w:uiPriority="72"/>
+    <w:lsdException w:name="Colorful Grid Accent 4" w:uiPriority="73"/>
+    <w:lsdException w:name="Light Shading Accent 5" w:uiPriority="60"/>
+    <w:lsdException w:name="Light List Accent 5" w:uiPriority="61"/>
+    <w:lsdException w:name="Light Grid Accent 5" w:uiPriority="62"/>
+    <w:lsdException w:name="Medium Shading 1 Accent 5" w:uiPriority="63"/>
+    <w:lsdException w:name="Medium Shading 2 Accent 5" w:uiPriority="64"/>
+    <w:lsdException w:name="Medium List 1 Accent 5" w:uiPriority="65"/>
+    <w:lsdException w:name="Medium List 2 Accent 5" w:uiPriority="66"/>
+    <w:lsdException w:name="Medium Grid 1 Accent 5" w:uiPriority="67"/>
+    <w:lsdException w:name="Medium Grid 2 Accent 5" w:uiPriority="68"/>
+    <w:lsdException w:name="Medium Grid 3 Accent 5" w:uiPriority="69"/>
+    <w:lsdException w:name="Dark List Accent 5" w:uiPriority="70"/>
+    <w:lsdException w:name="Colorful Shading Accent 5" w:uiPriority="71"/>
+    <w:lsdException w:name="Colorful List Accent 5" w:uiPriority="72"/>
+    <w:lsdException w:name="Colorful Grid Accent 5" w:uiPriority="73"/>
+    <w:lsdException w:name="Light Shading Accent 6" w:uiPriority="60"/>
+    <w:lsdException w:name="Light List Accent 6" w:uiPriority="61"/>
+    <w:lsdException w:name="Light Grid Accent 6" w:uiPriority="62"/>
+    <w:lsdException w:name="Medium Shading 1 Accent 6" w:uiPriority="63"/>
+    <w:lsdException w:name="Medium Shading 2 Accent 6" w:uiPriority="64"/>
+    <w:lsdException w:name="Medium List 1 Accent 6" w:uiPriority="65"/>
+    <w:lsdException w:name="Medium List 2 Accent 6" w:uiPriority="66"/>
+    <w:lsdException w:name="Medium Grid 1 Accent 6" w:uiPriority="67"/>
+    <w:lsdException w:name="Medium Grid 2 Accent 6" w:uiPriority="68"/>
+    <w:lsdException w:name="Medium Grid 3 Accent 6" w:uiPriority="69"/>
+    <w:lsdException w:name="Dark List Accent 6" w:uiPriority="70"/>
+    <w:lsdException w:name="Colorful Shading Accent 6" w:uiPriority="71"/>
+    <w:lsdException w:name="Colorful List Accent 6" w:uiPriority="72"/>
+    <w:lsdException w:name="Colorful Grid Accent 6" w:uiPriority="73"/>
+    <w:lsdException w:name="Subtle Emphasis" w:uiPriority="19" w:qFormat="1"/>
+    <w:lsdException w:name="Intense Emphasis" w:uiPriority="21" w:qFormat="1"/>
+    <w:lsdException w:name="Subtle Reference" w:uiPriority="31" w:qFormat="1"/>
+    <w:lsdException w:name="Intense Reference" w:uiPriority="32" w:qFormat="1"/>
+    <w:lsdException w:name="Book Title" w:uiPriority="33" w:qFormat="1"/>
+    <w:lsdException w:name="Bibliography" w:semiHidden="1" w:uiPriority="37" w:unhideWhenUsed="1"/>
+    <w:lsdException w:name="TOC Heading" w:semiHidden="1" w:uiPriority="39" w:unhideWhenUsed="1" w:qFormat="1"/>
+    <w:lsdException w:name="Plain Table 1" w:uiPriority="41"/>
+    <w:lsdException w:name="Plain Table 2" w:uiPriority="42"/>
+    <w:lsdException w:name="Plain Table 3" w:uiPriority="43"/>
+    <w:lsdException w:name="Plain Table 4" w:uiPriority="44"/>
+    <w:lsdException w:name="Plain Table 5" w:uiPriority="45"/>
+    <w:lsdException w:name="Grid Table Light" w:uiPriority="40"/>
+    <w:lsdException w:name="Grid Table 1 Light" w:uiPriority="46"/>
+    <w:lsdException w:name="Grid Table 2" w:uiPriority="47"/>
+    <w:lsdException w:name="Grid Table 3" w:uiPriority="48"/>
+    <w:lsdException w:name="Grid Table 4" w:uiPriority="49"/>
+    <w:lsdException w:name="Grid Table 5 Dark" w:uiPriority="50"/>
+    <w:lsdException w:name="Grid Table 6 Colorful" w:uiPriority="51"/>
+    <w:lsdException w:name="Grid Table 7 Colorful" w:uiPriority="52"/>
+    <w:lsdException w:name="Grid Table 1 Light Accent 1" w:uiPriority="46"/>
+    <w:lsdException w:name="Grid Table 2 Accent 1" w:uiPriority="47"/>
+    <w:lsdException w:name="Grid Table 3 Accent 1" w:uiPriority="48"/>
+    <w:lsdException w:name="Grid Table 4 Accent 1" w:uiPriority="49"/>
+    <w:lsdException w:name="Grid Table 5 Dark Accent 1" w:uiPriority="50"/>
+    <w:lsdException w:name="Grid Table 6 Colorful Accent 1" w:uiPriority="51"/>
+    <w:lsdException w:name="Grid Table 7 Colorful Accent 1" w:uiPriority="52"/>
+    <w:lsdException w:name="Grid Table 1 Light Accent 2" w:uiPriority="46"/>
+    <w:lsdException w:name="Grid Table 2 Accent 2" w:uiPriority="47"/>
+    <w:lsdException w:name="Grid Table 3 Accent 2" w:uiPriority="48"/>
+    <w:lsdException w:name="Grid Table 4 Accent 2" w:uiPriority="49"/>
+    <w:lsdException w:name="Grid Table 5 Dark Accent 2" w:uiPriority="50"/>
+    <w:lsdException w:name="Grid Table 6 Colorful Accent 2" w:uiPriority="51"/>
+    <w:lsdException w:name="Grid Table 7 Colorful Accent 2" w:uiPriority="52"/>
+    <w:lsdException w:name="Grid Table 1 Light Accent 3" w:uiPriority="46"/>
+    <w:lsdException w:name="Grid Table 2 Accent 3" w:uiPriority="47"/>
+    <w:lsdException w:name="Grid Table 3 Accent 3" w:uiPriority="48"/>
+    <w:lsdException w:name="Grid Table 4 Accent 3" w:uiPriority="49"/>
+    <w:lsdException w:name="Grid Table 5 Dark Accent 3" w:uiPriority="50"/>
+    <w:lsdException w:name="Grid Table 6 Colorful Accent 3" w:uiPriority="51"/>
+    <w:lsdException w:name="Grid Table 7 Colorful Accent 3" w:uiPriority="52"/>
+    <w:lsdException w:name="Grid Table 1 Light Accent 4" w:uiPriority="46"/>
+    <w:lsdException w:name="Grid Table 2 Accent 4" w:uiPriority="47"/>
+    <w:lsdException w:name="Grid Table 3 Accent 4" w:uiPriority="48"/>
+    <w:lsdException w:name="Grid Table 4 Accent 4" w:uiPriority="49"/>
+    <w:lsdException w:name="Grid Table 5 Dark Accent 4" w:uiPriority="50"/>
+    <w:lsdException w:name="Grid Table 6 Colorful Accent 4" w:uiPriority="51"/>
+    <w:lsdException w:name="Grid Table 7 Colorful Accent 4" w:uiPriority="52"/>
+    <w:lsdException w:name="Grid Table 1 Light Accent 5" w:uiPriority="46"/>
+    <w:lsdException w:name="Grid Table 2 Accent 5" w:uiPriority="47"/>
+    <w:lsdException w:name="Grid Table 3 Accent 5" w:uiPriority="48"/>
+    <w:lsdException w:name="Grid Table 4 Accent 5" w:uiPriority="49"/>
+    <w:lsdException w:name="Grid Table 5 Dark Accent 5" w:uiPriority="50"/>
+    <w:lsdException w:name="Grid Table 6 Colorful Accent 5" w:uiPriority="51"/>
+    <w:lsdException w:name="Grid Table 7 Colorful Accent 5" w:uiPriority="52"/>
+    <w:lsdException w:name="Grid Table 1 Light Accent 6" w:uiPriority="46"/>
+    <w:lsdException w:name="Grid Table 2 Accent 6" w:uiPriority="47"/>
+    <w:lsdException w:name="Grid Table 3 Accent 6" w:uiPriority="48"/>
+    <w:lsdException w:name="Grid Table 4 Accent 6" w:uiPriority="49"/>
+    <w:lsdException w:name="Grid Table 5 Dark Accent 6" w:uiPriority="50"/>
+    <w:lsdException w:name="Grid Table 6 Colorful Accent 6" w:uiPriority="51"/>
+    <w:lsdException w:name="Grid Table 7 Colorful Accent 6" w:uiPriority="52"/>
+    <w:lsdException w:name="List Table 1 Light" w:uiPriority="46"/>
+    <w:lsdException w:name="List Table 2" w:uiPriority="47"/>
+    <w:lsdException w:name="List Table 3" w:uiPriority="48"/>
+    <w:lsdException w:name="List Table 4" w:uiPriority="49"/>
+    <w:lsdException w:name="List Table 5 Dark" w:uiPriority="50"/>
+    <w:lsdException w:name="List Table 6 Colorful" w:uiPriority="51"/>
+    <w:lsdException w:name="List Table 7 Colorful" w:uiPriority="52"/>
+    <w:lsdException w:name="List Table 1 Light Accent 1" w:uiPriority="46"/>
+    <w:lsdException w:name="List Table 2 Accent 1" w:uiPriority="47"/>
+    <w:lsdException w:name="List Table 3 Accent 1" w:uiPriority="48"/>
+    <w:lsdException w:name="List Table 4 Accent 1" w:uiPriority="49"/>
+    <w:lsdException w:name="List Table 5 Dark Accent 1" w:uiPriority="50"/>
+    <w:lsdException w:name="List Table 6 Colorful Accent 1" w:uiPriority="51"/>
+    <w:lsdException w:name="List Table 7 Colorful Accent 1" w:uiPriority="52"/>
+    <w:lsdException w:name="List Table 1 Light Accent 2" w:uiPriority="46"/>
+    <w:lsdException w:name="List Table 2 Accent 2" w:uiPriority="47"/>
+    <w:lsdException w:name="List Table 3 Accent 2" w:uiPriority="48"/>
+    <w:lsdException w:name="List Table 4 Accent 2" w:uiPriority="49"/>
+    <w:lsdException w:name="List Table 5 Dark Accent 2" w:uiPriority="50"/>
+    <w:lsdException w:name="List Table 6 Colorful Accent 2" w:uiPriority="51"/>
+    <w:lsdException w:name="List Table 7 Colorful Accent 2" w:uiPriority="52"/>
+    <w:lsdException w:name="List Table 1 Light Accent 3" w:uiPriority="46"/>
+    <w:lsdException w:name="List Table 2 Accent 3" w:uiPriority="47"/>
+    <w:lsdException w:name="List Table 3 Accent 3" w:uiPriority="48"/>
+    <w:lsdException w:name="List Table 4 Accent 3" w:uiPriority="49"/>
+    <w:lsdException w:name="List Table 5 Dark Accent 3" w:uiPriority="50"/>
+    <w:lsdException w:name="List Table 6 Colorful Accent 3" w:uiPriority="51"/>
+    <w:lsdException w:name="List Table 7 Colorful Accent 3" w:uiPriority="52"/>
+    <w:lsdException w:name="List Table 1 Light Accent 4" w:uiPriority="46"/>
+    <w:lsdException w:name="List Table 2 Accent 4" w:uiPriority="47"/>
+    <w:lsdException w:name="List Table 3 Accent 4" w:uiPriority="48"/>
+    <w:lsdException w:name="List Table 4 Accent 4" w:uiPriority="49"/>
+    <w:lsdException w:name="List Table 5 Dark Accent 4" w:uiPriority="50"/>
+    <w:lsdException w:name="List Table 6 Colorful Accent 4" w:uiPriority="51"/>
+    <w:lsdException w:name="List Table 7 Colorful Accent 4" w:uiPriority="52"/>
+    <w:lsdException w:name="List Table 1 Light Accent 5" w:uiPriority="46"/>
+    <w:lsdException w:name="List Table 2 Accent 5" w:uiPriority="47"/>
+    <w:lsdException w:name="List Table 3 Accent 5" w:uiPriority="48"/>
+    <w:lsdException w:name="List Table 4 Accent 5" w:uiPriority="49"/>
+    <w:lsdException w:name="List Table 5 Dark Accent 5" w:uiPriority="50"/>
+    <w:lsdException w:name="List Table 6 Colorful Accent 5" w:uiPriority="51"/>
+    <w:lsdException w:name="List Table 7 Colorful Accent 5" w:uiPriority="52"/>
+    <w:lsdException w:name="List Table 1 Light Accent 6" w:uiPriority="46"/>
+    <w:lsdException w:name="List Table 2 Accent 6" w:uiPriority="47"/>
+    <w:lsdException w:name="List Table 3 Accent 6" w:uiPriority="48"/>
+    <w:lsdException w:name="List Table 4 Accent 6" w:uiPriority="49"/>
+    <w:lsdException w:name="List Table 5 Dark Accent 6" w:uiPriority="50"/>
+    <w:lsdException w:name="List Table 6 Colorful Accent 6" w:uiPriority="51"/>
+    <w:lsdException w:name="List Table 7 Colorful Accent 6" w:uiPriority="52"/>
   </w:latentStyles>
   <w:style w:type="paragraph" w:default="1" w:styleId="Normal">
     <w:name w:val="Normal"/>
@@ -17396,7 +17683,6 @@
     <w:uiPriority w:val="99"/>
     <w:semiHidden/>
     <w:unhideWhenUsed/>
-    <w:qFormat/>
     <w:tblPr>
       <w:tblInd w:w="0" w:type="dxa"/>
       <w:tblCellMar>
@@ -17987,7 +18273,7 @@
 </file>
 
 <file path=customXml/itemProps1.xml><?xml version="1.0" encoding="utf-8"?>
-<ds:datastoreItem xmlns:ds="http://schemas.openxmlformats.org/officeDocument/2006/customXml" ds:itemID="{3BFCEC25-87B5-4B81-B70B-2B5AE03C12A5}">
+<ds:datastoreItem xmlns:ds="http://schemas.openxmlformats.org/officeDocument/2006/customXml" ds:itemID="{33DD920C-C6C7-413C-A765-C1A648C1AA96}">
   <ds:schemaRefs>
     <ds:schemaRef ds:uri="http://schemas.openxmlformats.org/officeDocument/2006/bibliography"/>
   </ds:schemaRefs>

</xml_diff>

<commit_message>
add changes of project servlet by nitesh
</commit_message>
<xml_diff>
--- a/docs/databaseDocument.docx
+++ b/docs/databaseDocument.docx
@@ -1,6 +1,6 @@
 
 <file path=word/document.xml><?xml version="1.0" encoding="utf-8"?>
-<w:document xmlns:wpc="http://schemas.microsoft.com/office/word/2010/wordprocessingCanvas" xmlns:mc="http://schemas.openxmlformats.org/markup-compatibility/2006" xmlns:o="urn:schemas-microsoft-com:office:office" xmlns:r="http://schemas.openxmlformats.org/officeDocument/2006/relationships" xmlns:m="http://schemas.openxmlformats.org/officeDocument/2006/math" xmlns:v="urn:schemas-microsoft-com:vml" xmlns:wp14="http://schemas.microsoft.com/office/word/2010/wordprocessingDrawing" xmlns:wp="http://schemas.openxmlformats.org/drawingml/2006/wordprocessingDrawing" xmlns:w10="urn:schemas-microsoft-com:office:word" xmlns:w="http://schemas.openxmlformats.org/wordprocessingml/2006/main" xmlns:w14="http://schemas.microsoft.com/office/word/2010/wordml" xmlns:w15="http://schemas.microsoft.com/office/word/2012/wordml" xmlns:wpg="http://schemas.microsoft.com/office/word/2010/wordprocessingGroup" xmlns:wpi="http://schemas.microsoft.com/office/word/2010/wordprocessingInk" xmlns:wne="http://schemas.microsoft.com/office/word/2006/wordml" xmlns:wps="http://schemas.microsoft.com/office/word/2010/wordprocessingShape" mc:Ignorable="w14 w15 wp14">
+<w:document xmlns:ve="http://schemas.openxmlformats.org/markup-compatibility/2006" xmlns:o="urn:schemas-microsoft-com:office:office" xmlns:r="http://schemas.openxmlformats.org/officeDocument/2006/relationships" xmlns:m="http://schemas.openxmlformats.org/officeDocument/2006/math" xmlns:v="urn:schemas-microsoft-com:vml" xmlns:wp="http://schemas.openxmlformats.org/drawingml/2006/wordprocessingDrawing" xmlns:w10="urn:schemas-microsoft-com:office:word" xmlns:w="http://schemas.openxmlformats.org/wordprocessingml/2006/main" xmlns:wne="http://schemas.microsoft.com/office/word/2006/wordml">
   <w:body>
     <w:bookmarkStart w:id="0" w:name="_Toc72221900" w:displacedByCustomXml="next"/>
     <w:sdt>
@@ -4102,6 +4102,7 @@
           <w:szCs w:val="24"/>
           <w:u w:val="single"/>
         </w:rPr>
+        <w:lastRenderedPageBreak/>
         <w:t>DATABASE DESIGN DOCUMENT</w:t>
       </w:r>
       <w:bookmarkEnd w:id="0"/>
@@ -4160,7 +4161,7 @@
         <w:tblStyle w:val="TableGrid"/>
         <w:tblW w:w="10097" w:type="dxa"/>
         <w:tblInd w:w="108" w:type="dxa"/>
-        <w:tblLook w:val="04A0" w:firstRow="1" w:lastRow="0" w:firstColumn="1" w:lastColumn="0" w:noHBand="0" w:noVBand="1"/>
+        <w:tblLook w:val="04A0"/>
       </w:tblPr>
       <w:tblGrid>
         <w:gridCol w:w="1774"/>
@@ -4749,10 +4750,10 @@
             <v:path o:extrusionok="f" gradientshapeok="t" o:connecttype="rect"/>
             <o:lock v:ext="edit" aspectratio="t"/>
           </v:shapetype>
-          <v:shape id="_x0000_i1025" type="#_x0000_t75" style="width:64.5pt;height:50.25pt" o:ole="">
+          <v:shape id="_x0000_i1030" type="#_x0000_t75" style="width:64.55pt;height:50.25pt" o:ole="">
             <v:imagedata r:id="rId8" o:title=""/>
           </v:shape>
-          <o:OLEObject Type="Embed" ProgID="Excel.Sheet.8" ShapeID="_x0000_i1025" DrawAspect="Icon" ObjectID="_1686825125" r:id="rId9"/>
+          <o:OLEObject Type="Embed" ProgID="Excel.Sheet.8" ShapeID="_x0000_i1030" DrawAspect="Icon" ObjectID="_1692614889" r:id="rId9"/>
         </w:object>
       </w:r>
     </w:p>
@@ -5084,7 +5085,7 @@
         <w:tblW w:w="11172" w:type="dxa"/>
         <w:tblInd w:w="-432" w:type="dxa"/>
         <w:tblLayout w:type="fixed"/>
-        <w:tblLook w:val="04A0" w:firstRow="1" w:lastRow="0" w:firstColumn="1" w:lastColumn="0" w:noHBand="0" w:noVBand="1"/>
+        <w:tblLook w:val="04A0"/>
       </w:tblPr>
       <w:tblGrid>
         <w:gridCol w:w="2520"/>
@@ -8924,9 +8925,9 @@
         </w:rPr>
         <w:t xml:space="preserve">     </w:t>
       </w:r>
-      <w:bookmarkStart w:id="24" w:name="_MON_1682603907"/>
+      <w:bookmarkStart w:id="24" w:name="_MON_1682604149"/>
       <w:bookmarkEnd w:id="24"/>
-      <w:bookmarkStart w:id="25" w:name="_MON_1682604149"/>
+      <w:bookmarkStart w:id="25" w:name="_MON_1682603907"/>
       <w:bookmarkEnd w:id="25"/>
       <w:r>
         <w:rPr>
@@ -8936,10 +8937,10 @@
           <w:szCs w:val="18"/>
         </w:rPr>
         <w:object w:dxaOrig="1551" w:dyaOrig="1004">
-          <v:shape id="_x0000_i1026" type="#_x0000_t75" style="width:79.5pt;height:50.25pt" o:ole="">
+          <v:shape id="_x0000_i1025" type="#_x0000_t75" style="width:79.45pt;height:50.25pt" o:ole="">
             <v:imagedata r:id="rId10" o:title=""/>
           </v:shape>
-          <o:OLEObject Type="Embed" ProgID="Excel.SheetMacroEnabled.12" ShapeID="_x0000_i1026" DrawAspect="Icon" ObjectID="_1686825126" r:id="rId11"/>
+          <o:OLEObject Type="Embed" ProgID="Excel.SheetMacroEnabled.12" ShapeID="_x0000_i1025" DrawAspect="Icon" ObjectID="_1692614890" r:id="rId11"/>
         </w:object>
       </w:r>
     </w:p>
@@ -9731,6 +9732,7 @@
           <w:szCs w:val="18"/>
           <w:u w:val="single"/>
         </w:rPr>
+        <w:lastRenderedPageBreak/>
         <w:t>SCRIPT FOR INSERT RECORD INTO EMPLOYEE TABLE</w:t>
       </w:r>
       <w:r>
@@ -10028,6 +10030,7 @@
           <w:szCs w:val="20"/>
           <w:u w:val="single"/>
         </w:rPr>
+        <w:lastRenderedPageBreak/>
         <w:t>TABLE NAME – FAMILY TABLE</w:t>
       </w:r>
       <w:bookmarkEnd w:id="53"/>
@@ -10061,7 +10064,7 @@
         <w:tblStyle w:val="TableGrid"/>
         <w:tblW w:w="9925" w:type="dxa"/>
         <w:tblInd w:w="250" w:type="dxa"/>
-        <w:tblLook w:val="04A0" w:firstRow="1" w:lastRow="0" w:firstColumn="1" w:lastColumn="0" w:noHBand="0" w:noVBand="1"/>
+        <w:tblLook w:val="04A0"/>
       </w:tblPr>
       <w:tblGrid>
         <w:gridCol w:w="1555"/>
@@ -10740,10 +10743,10 @@
           <w:szCs w:val="18"/>
         </w:rPr>
         <w:object w:dxaOrig="1551" w:dyaOrig="1004">
-          <v:shape id="_x0000_i1027" type="#_x0000_t75" style="width:79.5pt;height:50.25pt" o:ole="">
+          <v:shape id="_x0000_i1026" type="#_x0000_t75" style="width:79.45pt;height:50.25pt" o:ole="">
             <v:imagedata r:id="rId12" o:title=""/>
           </v:shape>
-          <o:OLEObject Type="Embed" ProgID="Excel.Sheet.8" ShapeID="_x0000_i1027" DrawAspect="Icon" ObjectID="_1686825127" r:id="rId13"/>
+          <o:OLEObject Type="Embed" ProgID="Excel.Sheet.8" ShapeID="_x0000_i1026" DrawAspect="Icon" ObjectID="_1692614891" r:id="rId13"/>
         </w:object>
       </w:r>
     </w:p>
@@ -11223,6 +11226,7 @@
           <w:szCs w:val="20"/>
           <w:u w:val="single"/>
         </w:rPr>
+        <w:lastRenderedPageBreak/>
         <w:t>TABLE NAME - PERSONAL_INFORMATIONS TABLE</w:t>
       </w:r>
       <w:bookmarkEnd w:id="69"/>
@@ -11236,7 +11240,7 @@
         <w:tblW w:w="10554" w:type="dxa"/>
         <w:tblInd w:w="108" w:type="dxa"/>
         <w:tblLayout w:type="fixed"/>
-        <w:tblLook w:val="04A0" w:firstRow="1" w:lastRow="0" w:firstColumn="1" w:lastColumn="0" w:noHBand="0" w:noVBand="1"/>
+        <w:tblLook w:val="04A0"/>
       </w:tblPr>
       <w:tblGrid>
         <w:gridCol w:w="1839"/>
@@ -12431,10 +12435,10 @@
           <w:szCs w:val="18"/>
         </w:rPr>
         <w:object w:dxaOrig="1311" w:dyaOrig="849">
-          <v:shape id="_x0000_i1028" type="#_x0000_t75" style="width:64.5pt;height:43.5pt" o:ole="">
+          <v:shape id="_x0000_i1027" type="#_x0000_t75" style="width:64.55pt;height:43.45pt" o:ole="">
             <v:imagedata r:id="rId14" o:title=""/>
           </v:shape>
-          <o:OLEObject Type="Embed" ProgID="Excel.SheetMacroEnabled.12" ShapeID="_x0000_i1028" DrawAspect="Icon" ObjectID="_1686825128" r:id="rId15"/>
+          <o:OLEObject Type="Embed" ProgID="Excel.SheetMacroEnabled.12" ShapeID="_x0000_i1027" DrawAspect="Icon" ObjectID="_1692614892" r:id="rId15"/>
         </w:object>
       </w:r>
     </w:p>
@@ -12591,6 +12595,7 @@
         <w:rPr>
           <w:rFonts w:ascii="Courier New" w:hAnsi="Courier New" w:cs="Courier New"/>
         </w:rPr>
+        <w:lastRenderedPageBreak/>
         <w:t>START WITH 1</w:t>
       </w:r>
     </w:p>
@@ -12960,6 +12965,7 @@
           <w:szCs w:val="20"/>
           <w:u w:val="single"/>
         </w:rPr>
+        <w:lastRenderedPageBreak/>
         <w:t>TABLE NAME – ADDRESSES TABLE</w:t>
       </w:r>
       <w:bookmarkEnd w:id="87"/>
@@ -12972,7 +12978,7 @@
         <w:tblpPr w:leftFromText="180" w:rightFromText="180" w:vertAnchor="text" w:horzAnchor="margin" w:tblpXSpec="center" w:tblpY="882"/>
         <w:tblW w:w="10782" w:type="dxa"/>
         <w:tblLayout w:type="fixed"/>
-        <w:tblLook w:val="04A0" w:firstRow="1" w:lastRow="0" w:firstColumn="1" w:lastColumn="0" w:noHBand="0" w:noVBand="1"/>
+        <w:tblLook w:val="04A0"/>
       </w:tblPr>
       <w:tblGrid>
         <w:gridCol w:w="1668"/>
@@ -14084,10 +14090,10 @@
           <w:szCs w:val="18"/>
         </w:rPr>
         <w:object w:dxaOrig="1534" w:dyaOrig="991">
-          <v:shape id="_x0000_i1029" type="#_x0000_t75" style="width:79.5pt;height:50.25pt" o:ole="">
+          <v:shape id="_x0000_i1028" type="#_x0000_t75" style="width:79.45pt;height:50.25pt" o:ole="">
             <v:imagedata r:id="rId16" o:title=""/>
           </v:shape>
-          <o:OLEObject Type="Embed" ProgID="Excel.Sheet.12" ShapeID="_x0000_i1029" DrawAspect="Icon" ObjectID="_1686825129" r:id="rId17"/>
+          <o:OLEObject Type="Embed" ProgID="Excel.Sheet.12" ShapeID="_x0000_i1028" DrawAspect="Icon" ObjectID="_1692614893" r:id="rId17"/>
         </w:object>
       </w:r>
     </w:p>
@@ -14208,6 +14214,7 @@
           <w:szCs w:val="18"/>
           <w:u w:val="single"/>
         </w:rPr>
+        <w:lastRenderedPageBreak/>
         <w:t>SCRIPT FOR MODIFY COLUMN NAME IN ADDRESSES TABLE</w:t>
       </w:r>
     </w:p>
@@ -14758,7 +14765,7 @@
         <w:tblStyle w:val="TableGrid"/>
         <w:tblW w:w="10327" w:type="dxa"/>
         <w:tblInd w:w="108" w:type="dxa"/>
-        <w:tblLook w:val="04A0" w:firstRow="1" w:lastRow="0" w:firstColumn="1" w:lastColumn="0" w:noHBand="0" w:noVBand="1"/>
+        <w:tblLook w:val="04A0"/>
       </w:tblPr>
       <w:tblGrid>
         <w:gridCol w:w="2387"/>
@@ -15550,10 +15557,10 @@
           <w:szCs w:val="18"/>
         </w:rPr>
         <w:object w:dxaOrig="1534" w:dyaOrig="991">
-          <v:shape id="_x0000_i1030" type="#_x0000_t75" style="width:79.5pt;height:50.25pt" o:ole="">
+          <v:shape id="_x0000_i1029" type="#_x0000_t75" style="width:79.45pt;height:50.25pt" o:ole="">
             <v:imagedata r:id="rId18" o:title=""/>
           </v:shape>
-          <o:OLEObject Type="Embed" ProgID="Excel.Sheet.12" ShapeID="_x0000_i1030" DrawAspect="Icon" ObjectID="_1686825130" r:id="rId19"/>
+          <o:OLEObject Type="Embed" ProgID="Excel.Sheet.12" ShapeID="_x0000_i1029" DrawAspect="Icon" ObjectID="_1692614894" r:id="rId19"/>
         </w:object>
       </w:r>
     </w:p>
@@ -15842,6 +15849,7 @@
           <w:szCs w:val="18"/>
           <w:u w:val="single"/>
         </w:rPr>
+        <w:lastRenderedPageBreak/>
         <w:t xml:space="preserve">SCRIPT FOR </w:t>
       </w:r>
       <w:r>
@@ -15963,7 +15971,7 @@
         <w:tblStyle w:val="TableGrid"/>
         <w:tblW w:w="10327" w:type="dxa"/>
         <w:tblInd w:w="108" w:type="dxa"/>
-        <w:tblLook w:val="04A0" w:firstRow="1" w:lastRow="0" w:firstColumn="1" w:lastColumn="0" w:noHBand="0" w:noVBand="1"/>
+        <w:tblLook w:val="04A0"/>
       </w:tblPr>
       <w:tblGrid>
         <w:gridCol w:w="2387"/>
@@ -16448,62 +16456,20 @@
         <w:rPr>
           <w:rFonts w:ascii="Courier New" w:hAnsi="Courier New" w:cs="Courier New"/>
         </w:rPr>
-        <w:t>('</w:t>
-      </w:r>
-      <w:proofErr w:type="spellStart"/>
-      <w:r>
+        <w:t>('Girish Verma');</w:t>
+      </w:r>
+    </w:p>
+    <w:p>
+      <w:pPr>
         <w:rPr>
           <w:rFonts w:ascii="Courier New" w:hAnsi="Courier New" w:cs="Courier New"/>
         </w:rPr>
-        <w:t>Girish</w:t>
-      </w:r>
-      <w:proofErr w:type="spellEnd"/>
+      </w:pPr>
       <w:r>
         <w:rPr>
           <w:rFonts w:ascii="Courier New" w:hAnsi="Courier New" w:cs="Courier New"/>
         </w:rPr>
-        <w:t xml:space="preserve"> </w:t>
-      </w:r>
-      <w:proofErr w:type="spellStart"/>
-      <w:r>
-        <w:rPr>
-          <w:rFonts w:ascii="Courier New" w:hAnsi="Courier New" w:cs="Courier New"/>
-        </w:rPr>
-        <w:t>Verma</w:t>
-      </w:r>
-      <w:proofErr w:type="spellEnd"/>
-      <w:r>
-        <w:rPr>
-          <w:rFonts w:ascii="Courier New" w:hAnsi="Courier New" w:cs="Courier New"/>
-        </w:rPr>
-        <w:t>');</w:t>
-      </w:r>
-    </w:p>
-    <w:p>
-      <w:pPr>
-        <w:rPr>
-          <w:rFonts w:ascii="Courier New" w:hAnsi="Courier New" w:cs="Courier New"/>
-        </w:rPr>
-      </w:pPr>
-      <w:r>
-        <w:rPr>
-          <w:rFonts w:ascii="Courier New" w:hAnsi="Courier New" w:cs="Courier New"/>
-        </w:rPr>
-        <w:t>INSERT INTO MANAGER VALUES('</w:t>
-      </w:r>
-      <w:proofErr w:type="spellStart"/>
-      <w:r>
-        <w:rPr>
-          <w:rFonts w:ascii="Courier New" w:hAnsi="Courier New" w:cs="Courier New"/>
-        </w:rPr>
-        <w:t>Mukes</w:t>
-      </w:r>
-      <w:proofErr w:type="spellEnd"/>
-      <w:r>
-        <w:rPr>
-          <w:rFonts w:ascii="Courier New" w:hAnsi="Courier New" w:cs="Courier New"/>
-        </w:rPr>
-        <w:t xml:space="preserve"> Sinha');</w:t>
+        <w:t>INSERT INTO MANAGER VALUES('Mukes Sinha');</w:t>
       </w:r>
     </w:p>
     <w:p>
@@ -16633,7 +16599,7 @@
 </file>
 
 <file path=word/endnotes.xml><?xml version="1.0" encoding="utf-8"?>
-<w:endnotes xmlns:wpc="http://schemas.microsoft.com/office/word/2010/wordprocessingCanvas" xmlns:mc="http://schemas.openxmlformats.org/markup-compatibility/2006" xmlns:o="urn:schemas-microsoft-com:office:office" xmlns:r="http://schemas.openxmlformats.org/officeDocument/2006/relationships" xmlns:m="http://schemas.openxmlformats.org/officeDocument/2006/math" xmlns:v="urn:schemas-microsoft-com:vml" xmlns:wp14="http://schemas.microsoft.com/office/word/2010/wordprocessingDrawing" xmlns:wp="http://schemas.openxmlformats.org/drawingml/2006/wordprocessingDrawing" xmlns:w10="urn:schemas-microsoft-com:office:word" xmlns:w="http://schemas.openxmlformats.org/wordprocessingml/2006/main" xmlns:w14="http://schemas.microsoft.com/office/word/2010/wordml" xmlns:w15="http://schemas.microsoft.com/office/word/2012/wordml" xmlns:wpg="http://schemas.microsoft.com/office/word/2010/wordprocessingGroup" xmlns:wpi="http://schemas.microsoft.com/office/word/2010/wordprocessingInk" xmlns:wne="http://schemas.microsoft.com/office/word/2006/wordml" xmlns:wps="http://schemas.microsoft.com/office/word/2010/wordprocessingShape" mc:Ignorable="w14 w15 wp14">
+<w:endnotes xmlns:ve="http://schemas.openxmlformats.org/markup-compatibility/2006" xmlns:o="urn:schemas-microsoft-com:office:office" xmlns:r="http://schemas.openxmlformats.org/officeDocument/2006/relationships" xmlns:m="http://schemas.openxmlformats.org/officeDocument/2006/math" xmlns:v="urn:schemas-microsoft-com:vml" xmlns:wp="http://schemas.openxmlformats.org/drawingml/2006/wordprocessingDrawing" xmlns:w10="urn:schemas-microsoft-com:office:word" xmlns:w="http://schemas.openxmlformats.org/wordprocessingml/2006/main" xmlns:wne="http://schemas.microsoft.com/office/word/2006/wordml">
   <w:endnote w:type="separator" w:id="-1">
     <w:p>
       <w:pPr>
@@ -16658,7 +16624,7 @@
 </file>
 
 <file path=word/footer1.xml><?xml version="1.0" encoding="utf-8"?>
-<w:ftr xmlns:wpc="http://schemas.microsoft.com/office/word/2010/wordprocessingCanvas" xmlns:mc="http://schemas.openxmlformats.org/markup-compatibility/2006" xmlns:o="urn:schemas-microsoft-com:office:office" xmlns:r="http://schemas.openxmlformats.org/officeDocument/2006/relationships" xmlns:m="http://schemas.openxmlformats.org/officeDocument/2006/math" xmlns:v="urn:schemas-microsoft-com:vml" xmlns:wp14="http://schemas.microsoft.com/office/word/2010/wordprocessingDrawing" xmlns:wp="http://schemas.openxmlformats.org/drawingml/2006/wordprocessingDrawing" xmlns:w10="urn:schemas-microsoft-com:office:word" xmlns:w="http://schemas.openxmlformats.org/wordprocessingml/2006/main" xmlns:w14="http://schemas.microsoft.com/office/word/2010/wordml" xmlns:w15="http://schemas.microsoft.com/office/word/2012/wordml" xmlns:wpg="http://schemas.microsoft.com/office/word/2010/wordprocessingGroup" xmlns:wpi="http://schemas.microsoft.com/office/word/2010/wordprocessingInk" xmlns:wne="http://schemas.microsoft.com/office/word/2006/wordml" xmlns:wps="http://schemas.microsoft.com/office/word/2010/wordprocessingShape" mc:Ignorable="w14 w15 wp14">
+<w:ftr xmlns:ve="http://schemas.openxmlformats.org/markup-compatibility/2006" xmlns:o="urn:schemas-microsoft-com:office:office" xmlns:r="http://schemas.openxmlformats.org/officeDocument/2006/relationships" xmlns:m="http://schemas.openxmlformats.org/officeDocument/2006/math" xmlns:v="urn:schemas-microsoft-com:vml" xmlns:wp="http://schemas.openxmlformats.org/drawingml/2006/wordprocessingDrawing" xmlns:w10="urn:schemas-microsoft-com:office:word" xmlns:w="http://schemas.openxmlformats.org/wordprocessingml/2006/main" xmlns:wne="http://schemas.microsoft.com/office/word/2006/wordml">
   <w:sdt>
     <w:sdtPr>
       <w:id w:val="807055984"/>
@@ -16705,7 +16671,7 @@
             <w:b/>
             <w:noProof/>
           </w:rPr>
-          <w:t>7</w:t>
+          <w:t>3</w:t>
         </w:r>
         <w:r>
           <w:rPr>
@@ -16726,7 +16692,7 @@
 </file>
 
 <file path=word/footnotes.xml><?xml version="1.0" encoding="utf-8"?>
-<w:footnotes xmlns:wpc="http://schemas.microsoft.com/office/word/2010/wordprocessingCanvas" xmlns:mc="http://schemas.openxmlformats.org/markup-compatibility/2006" xmlns:o="urn:schemas-microsoft-com:office:office" xmlns:r="http://schemas.openxmlformats.org/officeDocument/2006/relationships" xmlns:m="http://schemas.openxmlformats.org/officeDocument/2006/math" xmlns:v="urn:schemas-microsoft-com:vml" xmlns:wp14="http://schemas.microsoft.com/office/word/2010/wordprocessingDrawing" xmlns:wp="http://schemas.openxmlformats.org/drawingml/2006/wordprocessingDrawing" xmlns:w10="urn:schemas-microsoft-com:office:word" xmlns:w="http://schemas.openxmlformats.org/wordprocessingml/2006/main" xmlns:w14="http://schemas.microsoft.com/office/word/2010/wordml" xmlns:w15="http://schemas.microsoft.com/office/word/2012/wordml" xmlns:wpg="http://schemas.microsoft.com/office/word/2010/wordprocessingGroup" xmlns:wpi="http://schemas.microsoft.com/office/word/2010/wordprocessingInk" xmlns:wne="http://schemas.microsoft.com/office/word/2006/wordml" xmlns:wps="http://schemas.microsoft.com/office/word/2010/wordprocessingShape" mc:Ignorable="w14 w15 wp14">
+<w:footnotes xmlns:ve="http://schemas.openxmlformats.org/markup-compatibility/2006" xmlns:o="urn:schemas-microsoft-com:office:office" xmlns:r="http://schemas.openxmlformats.org/officeDocument/2006/relationships" xmlns:m="http://schemas.openxmlformats.org/officeDocument/2006/math" xmlns:v="urn:schemas-microsoft-com:vml" xmlns:wp="http://schemas.openxmlformats.org/drawingml/2006/wordprocessingDrawing" xmlns:w10="urn:schemas-microsoft-com:office:word" xmlns:w="http://schemas.openxmlformats.org/wordprocessingml/2006/main" xmlns:wne="http://schemas.microsoft.com/office/word/2006/wordml">
   <w:footnote w:type="separator" w:id="-1">
     <w:p>
       <w:pPr>
@@ -16751,7 +16717,7 @@
 </file>
 
 <file path=word/numbering.xml><?xml version="1.0" encoding="utf-8"?>
-<w:numbering xmlns:wpc="http://schemas.microsoft.com/office/word/2010/wordprocessingCanvas" xmlns:mc="http://schemas.openxmlformats.org/markup-compatibility/2006" xmlns:o="urn:schemas-microsoft-com:office:office" xmlns:r="http://schemas.openxmlformats.org/officeDocument/2006/relationships" xmlns:m="http://schemas.openxmlformats.org/officeDocument/2006/math" xmlns:v="urn:schemas-microsoft-com:vml" xmlns:wp14="http://schemas.microsoft.com/office/word/2010/wordprocessingDrawing" xmlns:wp="http://schemas.openxmlformats.org/drawingml/2006/wordprocessingDrawing" xmlns:w10="urn:schemas-microsoft-com:office:word" xmlns:w="http://schemas.openxmlformats.org/wordprocessingml/2006/main" xmlns:w14="http://schemas.microsoft.com/office/word/2010/wordml" xmlns:w15="http://schemas.microsoft.com/office/word/2012/wordml" xmlns:wpg="http://schemas.microsoft.com/office/word/2010/wordprocessingGroup" xmlns:wpi="http://schemas.microsoft.com/office/word/2010/wordprocessingInk" xmlns:wne="http://schemas.microsoft.com/office/word/2006/wordml" xmlns:wps="http://schemas.microsoft.com/office/word/2010/wordprocessingShape" mc:Ignorable="w14 w15 wp14">
+<w:numbering xmlns:ve="http://schemas.openxmlformats.org/markup-compatibility/2006" xmlns:o="urn:schemas-microsoft-com:office:office" xmlns:r="http://schemas.openxmlformats.org/officeDocument/2006/relationships" xmlns:m="http://schemas.openxmlformats.org/officeDocument/2006/math" xmlns:v="urn:schemas-microsoft-com:vml" xmlns:wp="http://schemas.openxmlformats.org/drawingml/2006/wordprocessingDrawing" xmlns:w10="urn:schemas-microsoft-com:office:word" xmlns:w="http://schemas.openxmlformats.org/wordprocessingml/2006/main" xmlns:wne="http://schemas.microsoft.com/office/word/2006/wordml">
   <w:abstractNum w:abstractNumId="0">
     <w:nsid w:val="1AAF5065"/>
     <w:multiLevelType w:val="hybridMultilevel"/>
@@ -17213,7 +17179,7 @@
 </file>
 
 <file path=word/styles.xml><?xml version="1.0" encoding="utf-8"?>
-<w:styles xmlns:mc="http://schemas.openxmlformats.org/markup-compatibility/2006" xmlns:r="http://schemas.openxmlformats.org/officeDocument/2006/relationships" xmlns:w="http://schemas.openxmlformats.org/wordprocessingml/2006/main" xmlns:w14="http://schemas.microsoft.com/office/word/2010/wordml" xmlns:w15="http://schemas.microsoft.com/office/word/2012/wordml" mc:Ignorable="w14 w15">
+<w:styles xmlns:r="http://schemas.openxmlformats.org/officeDocument/2006/relationships" xmlns:w="http://schemas.openxmlformats.org/wordprocessingml/2006/main">
   <w:docDefaults>
     <w:rPrDefault>
       <w:rPr>
@@ -17229,378 +17195,144 @@
       </w:pPr>
     </w:pPrDefault>
   </w:docDefaults>
-  <w:latentStyles w:defLockedState="0" w:defUIPriority="99" w:defSemiHidden="0" w:defUnhideWhenUsed="0" w:defQFormat="0" w:count="371">
-    <w:lsdException w:name="Normal" w:uiPriority="0" w:qFormat="1"/>
-    <w:lsdException w:name="heading 1" w:uiPriority="9" w:qFormat="1"/>
-    <w:lsdException w:name="heading 2" w:semiHidden="1" w:uiPriority="9" w:unhideWhenUsed="1" w:qFormat="1"/>
-    <w:lsdException w:name="heading 3" w:semiHidden="1" w:uiPriority="9" w:unhideWhenUsed="1" w:qFormat="1"/>
-    <w:lsdException w:name="heading 4" w:semiHidden="1" w:uiPriority="9" w:unhideWhenUsed="1" w:qFormat="1"/>
-    <w:lsdException w:name="heading 5" w:semiHidden="1" w:uiPriority="9" w:unhideWhenUsed="1" w:qFormat="1"/>
-    <w:lsdException w:name="heading 6" w:semiHidden="1" w:uiPriority="9" w:unhideWhenUsed="1" w:qFormat="1"/>
-    <w:lsdException w:name="heading 7" w:semiHidden="1" w:uiPriority="9" w:unhideWhenUsed="1" w:qFormat="1"/>
-    <w:lsdException w:name="heading 8" w:semiHidden="1" w:uiPriority="9" w:unhideWhenUsed="1" w:qFormat="1"/>
-    <w:lsdException w:name="heading 9" w:semiHidden="1" w:uiPriority="9" w:unhideWhenUsed="1" w:qFormat="1"/>
-    <w:lsdException w:name="index 1" w:semiHidden="1" w:unhideWhenUsed="1"/>
-    <w:lsdException w:name="index 2" w:semiHidden="1" w:unhideWhenUsed="1"/>
-    <w:lsdException w:name="index 3" w:semiHidden="1" w:unhideWhenUsed="1"/>
-    <w:lsdException w:name="index 4" w:semiHidden="1" w:unhideWhenUsed="1"/>
-    <w:lsdException w:name="index 5" w:semiHidden="1" w:unhideWhenUsed="1"/>
-    <w:lsdException w:name="index 6" w:semiHidden="1" w:unhideWhenUsed="1"/>
-    <w:lsdException w:name="index 7" w:semiHidden="1" w:unhideWhenUsed="1"/>
-    <w:lsdException w:name="index 8" w:semiHidden="1" w:unhideWhenUsed="1"/>
-    <w:lsdException w:name="index 9" w:semiHidden="1" w:unhideWhenUsed="1"/>
-    <w:lsdException w:name="toc 1" w:semiHidden="1" w:uiPriority="39" w:unhideWhenUsed="1"/>
-    <w:lsdException w:name="toc 2" w:semiHidden="1" w:uiPriority="39" w:unhideWhenUsed="1"/>
-    <w:lsdException w:name="toc 3" w:semiHidden="1" w:uiPriority="39" w:unhideWhenUsed="1"/>
-    <w:lsdException w:name="toc 4" w:semiHidden="1" w:uiPriority="39" w:unhideWhenUsed="1"/>
-    <w:lsdException w:name="toc 5" w:semiHidden="1" w:uiPriority="39" w:unhideWhenUsed="1"/>
-    <w:lsdException w:name="toc 6" w:semiHidden="1" w:uiPriority="39" w:unhideWhenUsed="1"/>
-    <w:lsdException w:name="toc 7" w:semiHidden="1" w:uiPriority="39" w:unhideWhenUsed="1"/>
-    <w:lsdException w:name="toc 8" w:semiHidden="1" w:uiPriority="39" w:unhideWhenUsed="1"/>
-    <w:lsdException w:name="toc 9" w:semiHidden="1" w:uiPriority="39" w:unhideWhenUsed="1"/>
-    <w:lsdException w:name="Normal Indent" w:semiHidden="1" w:unhideWhenUsed="1"/>
-    <w:lsdException w:name="footnote text" w:semiHidden="1" w:unhideWhenUsed="1"/>
-    <w:lsdException w:name="annotation text" w:semiHidden="1" w:unhideWhenUsed="1"/>
-    <w:lsdException w:name="header" w:semiHidden="1" w:unhideWhenUsed="1"/>
-    <w:lsdException w:name="footer" w:semiHidden="1" w:unhideWhenUsed="1"/>
-    <w:lsdException w:name="index heading" w:semiHidden="1" w:unhideWhenUsed="1"/>
-    <w:lsdException w:name="caption" w:semiHidden="1" w:uiPriority="35" w:unhideWhenUsed="1" w:qFormat="1"/>
-    <w:lsdException w:name="table of figures" w:semiHidden="1" w:unhideWhenUsed="1"/>
-    <w:lsdException w:name="envelope address" w:semiHidden="1" w:unhideWhenUsed="1"/>
-    <w:lsdException w:name="envelope return" w:semiHidden="1" w:unhideWhenUsed="1"/>
-    <w:lsdException w:name="footnote reference" w:semiHidden="1" w:unhideWhenUsed="1"/>
-    <w:lsdException w:name="annotation reference" w:semiHidden="1" w:unhideWhenUsed="1"/>
-    <w:lsdException w:name="line number" w:semiHidden="1" w:unhideWhenUsed="1"/>
-    <w:lsdException w:name="page number" w:semiHidden="1" w:unhideWhenUsed="1"/>
-    <w:lsdException w:name="endnote reference" w:semiHidden="1" w:unhideWhenUsed="1"/>
-    <w:lsdException w:name="endnote text" w:semiHidden="1" w:unhideWhenUsed="1"/>
-    <w:lsdException w:name="table of authorities" w:semiHidden="1" w:unhideWhenUsed="1"/>
-    <w:lsdException w:name="macro" w:semiHidden="1" w:unhideWhenUsed="1"/>
-    <w:lsdException w:name="toa heading" w:semiHidden="1" w:unhideWhenUsed="1"/>
-    <w:lsdException w:name="List" w:semiHidden="1" w:unhideWhenUsed="1"/>
-    <w:lsdException w:name="List Bullet" w:semiHidden="1" w:unhideWhenUsed="1"/>
-    <w:lsdException w:name="List Number" w:semiHidden="1" w:unhideWhenUsed="1"/>
-    <w:lsdException w:name="List 2" w:semiHidden="1" w:unhideWhenUsed="1"/>
-    <w:lsdException w:name="List 3" w:semiHidden="1" w:unhideWhenUsed="1"/>
-    <w:lsdException w:name="List 4" w:semiHidden="1" w:unhideWhenUsed="1"/>
-    <w:lsdException w:name="List 5" w:semiHidden="1" w:unhideWhenUsed="1"/>
-    <w:lsdException w:name="List Bullet 2" w:semiHidden="1" w:unhideWhenUsed="1"/>
-    <w:lsdException w:name="List Bullet 3" w:semiHidden="1" w:unhideWhenUsed="1"/>
-    <w:lsdException w:name="List Bullet 4" w:semiHidden="1" w:unhideWhenUsed="1"/>
-    <w:lsdException w:name="List Bullet 5" w:semiHidden="1" w:unhideWhenUsed="1"/>
-    <w:lsdException w:name="List Number 2" w:semiHidden="1" w:unhideWhenUsed="1"/>
-    <w:lsdException w:name="List Number 3" w:semiHidden="1" w:unhideWhenUsed="1"/>
-    <w:lsdException w:name="List Number 4" w:semiHidden="1" w:unhideWhenUsed="1"/>
-    <w:lsdException w:name="List Number 5" w:semiHidden="1" w:unhideWhenUsed="1"/>
-    <w:lsdException w:name="Title" w:uiPriority="10" w:qFormat="1"/>
-    <w:lsdException w:name="Closing" w:semiHidden="1" w:unhideWhenUsed="1"/>
-    <w:lsdException w:name="Signature" w:semiHidden="1" w:unhideWhenUsed="1"/>
-    <w:lsdException w:name="Default Paragraph Font" w:semiHidden="1" w:uiPriority="1" w:unhideWhenUsed="1"/>
-    <w:lsdException w:name="Body Text" w:semiHidden="1" w:unhideWhenUsed="1"/>
-    <w:lsdException w:name="Body Text Indent" w:semiHidden="1" w:unhideWhenUsed="1"/>
-    <w:lsdException w:name="List Continue" w:semiHidden="1" w:unhideWhenUsed="1"/>
-    <w:lsdException w:name="List Continue 2" w:semiHidden="1" w:unhideWhenUsed="1"/>
-    <w:lsdException w:name="List Continue 3" w:semiHidden="1" w:unhideWhenUsed="1"/>
-    <w:lsdException w:name="List Continue 4" w:semiHidden="1" w:unhideWhenUsed="1"/>
-    <w:lsdException w:name="List Continue 5" w:semiHidden="1" w:unhideWhenUsed="1"/>
-    <w:lsdException w:name="Message Header" w:semiHidden="1" w:unhideWhenUsed="1"/>
-    <w:lsdException w:name="Subtitle" w:uiPriority="11" w:qFormat="1"/>
-    <w:lsdException w:name="Salutation" w:semiHidden="1" w:unhideWhenUsed="1"/>
-    <w:lsdException w:name="Date" w:semiHidden="1" w:unhideWhenUsed="1"/>
-    <w:lsdException w:name="Body Text First Indent" w:semiHidden="1" w:unhideWhenUsed="1"/>
-    <w:lsdException w:name="Body Text First Indent 2" w:semiHidden="1" w:unhideWhenUsed="1"/>
-    <w:lsdException w:name="Note Heading" w:semiHidden="1" w:unhideWhenUsed="1"/>
-    <w:lsdException w:name="Body Text 2" w:semiHidden="1" w:unhideWhenUsed="1"/>
-    <w:lsdException w:name="Body Text 3" w:semiHidden="1" w:unhideWhenUsed="1"/>
-    <w:lsdException w:name="Body Text Indent 2" w:semiHidden="1" w:unhideWhenUsed="1"/>
-    <w:lsdException w:name="Body Text Indent 3" w:semiHidden="1" w:unhideWhenUsed="1"/>
-    <w:lsdException w:name="Block Text" w:semiHidden="1" w:unhideWhenUsed="1"/>
-    <w:lsdException w:name="Hyperlink" w:semiHidden="1" w:unhideWhenUsed="1"/>
-    <w:lsdException w:name="FollowedHyperlink" w:semiHidden="1" w:unhideWhenUsed="1"/>
-    <w:lsdException w:name="Strong" w:uiPriority="22" w:qFormat="1"/>
-    <w:lsdException w:name="Emphasis" w:uiPriority="20" w:qFormat="1"/>
-    <w:lsdException w:name="Document Map" w:semiHidden="1" w:unhideWhenUsed="1"/>
-    <w:lsdException w:name="Plain Text" w:semiHidden="1" w:unhideWhenUsed="1"/>
-    <w:lsdException w:name="E-mail Signature" w:semiHidden="1" w:unhideWhenUsed="1"/>
-    <w:lsdException w:name="HTML Top of Form" w:semiHidden="1" w:unhideWhenUsed="1"/>
-    <w:lsdException w:name="HTML Bottom of Form" w:semiHidden="1" w:unhideWhenUsed="1"/>
-    <w:lsdException w:name="Normal (Web)" w:semiHidden="1" w:unhideWhenUsed="1"/>
-    <w:lsdException w:name="HTML Acronym" w:semiHidden="1" w:unhideWhenUsed="1"/>
-    <w:lsdException w:name="HTML Address" w:semiHidden="1" w:unhideWhenUsed="1"/>
-    <w:lsdException w:name="HTML Cite" w:semiHidden="1" w:unhideWhenUsed="1"/>
-    <w:lsdException w:name="HTML Code" w:semiHidden="1" w:unhideWhenUsed="1"/>
-    <w:lsdException w:name="HTML Definition" w:semiHidden="1" w:unhideWhenUsed="1"/>
-    <w:lsdException w:name="HTML Keyboard" w:semiHidden="1" w:unhideWhenUsed="1"/>
-    <w:lsdException w:name="HTML Preformatted" w:semiHidden="1" w:unhideWhenUsed="1"/>
-    <w:lsdException w:name="HTML Sample" w:semiHidden="1" w:unhideWhenUsed="1"/>
-    <w:lsdException w:name="HTML Typewriter" w:semiHidden="1" w:unhideWhenUsed="1"/>
-    <w:lsdException w:name="HTML Variable" w:semiHidden="1" w:unhideWhenUsed="1"/>
-    <w:lsdException w:name="Normal Table" w:semiHidden="1" w:unhideWhenUsed="1"/>
-    <w:lsdException w:name="annotation subject" w:semiHidden="1" w:unhideWhenUsed="1"/>
-    <w:lsdException w:name="No List" w:semiHidden="1" w:unhideWhenUsed="1"/>
-    <w:lsdException w:name="Outline List 1" w:semiHidden="1" w:unhideWhenUsed="1"/>
-    <w:lsdException w:name="Outline List 2" w:semiHidden="1" w:unhideWhenUsed="1"/>
-    <w:lsdException w:name="Outline List 3" w:semiHidden="1" w:unhideWhenUsed="1"/>
-    <w:lsdException w:name="Table Simple 1" w:semiHidden="1" w:unhideWhenUsed="1"/>
-    <w:lsdException w:name="Table Simple 2" w:semiHidden="1" w:unhideWhenUsed="1"/>
-    <w:lsdException w:name="Table Simple 3" w:semiHidden="1" w:unhideWhenUsed="1"/>
-    <w:lsdException w:name="Table Classic 1" w:semiHidden="1" w:unhideWhenUsed="1"/>
-    <w:lsdException w:name="Table Classic 2" w:semiHidden="1" w:unhideWhenUsed="1"/>
-    <w:lsdException w:name="Table Classic 3" w:semiHidden="1" w:unhideWhenUsed="1"/>
-    <w:lsdException w:name="Table Classic 4" w:semiHidden="1" w:unhideWhenUsed="1"/>
-    <w:lsdException w:name="Table Colorful 1" w:semiHidden="1" w:unhideWhenUsed="1"/>
-    <w:lsdException w:name="Table Colorful 2" w:semiHidden="1" w:unhideWhenUsed="1"/>
-    <w:lsdException w:name="Table Colorful 3" w:semiHidden="1" w:unhideWhenUsed="1"/>
-    <w:lsdException w:name="Table Columns 1" w:semiHidden="1" w:unhideWhenUsed="1"/>
-    <w:lsdException w:name="Table Columns 2" w:semiHidden="1" w:unhideWhenUsed="1"/>
-    <w:lsdException w:name="Table Columns 3" w:semiHidden="1" w:unhideWhenUsed="1"/>
-    <w:lsdException w:name="Table Columns 4" w:semiHidden="1" w:unhideWhenUsed="1"/>
-    <w:lsdException w:name="Table Columns 5" w:semiHidden="1" w:unhideWhenUsed="1"/>
-    <w:lsdException w:name="Table Grid 1" w:semiHidden="1" w:unhideWhenUsed="1"/>
-    <w:lsdException w:name="Table Grid 2" w:semiHidden="1" w:unhideWhenUsed="1"/>
-    <w:lsdException w:name="Table Grid 3" w:semiHidden="1" w:unhideWhenUsed="1"/>
-    <w:lsdException w:name="Table Grid 4" w:semiHidden="1" w:unhideWhenUsed="1"/>
-    <w:lsdException w:name="Table Grid 5" w:semiHidden="1" w:unhideWhenUsed="1"/>
-    <w:lsdException w:name="Table Grid 6" w:semiHidden="1" w:unhideWhenUsed="1"/>
-    <w:lsdException w:name="Table Grid 7" w:semiHidden="1" w:unhideWhenUsed="1"/>
-    <w:lsdException w:name="Table Grid 8" w:semiHidden="1" w:unhideWhenUsed="1"/>
-    <w:lsdException w:name="Table List 1" w:semiHidden="1" w:unhideWhenUsed="1"/>
-    <w:lsdException w:name="Table List 2" w:semiHidden="1" w:unhideWhenUsed="1"/>
-    <w:lsdException w:name="Table List 3" w:semiHidden="1" w:unhideWhenUsed="1"/>
-    <w:lsdException w:name="Table List 4" w:semiHidden="1" w:unhideWhenUsed="1"/>
-    <w:lsdException w:name="Table List 5" w:semiHidden="1" w:unhideWhenUsed="1"/>
-    <w:lsdException w:name="Table List 6" w:semiHidden="1" w:unhideWhenUsed="1"/>
-    <w:lsdException w:name="Table List 7" w:semiHidden="1" w:unhideWhenUsed="1"/>
-    <w:lsdException w:name="Table List 8" w:semiHidden="1" w:unhideWhenUsed="1"/>
-    <w:lsdException w:name="Table 3D effects 1" w:semiHidden="1" w:unhideWhenUsed="1"/>
-    <w:lsdException w:name="Table 3D effects 2" w:semiHidden="1" w:unhideWhenUsed="1"/>
-    <w:lsdException w:name="Table 3D effects 3" w:semiHidden="1" w:unhideWhenUsed="1"/>
-    <w:lsdException w:name="Table Contemporary" w:semiHidden="1" w:unhideWhenUsed="1"/>
-    <w:lsdException w:name="Table Elegant" w:semiHidden="1" w:unhideWhenUsed="1"/>
-    <w:lsdException w:name="Table Professional" w:semiHidden="1" w:unhideWhenUsed="1"/>
-    <w:lsdException w:name="Table Subtle 1" w:semiHidden="1" w:unhideWhenUsed="1"/>
-    <w:lsdException w:name="Table Subtle 2" w:semiHidden="1" w:unhideWhenUsed="1"/>
-    <w:lsdException w:name="Table Web 1" w:semiHidden="1" w:unhideWhenUsed="1"/>
-    <w:lsdException w:name="Table Web 2" w:semiHidden="1" w:unhideWhenUsed="1"/>
-    <w:lsdException w:name="Table Web 3" w:semiHidden="1" w:unhideWhenUsed="1"/>
-    <w:lsdException w:name="Balloon Text" w:semiHidden="1" w:unhideWhenUsed="1"/>
-    <w:lsdException w:name="Table Grid" w:uiPriority="59"/>
-    <w:lsdException w:name="Table Theme" w:semiHidden="1" w:unhideWhenUsed="1"/>
-    <w:lsdException w:name="Placeholder Text" w:semiHidden="1"/>
-    <w:lsdException w:name="No Spacing" w:uiPriority="1" w:qFormat="1"/>
-    <w:lsdException w:name="Light Shading" w:uiPriority="60"/>
-    <w:lsdException w:name="Light List" w:uiPriority="61"/>
-    <w:lsdException w:name="Light Grid" w:uiPriority="62"/>
-    <w:lsdException w:name="Medium Shading 1" w:uiPriority="63"/>
-    <w:lsdException w:name="Medium Shading 2" w:uiPriority="64"/>
-    <w:lsdException w:name="Medium List 1" w:uiPriority="65"/>
-    <w:lsdException w:name="Medium List 2" w:uiPriority="66"/>
-    <w:lsdException w:name="Medium Grid 1" w:uiPriority="67"/>
-    <w:lsdException w:name="Medium Grid 2" w:uiPriority="68"/>
-    <w:lsdException w:name="Medium Grid 3" w:uiPriority="69"/>
-    <w:lsdException w:name="Dark List" w:uiPriority="70"/>
-    <w:lsdException w:name="Colorful Shading" w:uiPriority="71"/>
-    <w:lsdException w:name="Colorful List" w:uiPriority="72"/>
-    <w:lsdException w:name="Colorful Grid" w:uiPriority="73"/>
-    <w:lsdException w:name="Light Shading Accent 1" w:uiPriority="60"/>
-    <w:lsdException w:name="Light List Accent 1" w:uiPriority="61"/>
-    <w:lsdException w:name="Light Grid Accent 1" w:uiPriority="62"/>
-    <w:lsdException w:name="Medium Shading 1 Accent 1" w:uiPriority="63"/>
-    <w:lsdException w:name="Medium Shading 2 Accent 1" w:uiPriority="64"/>
-    <w:lsdException w:name="Medium List 1 Accent 1" w:uiPriority="65"/>
-    <w:lsdException w:name="Revision" w:semiHidden="1"/>
-    <w:lsdException w:name="List Paragraph" w:uiPriority="34" w:qFormat="1"/>
-    <w:lsdException w:name="Quote" w:uiPriority="29" w:qFormat="1"/>
-    <w:lsdException w:name="Intense Quote" w:uiPriority="30" w:qFormat="1"/>
-    <w:lsdException w:name="Medium List 2 Accent 1" w:uiPriority="66"/>
-    <w:lsdException w:name="Medium Grid 1 Accent 1" w:uiPriority="67"/>
-    <w:lsdException w:name="Medium Grid 2 Accent 1" w:uiPriority="68"/>
-    <w:lsdException w:name="Medium Grid 3 Accent 1" w:uiPriority="69"/>
-    <w:lsdException w:name="Dark List Accent 1" w:uiPriority="70"/>
-    <w:lsdException w:name="Colorful Shading Accent 1" w:uiPriority="71"/>
-    <w:lsdException w:name="Colorful List Accent 1" w:uiPriority="72"/>
-    <w:lsdException w:name="Colorful Grid Accent 1" w:uiPriority="73"/>
-    <w:lsdException w:name="Light Shading Accent 2" w:uiPriority="60"/>
-    <w:lsdException w:name="Light List Accent 2" w:uiPriority="61"/>
-    <w:lsdException w:name="Light Grid Accent 2" w:uiPriority="62"/>
-    <w:lsdException w:name="Medium Shading 1 Accent 2" w:uiPriority="63"/>
-    <w:lsdException w:name="Medium Shading 2 Accent 2" w:uiPriority="64"/>
-    <w:lsdException w:name="Medium List 1 Accent 2" w:uiPriority="65"/>
-    <w:lsdException w:name="Medium List 2 Accent 2" w:uiPriority="66"/>
-    <w:lsdException w:name="Medium Grid 1 Accent 2" w:uiPriority="67"/>
-    <w:lsdException w:name="Medium Grid 2 Accent 2" w:uiPriority="68"/>
-    <w:lsdException w:name="Medium Grid 3 Accent 2" w:uiPriority="69"/>
-    <w:lsdException w:name="Dark List Accent 2" w:uiPriority="70"/>
-    <w:lsdException w:name="Colorful Shading Accent 2" w:uiPriority="71"/>
-    <w:lsdException w:name="Colorful List Accent 2" w:uiPriority="72"/>
-    <w:lsdException w:name="Colorful Grid Accent 2" w:uiPriority="73"/>
-    <w:lsdException w:name="Light Shading Accent 3" w:uiPriority="60"/>
-    <w:lsdException w:name="Light List Accent 3" w:uiPriority="61"/>
-    <w:lsdException w:name="Light Grid Accent 3" w:uiPriority="62"/>
-    <w:lsdException w:name="Medium Shading 1 Accent 3" w:uiPriority="63"/>
-    <w:lsdException w:name="Medium Shading 2 Accent 3" w:uiPriority="64"/>
-    <w:lsdException w:name="Medium List 1 Accent 3" w:uiPriority="65"/>
-    <w:lsdException w:name="Medium List 2 Accent 3" w:uiPriority="66"/>
-    <w:lsdException w:name="Medium Grid 1 Accent 3" w:uiPriority="67"/>
-    <w:lsdException w:name="Medium Grid 2 Accent 3" w:uiPriority="68"/>
-    <w:lsdException w:name="Medium Grid 3 Accent 3" w:uiPriority="69"/>
-    <w:lsdException w:name="Dark List Accent 3" w:uiPriority="70"/>
-    <w:lsdException w:name="Colorful Shading Accent 3" w:uiPriority="71"/>
-    <w:lsdException w:name="Colorful List Accent 3" w:uiPriority="72"/>
-    <w:lsdException w:name="Colorful Grid Accent 3" w:uiPriority="73"/>
-    <w:lsdException w:name="Light Shading Accent 4" w:uiPriority="60"/>
-    <w:lsdException w:name="Light List Accent 4" w:uiPriority="61"/>
-    <w:lsdException w:name="Light Grid Accent 4" w:uiPriority="62"/>
-    <w:lsdException w:name="Medium Shading 1 Accent 4" w:uiPriority="63"/>
-    <w:lsdException w:name="Medium Shading 2 Accent 4" w:uiPriority="64"/>
-    <w:lsdException w:name="Medium List 1 Accent 4" w:uiPriority="65"/>
-    <w:lsdException w:name="Medium List 2 Accent 4" w:uiPriority="66"/>
-    <w:lsdException w:name="Medium Grid 1 Accent 4" w:uiPriority="67"/>
-    <w:lsdException w:name="Medium Grid 2 Accent 4" w:uiPriority="68"/>
-    <w:lsdException w:name="Medium Grid 3 Accent 4" w:uiPriority="69"/>
-    <w:lsdException w:name="Dark List Accent 4" w:uiPriority="70"/>
-    <w:lsdException w:name="Colorful Shading Accent 4" w:uiPriority="71"/>
-    <w:lsdException w:name="Colorful List Accent 4" w:uiPriority="72"/>
-    <w:lsdException w:name="Colorful Grid Accent 4" w:uiPriority="73"/>
-    <w:lsdException w:name="Light Shading Accent 5" w:uiPriority="60"/>
-    <w:lsdException w:name="Light List Accent 5" w:uiPriority="61"/>
-    <w:lsdException w:name="Light Grid Accent 5" w:uiPriority="62"/>
-    <w:lsdException w:name="Medium Shading 1 Accent 5" w:uiPriority="63"/>
-    <w:lsdException w:name="Medium Shading 2 Accent 5" w:uiPriority="64"/>
-    <w:lsdException w:name="Medium List 1 Accent 5" w:uiPriority="65"/>
-    <w:lsdException w:name="Medium List 2 Accent 5" w:uiPriority="66"/>
-    <w:lsdException w:name="Medium Grid 1 Accent 5" w:uiPriority="67"/>
-    <w:lsdException w:name="Medium Grid 2 Accent 5" w:uiPriority="68"/>
-    <w:lsdException w:name="Medium Grid 3 Accent 5" w:uiPriority="69"/>
-    <w:lsdException w:name="Dark List Accent 5" w:uiPriority="70"/>
-    <w:lsdException w:name="Colorful Shading Accent 5" w:uiPriority="71"/>
-    <w:lsdException w:name="Colorful List Accent 5" w:uiPriority="72"/>
-    <w:lsdException w:name="Colorful Grid Accent 5" w:uiPriority="73"/>
-    <w:lsdException w:name="Light Shading Accent 6" w:uiPriority="60"/>
-    <w:lsdException w:name="Light List Accent 6" w:uiPriority="61"/>
-    <w:lsdException w:name="Light Grid Accent 6" w:uiPriority="62"/>
-    <w:lsdException w:name="Medium Shading 1 Accent 6" w:uiPriority="63"/>
-    <w:lsdException w:name="Medium Shading 2 Accent 6" w:uiPriority="64"/>
-    <w:lsdException w:name="Medium List 1 Accent 6" w:uiPriority="65"/>
-    <w:lsdException w:name="Medium List 2 Accent 6" w:uiPriority="66"/>
-    <w:lsdException w:name="Medium Grid 1 Accent 6" w:uiPriority="67"/>
-    <w:lsdException w:name="Medium Grid 2 Accent 6" w:uiPriority="68"/>
-    <w:lsdException w:name="Medium Grid 3 Accent 6" w:uiPriority="69"/>
-    <w:lsdException w:name="Dark List Accent 6" w:uiPriority="70"/>
-    <w:lsdException w:name="Colorful Shading Accent 6" w:uiPriority="71"/>
-    <w:lsdException w:name="Colorful List Accent 6" w:uiPriority="72"/>
-    <w:lsdException w:name="Colorful Grid Accent 6" w:uiPriority="73"/>
-    <w:lsdException w:name="Subtle Emphasis" w:uiPriority="19" w:qFormat="1"/>
-    <w:lsdException w:name="Intense Emphasis" w:uiPriority="21" w:qFormat="1"/>
-    <w:lsdException w:name="Subtle Reference" w:uiPriority="31" w:qFormat="1"/>
-    <w:lsdException w:name="Intense Reference" w:uiPriority="32" w:qFormat="1"/>
-    <w:lsdException w:name="Book Title" w:uiPriority="33" w:qFormat="1"/>
-    <w:lsdException w:name="Bibliography" w:semiHidden="1" w:uiPriority="37" w:unhideWhenUsed="1"/>
-    <w:lsdException w:name="TOC Heading" w:semiHidden="1" w:uiPriority="39" w:unhideWhenUsed="1" w:qFormat="1"/>
-    <w:lsdException w:name="Plain Table 1" w:uiPriority="41"/>
-    <w:lsdException w:name="Plain Table 2" w:uiPriority="42"/>
-    <w:lsdException w:name="Plain Table 3" w:uiPriority="43"/>
-    <w:lsdException w:name="Plain Table 4" w:uiPriority="44"/>
-    <w:lsdException w:name="Plain Table 5" w:uiPriority="45"/>
-    <w:lsdException w:name="Grid Table Light" w:uiPriority="40"/>
-    <w:lsdException w:name="Grid Table 1 Light" w:uiPriority="46"/>
-    <w:lsdException w:name="Grid Table 2" w:uiPriority="47"/>
-    <w:lsdException w:name="Grid Table 3" w:uiPriority="48"/>
-    <w:lsdException w:name="Grid Table 4" w:uiPriority="49"/>
-    <w:lsdException w:name="Grid Table 5 Dark" w:uiPriority="50"/>
-    <w:lsdException w:name="Grid Table 6 Colorful" w:uiPriority="51"/>
-    <w:lsdException w:name="Grid Table 7 Colorful" w:uiPriority="52"/>
-    <w:lsdException w:name="Grid Table 1 Light Accent 1" w:uiPriority="46"/>
-    <w:lsdException w:name="Grid Table 2 Accent 1" w:uiPriority="47"/>
-    <w:lsdException w:name="Grid Table 3 Accent 1" w:uiPriority="48"/>
-    <w:lsdException w:name="Grid Table 4 Accent 1" w:uiPriority="49"/>
-    <w:lsdException w:name="Grid Table 5 Dark Accent 1" w:uiPriority="50"/>
-    <w:lsdException w:name="Grid Table 6 Colorful Accent 1" w:uiPriority="51"/>
-    <w:lsdException w:name="Grid Table 7 Colorful Accent 1" w:uiPriority="52"/>
-    <w:lsdException w:name="Grid Table 1 Light Accent 2" w:uiPriority="46"/>
-    <w:lsdException w:name="Grid Table 2 Accent 2" w:uiPriority="47"/>
-    <w:lsdException w:name="Grid Table 3 Accent 2" w:uiPriority="48"/>
-    <w:lsdException w:name="Grid Table 4 Accent 2" w:uiPriority="49"/>
-    <w:lsdException w:name="Grid Table 5 Dark Accent 2" w:uiPriority="50"/>
-    <w:lsdException w:name="Grid Table 6 Colorful Accent 2" w:uiPriority="51"/>
-    <w:lsdException w:name="Grid Table 7 Colorful Accent 2" w:uiPriority="52"/>
-    <w:lsdException w:name="Grid Table 1 Light Accent 3" w:uiPriority="46"/>
-    <w:lsdException w:name="Grid Table 2 Accent 3" w:uiPriority="47"/>
-    <w:lsdException w:name="Grid Table 3 Accent 3" w:uiPriority="48"/>
-    <w:lsdException w:name="Grid Table 4 Accent 3" w:uiPriority="49"/>
-    <w:lsdException w:name="Grid Table 5 Dark Accent 3" w:uiPriority="50"/>
-    <w:lsdException w:name="Grid Table 6 Colorful Accent 3" w:uiPriority="51"/>
-    <w:lsdException w:name="Grid Table 7 Colorful Accent 3" w:uiPriority="52"/>
-    <w:lsdException w:name="Grid Table 1 Light Accent 4" w:uiPriority="46"/>
-    <w:lsdException w:name="Grid Table 2 Accent 4" w:uiPriority="47"/>
-    <w:lsdException w:name="Grid Table 3 Accent 4" w:uiPriority="48"/>
-    <w:lsdException w:name="Grid Table 4 Accent 4" w:uiPriority="49"/>
-    <w:lsdException w:name="Grid Table 5 Dark Accent 4" w:uiPriority="50"/>
-    <w:lsdException w:name="Grid Table 6 Colorful Accent 4" w:uiPriority="51"/>
-    <w:lsdException w:name="Grid Table 7 Colorful Accent 4" w:uiPriority="52"/>
-    <w:lsdException w:name="Grid Table 1 Light Accent 5" w:uiPriority="46"/>
-    <w:lsdException w:name="Grid Table 2 Accent 5" w:uiPriority="47"/>
-    <w:lsdException w:name="Grid Table 3 Accent 5" w:uiPriority="48"/>
-    <w:lsdException w:name="Grid Table 4 Accent 5" w:uiPriority="49"/>
-    <w:lsdException w:name="Grid Table 5 Dark Accent 5" w:uiPriority="50"/>
-    <w:lsdException w:name="Grid Table 6 Colorful Accent 5" w:uiPriority="51"/>
-    <w:lsdException w:name="Grid Table 7 Colorful Accent 5" w:uiPriority="52"/>
-    <w:lsdException w:name="Grid Table 1 Light Accent 6" w:uiPriority="46"/>
-    <w:lsdException w:name="Grid Table 2 Accent 6" w:uiPriority="47"/>
-    <w:lsdException w:name="Grid Table 3 Accent 6" w:uiPriority="48"/>
-    <w:lsdException w:name="Grid Table 4 Accent 6" w:uiPriority="49"/>
-    <w:lsdException w:name="Grid Table 5 Dark Accent 6" w:uiPriority="50"/>
-    <w:lsdException w:name="Grid Table 6 Colorful Accent 6" w:uiPriority="51"/>
-    <w:lsdException w:name="Grid Table 7 Colorful Accent 6" w:uiPriority="52"/>
-    <w:lsdException w:name="List Table 1 Light" w:uiPriority="46"/>
-    <w:lsdException w:name="List Table 2" w:uiPriority="47"/>
-    <w:lsdException w:name="List Table 3" w:uiPriority="48"/>
-    <w:lsdException w:name="List Table 4" w:uiPriority="49"/>
-    <w:lsdException w:name="List Table 5 Dark" w:uiPriority="50"/>
-    <w:lsdException w:name="List Table 6 Colorful" w:uiPriority="51"/>
-    <w:lsdException w:name="List Table 7 Colorful" w:uiPriority="52"/>
-    <w:lsdException w:name="List Table 1 Light Accent 1" w:uiPriority="46"/>
-    <w:lsdException w:name="List Table 2 Accent 1" w:uiPriority="47"/>
-    <w:lsdException w:name="List Table 3 Accent 1" w:uiPriority="48"/>
-    <w:lsdException w:name="List Table 4 Accent 1" w:uiPriority="49"/>
-    <w:lsdException w:name="List Table 5 Dark Accent 1" w:uiPriority="50"/>
-    <w:lsdException w:name="List Table 6 Colorful Accent 1" w:uiPriority="51"/>
-    <w:lsdException w:name="List Table 7 Colorful Accent 1" w:uiPriority="52"/>
-    <w:lsdException w:name="List Table 1 Light Accent 2" w:uiPriority="46"/>
-    <w:lsdException w:name="List Table 2 Accent 2" w:uiPriority="47"/>
-    <w:lsdException w:name="List Table 3 Accent 2" w:uiPriority="48"/>
-    <w:lsdException w:name="List Table 4 Accent 2" w:uiPriority="49"/>
-    <w:lsdException w:name="List Table 5 Dark Accent 2" w:uiPriority="50"/>
-    <w:lsdException w:name="List Table 6 Colorful Accent 2" w:uiPriority="51"/>
-    <w:lsdException w:name="List Table 7 Colorful Accent 2" w:uiPriority="52"/>
-    <w:lsdException w:name="List Table 1 Light Accent 3" w:uiPriority="46"/>
-    <w:lsdException w:name="List Table 2 Accent 3" w:uiPriority="47"/>
-    <w:lsdException w:name="List Table 3 Accent 3" w:uiPriority="48"/>
-    <w:lsdException w:name="List Table 4 Accent 3" w:uiPriority="49"/>
-    <w:lsdException w:name="List Table 5 Dark Accent 3" w:uiPriority="50"/>
-    <w:lsdException w:name="List Table 6 Colorful Accent 3" w:uiPriority="51"/>
-    <w:lsdException w:name="List Table 7 Colorful Accent 3" w:uiPriority="52"/>
-    <w:lsdException w:name="List Table 1 Light Accent 4" w:uiPriority="46"/>
-    <w:lsdException w:name="List Table 2 Accent 4" w:uiPriority="47"/>
-    <w:lsdException w:name="List Table 3 Accent 4" w:uiPriority="48"/>
-    <w:lsdException w:name="List Table 4 Accent 4" w:uiPriority="49"/>
-    <w:lsdException w:name="List Table 5 Dark Accent 4" w:uiPriority="50"/>
-    <w:lsdException w:name="List Table 6 Colorful Accent 4" w:uiPriority="51"/>
-    <w:lsdException w:name="List Table 7 Colorful Accent 4" w:uiPriority="52"/>
-    <w:lsdException w:name="List Table 1 Light Accent 5" w:uiPriority="46"/>
-    <w:lsdException w:name="List Table 2 Accent 5" w:uiPriority="47"/>
-    <w:lsdException w:name="List Table 3 Accent 5" w:uiPriority="48"/>
-    <w:lsdException w:name="List Table 4 Accent 5" w:uiPriority="49"/>
-    <w:lsdException w:name="List Table 5 Dark Accent 5" w:uiPriority="50"/>
-    <w:lsdException w:name="List Table 6 Colorful Accent 5" w:uiPriority="51"/>
-    <w:lsdException w:name="List Table 7 Colorful Accent 5" w:uiPriority="52"/>
-    <w:lsdException w:name="List Table 1 Light Accent 6" w:uiPriority="46"/>
-    <w:lsdException w:name="List Table 2 Accent 6" w:uiPriority="47"/>
-    <w:lsdException w:name="List Table 3 Accent 6" w:uiPriority="48"/>
-    <w:lsdException w:name="List Table 4 Accent 6" w:uiPriority="49"/>
-    <w:lsdException w:name="List Table 5 Dark Accent 6" w:uiPriority="50"/>
-    <w:lsdException w:name="List Table 6 Colorful Accent 6" w:uiPriority="51"/>
-    <w:lsdException w:name="List Table 7 Colorful Accent 6" w:uiPriority="52"/>
+  <w:latentStyles w:defLockedState="0" w:defUIPriority="99" w:defSemiHidden="1" w:defUnhideWhenUsed="1" w:defQFormat="0" w:count="267">
+    <w:lsdException w:name="Normal" w:semiHidden="0" w:uiPriority="0" w:unhideWhenUsed="0" w:qFormat="1"/>
+    <w:lsdException w:name="heading 1" w:semiHidden="0" w:uiPriority="9" w:unhideWhenUsed="0" w:qFormat="1"/>
+    <w:lsdException w:name="heading 2" w:uiPriority="9" w:qFormat="1"/>
+    <w:lsdException w:name="heading 3" w:uiPriority="9" w:qFormat="1"/>
+    <w:lsdException w:name="heading 4" w:uiPriority="9" w:qFormat="1"/>
+    <w:lsdException w:name="heading 5" w:uiPriority="9" w:qFormat="1"/>
+    <w:lsdException w:name="heading 6" w:uiPriority="9" w:qFormat="1"/>
+    <w:lsdException w:name="heading 7" w:uiPriority="9" w:qFormat="1"/>
+    <w:lsdException w:name="heading 8" w:uiPriority="9" w:qFormat="1"/>
+    <w:lsdException w:name="heading 9" w:uiPriority="9" w:qFormat="1"/>
+    <w:lsdException w:name="toc 1" w:uiPriority="39"/>
+    <w:lsdException w:name="toc 2" w:uiPriority="39"/>
+    <w:lsdException w:name="toc 3" w:uiPriority="39"/>
+    <w:lsdException w:name="toc 4" w:uiPriority="39"/>
+    <w:lsdException w:name="toc 5" w:uiPriority="39"/>
+    <w:lsdException w:name="toc 6" w:uiPriority="39"/>
+    <w:lsdException w:name="toc 7" w:uiPriority="39"/>
+    <w:lsdException w:name="toc 8" w:uiPriority="39"/>
+    <w:lsdException w:name="toc 9" w:uiPriority="39"/>
+    <w:lsdException w:name="caption" w:uiPriority="35" w:qFormat="1"/>
+    <w:lsdException w:name="Title" w:semiHidden="0" w:uiPriority="10" w:unhideWhenUsed="0" w:qFormat="1"/>
+    <w:lsdException w:name="Default Paragraph Font" w:uiPriority="1"/>
+    <w:lsdException w:name="Subtitle" w:semiHidden="0" w:uiPriority="11" w:unhideWhenUsed="0" w:qFormat="1"/>
+    <w:lsdException w:name="Strong" w:semiHidden="0" w:uiPriority="22" w:unhideWhenUsed="0" w:qFormat="1"/>
+    <w:lsdException w:name="Emphasis" w:semiHidden="0" w:uiPriority="20" w:unhideWhenUsed="0" w:qFormat="1"/>
+    <w:lsdException w:name="Table Grid" w:semiHidden="0" w:uiPriority="59" w:unhideWhenUsed="0"/>
+    <w:lsdException w:name="Placeholder Text" w:unhideWhenUsed="0"/>
+    <w:lsdException w:name="No Spacing" w:semiHidden="0" w:uiPriority="1" w:unhideWhenUsed="0" w:qFormat="1"/>
+    <w:lsdException w:name="Light Shading" w:semiHidden="0" w:uiPriority="60" w:unhideWhenUsed="0"/>
+    <w:lsdException w:name="Light List" w:semiHidden="0" w:uiPriority="61" w:unhideWhenUsed="0"/>
+    <w:lsdException w:name="Light Grid" w:semiHidden="0" w:uiPriority="62" w:unhideWhenUsed="0"/>
+    <w:lsdException w:name="Medium Shading 1" w:semiHidden="0" w:uiPriority="63" w:unhideWhenUsed="0"/>
+    <w:lsdException w:name="Medium Shading 2" w:semiHidden="0" w:uiPriority="64" w:unhideWhenUsed="0"/>
+    <w:lsdException w:name="Medium List 1" w:semiHidden="0" w:uiPriority="65" w:unhideWhenUsed="0"/>
+    <w:lsdException w:name="Medium List 2" w:semiHidden="0" w:uiPriority="66" w:unhideWhenUsed="0"/>
+    <w:lsdException w:name="Medium Grid 1" w:semiHidden="0" w:uiPriority="67" w:unhideWhenUsed="0"/>
+    <w:lsdException w:name="Medium Grid 2" w:semiHidden="0" w:uiPriority="68" w:unhideWhenUsed="0"/>
+    <w:lsdException w:name="Medium Grid 3" w:semiHidden="0" w:uiPriority="69" w:unhideWhenUsed="0"/>
+    <w:lsdException w:name="Dark List" w:semiHidden="0" w:uiPriority="70" w:unhideWhenUsed="0"/>
+    <w:lsdException w:name="Colorful Shading" w:semiHidden="0" w:uiPriority="71" w:unhideWhenUsed="0"/>
+    <w:lsdException w:name="Colorful List" w:semiHidden="0" w:uiPriority="72" w:unhideWhenUsed="0"/>
+    <w:lsdException w:name="Colorful Grid" w:semiHidden="0" w:uiPriority="73" w:unhideWhenUsed="0"/>
+    <w:lsdException w:name="Light Shading Accent 1" w:semiHidden="0" w:uiPriority="60" w:unhideWhenUsed="0"/>
+    <w:lsdException w:name="Light List Accent 1" w:semiHidden="0" w:uiPriority="61" w:unhideWhenUsed="0"/>
+    <w:lsdException w:name="Light Grid Accent 1" w:semiHidden="0" w:uiPriority="62" w:unhideWhenUsed="0"/>
+    <w:lsdException w:name="Medium Shading 1 Accent 1" w:semiHidden="0" w:uiPriority="63" w:unhideWhenUsed="0"/>
+    <w:lsdException w:name="Medium Shading 2 Accent 1" w:semiHidden="0" w:uiPriority="64" w:unhideWhenUsed="0"/>
+    <w:lsdException w:name="Medium List 1 Accent 1" w:semiHidden="0" w:uiPriority="65" w:unhideWhenUsed="0"/>
+    <w:lsdException w:name="Revision" w:unhideWhenUsed="0"/>
+    <w:lsdException w:name="List Paragraph" w:semiHidden="0" w:uiPriority="34" w:unhideWhenUsed="0" w:qFormat="1"/>
+    <w:lsdException w:name="Quote" w:semiHidden="0" w:uiPriority="29" w:unhideWhenUsed="0" w:qFormat="1"/>
+    <w:lsdException w:name="Intense Quote" w:semiHidden="0" w:uiPriority="30" w:unhideWhenUsed="0" w:qFormat="1"/>
+    <w:lsdException w:name="Medium List 2 Accent 1" w:semiHidden="0" w:uiPriority="66" w:unhideWhenUsed="0"/>
+    <w:lsdException w:name="Medium Grid 1 Accent 1" w:semiHidden="0" w:uiPriority="67" w:unhideWhenUsed="0"/>
+    <w:lsdException w:name="Medium Grid 2 Accent 1" w:semiHidden="0" w:uiPriority="68" w:unhideWhenUsed="0"/>
+    <w:lsdException w:name="Medium Grid 3 Accent 1" w:semiHidden="0" w:uiPriority="69" w:unhideWhenUsed="0"/>
+    <w:lsdException w:name="Dark List Accent 1" w:semiHidden="0" w:uiPriority="70" w:unhideWhenUsed="0"/>
+    <w:lsdException w:name="Colorful Shading Accent 1" w:semiHidden="0" w:uiPriority="71" w:unhideWhenUsed="0"/>
+    <w:lsdException w:name="Colorful List Accent 1" w:semiHidden="0" w:uiPriority="72" w:unhideWhenUsed="0"/>
+    <w:lsdException w:name="Colorful Grid Accent 1" w:semiHidden="0" w:uiPriority="73" w:unhideWhenUsed="0"/>
+    <w:lsdException w:name="Light Shading Accent 2" w:semiHidden="0" w:uiPriority="60" w:unhideWhenUsed="0"/>
+    <w:lsdException w:name="Light List Accent 2" w:semiHidden="0" w:uiPriority="61" w:unhideWhenUsed="0"/>
+    <w:lsdException w:name="Light Grid Accent 2" w:semiHidden="0" w:uiPriority="62" w:unhideWhenUsed="0"/>
+    <w:lsdException w:name="Medium Shading 1 Accent 2" w:semiHidden="0" w:uiPriority="63" w:unhideWhenUsed="0"/>
+    <w:lsdException w:name="Medium Shading 2 Accent 2" w:semiHidden="0" w:uiPriority="64" w:unhideWhenUsed="0"/>
+    <w:lsdException w:name="Medium List 1 Accent 2" w:semiHidden="0" w:uiPriority="65" w:unhideWhenUsed="0"/>
+    <w:lsdException w:name="Medium List 2 Accent 2" w:semiHidden="0" w:uiPriority="66" w:unhideWhenUsed="0"/>
+    <w:lsdException w:name="Medium Grid 1 Accent 2" w:semiHidden="0" w:uiPriority="67" w:unhideWhenUsed="0"/>
+    <w:lsdException w:name="Medium Grid 2 Accent 2" w:semiHidden="0" w:uiPriority="68" w:unhideWhenUsed="0"/>
+    <w:lsdException w:name="Medium Grid 3 Accent 2" w:semiHidden="0" w:uiPriority="69" w:unhideWhenUsed="0"/>
+    <w:lsdException w:name="Dark List Accent 2" w:semiHidden="0" w:uiPriority="70" w:unhideWhenUsed="0"/>
+    <w:lsdException w:name="Colorful Shading Accent 2" w:semiHidden="0" w:uiPriority="71" w:unhideWhenUsed="0"/>
+    <w:lsdException w:name="Colorful List Accent 2" w:semiHidden="0" w:uiPriority="72" w:unhideWhenUsed="0"/>
+    <w:lsdException w:name="Colorful Grid Accent 2" w:semiHidden="0" w:uiPriority="73" w:unhideWhenUsed="0"/>
+    <w:lsdException w:name="Light Shading Accent 3" w:semiHidden="0" w:uiPriority="60" w:unhideWhenUsed="0"/>
+    <w:lsdException w:name="Light List Accent 3" w:semiHidden="0" w:uiPriority="61" w:unhideWhenUsed="0"/>
+    <w:lsdException w:name="Light Grid Accent 3" w:semiHidden="0" w:uiPriority="62" w:unhideWhenUsed="0"/>
+    <w:lsdException w:name="Medium Shading 1 Accent 3" w:semiHidden="0" w:uiPriority="63" w:unhideWhenUsed="0"/>
+    <w:lsdException w:name="Medium Shading 2 Accent 3" w:semiHidden="0" w:uiPriority="64" w:unhideWhenUsed="0"/>
+    <w:lsdException w:name="Medium List 1 Accent 3" w:semiHidden="0" w:uiPriority="65" w:unhideWhenUsed="0"/>
+    <w:lsdException w:name="Medium List 2 Accent 3" w:semiHidden="0" w:uiPriority="66" w:unhideWhenUsed="0"/>
+    <w:lsdException w:name="Medium Grid 1 Accent 3" w:semiHidden="0" w:uiPriority="67" w:unhideWhenUsed="0"/>
+    <w:lsdException w:name="Medium Grid 2 Accent 3" w:semiHidden="0" w:uiPriority="68" w:unhideWhenUsed="0"/>
+    <w:lsdException w:name="Medium Grid 3 Accent 3" w:semiHidden="0" w:uiPriority="69" w:unhideWhenUsed="0"/>
+    <w:lsdException w:name="Dark List Accent 3" w:semiHidden="0" w:uiPriority="70" w:unhideWhenUsed="0"/>
+    <w:lsdException w:name="Colorful Shading Accent 3" w:semiHidden="0" w:uiPriority="71" w:unhideWhenUsed="0"/>
+    <w:lsdException w:name="Colorful List Accent 3" w:semiHidden="0" w:uiPriority="72" w:unhideWhenUsed="0"/>
+    <w:lsdException w:name="Colorful Grid Accent 3" w:semiHidden="0" w:uiPriority="73" w:unhideWhenUsed="0"/>
+    <w:lsdException w:name="Light Shading Accent 4" w:semiHidden="0" w:uiPriority="60" w:unhideWhenUsed="0"/>
+    <w:lsdException w:name="Light List Accent 4" w:semiHidden="0" w:uiPriority="61" w:unhideWhenUsed="0"/>
+    <w:lsdException w:name="Light Grid Accent 4" w:semiHidden="0" w:uiPriority="62" w:unhideWhenUsed="0"/>
+    <w:lsdException w:name="Medium Shading 1 Accent 4" w:semiHidden="0" w:uiPriority="63" w:unhideWhenUsed="0"/>
+    <w:lsdException w:name="Medium Shading 2 Accent 4" w:semiHidden="0" w:uiPriority="64" w:unhideWhenUsed="0"/>
+    <w:lsdException w:name="Medium List 1 Accent 4" w:semiHidden="0" w:uiPriority="65" w:unhideWhenUsed="0"/>
+    <w:lsdException w:name="Medium List 2 Accent 4" w:semiHidden="0" w:uiPriority="66" w:unhideWhenUsed="0"/>
+    <w:lsdException w:name="Medium Grid 1 Accent 4" w:semiHidden="0" w:uiPriority="67" w:unhideWhenUsed="0"/>
+    <w:lsdException w:name="Medium Grid 2 Accent 4" w:semiHidden="0" w:uiPriority="68" w:unhideWhenUsed="0"/>
+    <w:lsdException w:name="Medium Grid 3 Accent 4" w:semiHidden="0" w:uiPriority="69" w:unhideWhenUsed="0"/>
+    <w:lsdException w:name="Dark List Accent 4" w:semiHidden="0" w:uiPriority="70" w:unhideWhenUsed="0"/>
+    <w:lsdException w:name="Colorful Shading Accent 4" w:semiHidden="0" w:uiPriority="71" w:unhideWhenUsed="0"/>
+    <w:lsdException w:name="Colorful List Accent 4" w:semiHidden="0" w:uiPriority="72" w:unhideWhenUsed="0"/>
+    <w:lsdException w:name="Colorful Grid Accent 4" w:semiHidden="0" w:uiPriority="73" w:unhideWhenUsed="0"/>
+    <w:lsdException w:name="Light Shading Accent 5" w:semiHidden="0" w:uiPriority="60" w:unhideWhenUsed="0"/>
+    <w:lsdException w:name="Light List Accent 5" w:semiHidden="0" w:uiPriority="61" w:unhideWhenUsed="0"/>
+    <w:lsdException w:name="Light Grid Accent 5" w:semiHidden="0" w:uiPriority="62" w:unhideWhenUsed="0"/>
+    <w:lsdException w:name="Medium Shading 1 Accent 5" w:semiHidden="0" w:uiPriority="63" w:unhideWhenUsed="0"/>
+    <w:lsdException w:name="Medium Shading 2 Accent 5" w:semiHidden="0" w:uiPriority="64" w:unhideWhenUsed="0"/>
+    <w:lsdException w:name="Medium List 1 Accent 5" w:semiHidden="0" w:uiPriority="65" w:unhideWhenUsed="0"/>
+    <w:lsdException w:name="Medium List 2 Accent 5" w:semiHidden="0" w:uiPriority="66" w:unhideWhenUsed="0"/>
+    <w:lsdException w:name="Medium Grid 1 Accent 5" w:semiHidden="0" w:uiPriority="67" w:unhideWhenUsed="0"/>
+    <w:lsdException w:name="Medium Grid 2 Accent 5" w:semiHidden="0" w:uiPriority="68" w:unhideWhenUsed="0"/>
+    <w:lsdException w:name="Medium Grid 3 Accent 5" w:semiHidden="0" w:uiPriority="69" w:unhideWhenUsed="0"/>
+    <w:lsdException w:name="Dark List Accent 5" w:semiHidden="0" w:uiPriority="70" w:unhideWhenUsed="0"/>
+    <w:lsdException w:name="Colorful Shading Accent 5" w:semiHidden="0" w:uiPriority="71" w:unhideWhenUsed="0"/>
+    <w:lsdException w:name="Colorful List Accent 5" w:semiHidden="0" w:uiPriority="72" w:unhideWhenUsed="0"/>
+    <w:lsdException w:name="Colorful Grid Accent 5" w:semiHidden="0" w:uiPriority="73" w:unhideWhenUsed="0"/>
+    <w:lsdException w:name="Light Shading Accent 6" w:semiHidden="0" w:uiPriority="60" w:unhideWhenUsed="0"/>
+    <w:lsdException w:name="Light List Accent 6" w:semiHidden="0" w:uiPriority="61" w:unhideWhenUsed="0"/>
+    <w:lsdException w:name="Light Grid Accent 6" w:semiHidden="0" w:uiPriority="62" w:unhideWhenUsed="0"/>
+    <w:lsdException w:name="Medium Shading 1 Accent 6" w:semiHidden="0" w:uiPriority="63" w:unhideWhenUsed="0"/>
+    <w:lsdException w:name="Medium Shading 2 Accent 6" w:semiHidden="0" w:uiPriority="64" w:unhideWhenUsed="0"/>
+    <w:lsdException w:name="Medium List 1 Accent 6" w:semiHidden="0" w:uiPriority="65" w:unhideWhenUsed="0"/>
+    <w:lsdException w:name="Medium List 2 Accent 6" w:semiHidden="0" w:uiPriority="66" w:unhideWhenUsed="0"/>
+    <w:lsdException w:name="Medium Grid 1 Accent 6" w:semiHidden="0" w:uiPriority="67" w:unhideWhenUsed="0"/>
+    <w:lsdException w:name="Medium Grid 2 Accent 6" w:semiHidden="0" w:uiPriority="68" w:unhideWhenUsed="0"/>
+    <w:lsdException w:name="Medium Grid 3 Accent 6" w:semiHidden="0" w:uiPriority="69" w:unhideWhenUsed="0"/>
+    <w:lsdException w:name="Dark List Accent 6" w:semiHidden="0" w:uiPriority="70" w:unhideWhenUsed="0"/>
+    <w:lsdException w:name="Colorful Shading Accent 6" w:semiHidden="0" w:uiPriority="71" w:unhideWhenUsed="0"/>
+    <w:lsdException w:name="Colorful List Accent 6" w:semiHidden="0" w:uiPriority="72" w:unhideWhenUsed="0"/>
+    <w:lsdException w:name="Colorful Grid Accent 6" w:semiHidden="0" w:uiPriority="73" w:unhideWhenUsed="0"/>
+    <w:lsdException w:name="Subtle Emphasis" w:semiHidden="0" w:uiPriority="19" w:unhideWhenUsed="0" w:qFormat="1"/>
+    <w:lsdException w:name="Intense Emphasis" w:semiHidden="0" w:uiPriority="21" w:unhideWhenUsed="0" w:qFormat="1"/>
+    <w:lsdException w:name="Subtle Reference" w:semiHidden="0" w:uiPriority="31" w:unhideWhenUsed="0" w:qFormat="1"/>
+    <w:lsdException w:name="Intense Reference" w:semiHidden="0" w:uiPriority="32" w:unhideWhenUsed="0" w:qFormat="1"/>
+    <w:lsdException w:name="Book Title" w:semiHidden="0" w:uiPriority="33" w:unhideWhenUsed="0" w:qFormat="1"/>
+    <w:lsdException w:name="Bibliography" w:uiPriority="37"/>
+    <w:lsdException w:name="TOC Heading" w:uiPriority="39" w:qFormat="1"/>
   </w:latentStyles>
   <w:style w:type="paragraph" w:default="1" w:styleId="Normal">
     <w:name w:val="Normal"/>
@@ -17683,6 +17415,7 @@
     <w:uiPriority w:val="99"/>
     <w:semiHidden/>
     <w:unhideWhenUsed/>
+    <w:qFormat/>
     <w:tblPr>
       <w:tblInd w:w="0" w:type="dxa"/>
       <w:tblCellMar>
@@ -18273,7 +18006,7 @@
 </file>
 
 <file path=customXml/itemProps1.xml><?xml version="1.0" encoding="utf-8"?>
-<ds:datastoreItem xmlns:ds="http://schemas.openxmlformats.org/officeDocument/2006/customXml" ds:itemID="{33DD920C-C6C7-413C-A765-C1A648C1AA96}">
+<ds:datastoreItem xmlns:ds="http://schemas.openxmlformats.org/officeDocument/2006/customXml" ds:itemID="{4D65A821-BD4A-48EA-9C7B-DFA76C0EFBF5}">
   <ds:schemaRefs>
     <ds:schemaRef ds:uri="http://schemas.openxmlformats.org/officeDocument/2006/bibliography"/>
   </ds:schemaRefs>

</xml_diff>